<commit_message>
added user analytics fig
</commit_message>
<xml_diff>
--- a/manu-draft.docx
+++ b/manu-draft.docx
@@ -2279,7 +2279,7 @@
         <w:pStyle w:val="FirstParagraph"/>
       </w:pPr>
       <w:r>
-        <w:t xml:space="preserve">Last manuscript build 2022-05-11 15:50:17</w:t>
+        <w:t xml:space="preserve">Last manuscript build 2022-05-11 17:27:33</w:t>
       </w:r>
     </w:p>
     <w:p>
@@ -2729,7 +2729,7 @@
         <w:pStyle w:val="Compact"/>
       </w:pPr>
       <w:r>
-        <w:t xml:space="preserve">Analytics and where it was linked (e.g., DEP)</w:t>
+        <w:t xml:space="preserve">Analytics and where it was linked (e.g., DEP, myfwc), not analytics did not start until May 13th, 2021</w:t>
       </w:r>
     </w:p>
     <w:p>
@@ -2741,7 +2741,7 @@
         <w:pStyle w:val="Compact"/>
       </w:pPr>
       <w:r>
-        <w:t xml:space="preserve">Total users over time (from Google Analytics)</w:t>
+        <w:t xml:space="preserve">Average time spent on app, mobile vs desktop (go to analytics to get this)</w:t>
       </w:r>
     </w:p>
     <w:p>
@@ -2753,6 +2753,24 @@
         <w:pStyle w:val="Compact"/>
       </w:pPr>
       <w:r>
+        <w:t xml:space="preserve">Total users over time (from Google Analytics), Figure</w:t>
+      </w:r>
+      <w:r>
+        <w:t xml:space="preserve"> </w:t>
+      </w:r>
+      <w:r>
+        <w:t xml:space="preserve">1</w:t>
+      </w:r>
+    </w:p>
+    <w:p>
+      <w:pPr>
+        <w:numPr>
+          <w:ilvl w:val="1"/>
+          <w:numId w:val="1011"/>
+        </w:numPr>
+        <w:pStyle w:val="Compact"/>
+      </w:pPr>
+      <w:r>
         <w:t xml:space="preserve">Users by geographic location (country, state, city)</w:t>
       </w:r>
     </w:p>
@@ -2834,7 +2852,7 @@
         <w:pStyle w:val="Compact"/>
       </w:pPr>
       <w:r>
-        <w:t xml:space="preserve">analytics speak for themselves, but not the whole picture. How did users get to our dashboard (some of this info is in Analytics, but which of our comms products drove the bus)?</w:t>
+        <w:t xml:space="preserve">analytics speak for themselves, but not the whole picture. How did users get to our dashboard (some of this info is in Analytics, but which of our comms products drove the bus)? How was it used (e.g., screenshots for pres, K. Hubbard pers. comm.)?</w:t>
       </w:r>
     </w:p>
     <w:p>
@@ -2922,7 +2940,7 @@
       </w:r>
     </w:p>
     <w:bookmarkEnd w:id="32"/>
-    <w:bookmarkStart w:id="33" w:name="figures"/>
+    <w:bookmarkStart w:id="34" w:name="figures"/>
     <w:p>
       <w:pPr>
         <w:pStyle w:val="Heading1"/>
@@ -2979,8 +2997,63 @@
         <w:t xml:space="preserve">Users over time</w:t>
       </w:r>
     </w:p>
-    <w:bookmarkEnd w:id="33"/>
-    <w:bookmarkStart w:id="34" w:name="tables"/>
+    <w:p>
+      <w:pPr>
+        <w:pStyle w:val="CaptionedFigure"/>
+      </w:pPr>
+      <w:r>
+        <w:drawing>
+          <wp:inline>
+            <wp:extent cx="5486400" cy="5943600"/>
+            <wp:effectExtent b="0" l="0" r="0" t="0"/>
+            <wp:docPr descr="Figure 1: Dashboard users (a) by day, (b) cumulative over time, and (c) by source. Source refers to how users accessed the dashboard." title="" id="1" name="Picture"/>
+            <a:graphic>
+              <a:graphicData uri="http://schemas.openxmlformats.org/drawingml/2006/picture">
+                <pic:pic>
+                  <pic:nvPicPr>
+                    <pic:cNvPr descr="figs/analytics.jpeg" id="0" name="Picture"/>
+                    <pic:cNvPicPr>
+                      <a:picLocks noChangeArrowheads="1" noChangeAspect="1"/>
+                    </pic:cNvPicPr>
+                  </pic:nvPicPr>
+                  <pic:blipFill>
+                    <a:blip r:embed="rId33"/>
+                    <a:stretch>
+                      <a:fillRect/>
+                    </a:stretch>
+                  </pic:blipFill>
+                  <pic:spPr bwMode="auto">
+                    <a:xfrm>
+                      <a:off x="0" y="0"/>
+                      <a:ext cx="5486400" cy="5943600"/>
+                    </a:xfrm>
+                    <a:prstGeom prst="rect">
+                      <a:avLst/>
+                    </a:prstGeom>
+                    <a:noFill/>
+                    <a:ln w="9525">
+                      <a:noFill/>
+                      <a:headEnd/>
+                      <a:tailEnd/>
+                    </a:ln>
+                  </pic:spPr>
+                </pic:pic>
+              </a:graphicData>
+            </a:graphic>
+          </wp:inline>
+        </w:drawing>
+      </w:r>
+    </w:p>
+    <w:p>
+      <w:pPr>
+        <w:pStyle w:val="ImageCaption"/>
+      </w:pPr>
+      <w:r>
+        <w:t xml:space="preserve">Figure 1: Dashboard users (a) by day, (b) cumulative over time, and (c) by source. Source refers to how users accessed the dashboard.</w:t>
+      </w:r>
+    </w:p>
+    <w:bookmarkEnd w:id="34"/>
+    <w:bookmarkStart w:id="35" w:name="tables"/>
     <w:p>
       <w:pPr>
         <w:pStyle w:val="Heading1"/>
@@ -3013,8 +3086,8 @@
         <w:t xml:space="preserve">Analytics demographics breakdown (country, state, city)</w:t>
       </w:r>
     </w:p>
-    <w:bookmarkEnd w:id="34"/>
-    <w:bookmarkStart w:id="37" w:name="references"/>
+    <w:bookmarkEnd w:id="35"/>
+    <w:bookmarkStart w:id="38" w:name="references"/>
     <w:p>
       <w:pPr>
         <w:pStyle w:val="Heading1"/>
@@ -3023,8 +3096,8 @@
         <w:t xml:space="preserve">References</w:t>
       </w:r>
     </w:p>
-    <w:bookmarkStart w:id="36" w:name="refs"/>
-    <w:bookmarkStart w:id="35" w:name="ref-Greening16"/>
+    <w:bookmarkStart w:id="37" w:name="refs"/>
+    <w:bookmarkStart w:id="36" w:name="ref-Greening16"/>
     <w:p>
       <w:pPr>
         <w:pStyle w:val="Bibliography"/>
@@ -3082,9 +3155,9 @@
         <w:t xml:space="preserve">Finlayson CM, Milton GR, Prentice RC, Davidson NC [eds.], The wetland book. Springer, Berlin, Germany.</w:t>
       </w:r>
     </w:p>
-    <w:bookmarkEnd w:id="35"/>
     <w:bookmarkEnd w:id="36"/>
     <w:bookmarkEnd w:id="37"/>
+    <w:bookmarkEnd w:id="38"/>
     <w:sectPr>
       <w:footerReference r:id="rId9" w:type="default"/>
       <w:pgSz w:h="15840" w:w="12240"/>

</xml_diff>

<commit_message>
added synthesis and dashboard figs
</commit_message>
<xml_diff>
--- a/manu-draft.docx
+++ b/manu-draft.docx
@@ -2279,7 +2279,7 @@
         <w:pStyle w:val="FirstParagraph"/>
       </w:pPr>
       <w:r>
-        <w:t xml:space="preserve">Last manuscript build 2022-05-12 15:57:09</w:t>
+        <w:t xml:space="preserve">Last manuscript build 2022-05-12 17:23:01</w:t>
       </w:r>
     </w:p>
     <w:p>
@@ -2424,7 +2424,13 @@
         <w:pStyle w:val="Compact"/>
       </w:pPr>
       <w:r>
-        <w:t xml:space="preserve">Synthesis workflow</w:t>
+        <w:t xml:space="preserve">Synthesis workflow Figure</w:t>
+      </w:r>
+      <w:r>
+        <w:t xml:space="preserve"> </w:t>
+      </w:r>
+      <w:r>
+        <w:t xml:space="preserve">1</w:t>
       </w:r>
     </w:p>
     <w:p>
@@ -2503,7 +2509,13 @@
         <w:pStyle w:val="Compact"/>
       </w:pPr>
       <w:r>
-        <w:t xml:space="preserve">App creation and hosting</w:t>
+        <w:t xml:space="preserve">App creation and hosting, Figure</w:t>
+      </w:r>
+      <w:r>
+        <w:t xml:space="preserve"> </w:t>
+      </w:r>
+      <w:r>
+        <w:t xml:space="preserve">2</w:t>
       </w:r>
     </w:p>
     <w:p>
@@ -2759,7 +2771,7 @@
         <w:t xml:space="preserve"> </w:t>
       </w:r>
       <w:r>
-        <w:t xml:space="preserve">1</w:t>
+        <w:t xml:space="preserve">3</w:t>
       </w:r>
     </w:p>
     <w:p>
@@ -2946,7 +2958,7 @@
       </w:r>
     </w:p>
     <w:bookmarkEnd w:id="32"/>
-    <w:bookmarkStart w:id="36" w:name="figures"/>
+    <w:bookmarkStart w:id="42" w:name="figures"/>
     <w:p>
       <w:pPr>
         <w:pStyle w:val="Heading1"/>
@@ -3010,20 +3022,130 @@
       <w:r>
         <w:drawing>
           <wp:inline>
-            <wp:extent cx="5486400" cy="5943600"/>
+            <wp:extent cx="5943600" cy="2538982"/>
             <wp:effectExtent b="0" l="0" r="0" t="0"/>
-            <wp:docPr descr="Figure 1: Piney Point dashboard (a) users by day and (b) cumulative users by source. Source refers to how users accessed the dashboard (e.g., direct URL to the dashboard, email links, etc.). Analytics were included in the dashboard beginning on May 13th, 2021." title="" id="34" name="Picture"/>
+            <wp:docPr descr="Figure 1: Data synthesis workflow for Piney Point data. Raw data were uploaded by partners to Google Drive, data were synthesized using R-based tools, data and dashboard code were uploaded in a unified format on GitHub that included automated testing, and then the app was deployed using Shiny Server." title="" id="34" name="Picture"/>
             <a:graphic>
               <a:graphicData uri="http://schemas.openxmlformats.org/drawingml/2006/picture">
                 <pic:pic>
                   <pic:nvPicPr>
-                    <pic:cNvPr descr="figs/analytics.jpeg" id="35" name="Picture"/>
+                    <pic:cNvPr descr="figs/synthesis.JPG" id="35" name="Picture"/>
                     <pic:cNvPicPr>
                       <a:picLocks noChangeArrowheads="1" noChangeAspect="1"/>
                     </pic:cNvPicPr>
                   </pic:nvPicPr>
                   <pic:blipFill>
                     <a:blip r:embed="rId33"/>
+                    <a:stretch>
+                      <a:fillRect/>
+                    </a:stretch>
+                  </pic:blipFill>
+                  <pic:spPr bwMode="auto">
+                    <a:xfrm>
+                      <a:off x="0" y="0"/>
+                      <a:ext cx="5943600" cy="2538982"/>
+                    </a:xfrm>
+                    <a:prstGeom prst="rect">
+                      <a:avLst/>
+                    </a:prstGeom>
+                    <a:noFill/>
+                    <a:ln w="9525">
+                      <a:noFill/>
+                      <a:headEnd/>
+                      <a:tailEnd/>
+                    </a:ln>
+                  </pic:spPr>
+                </pic:pic>
+              </a:graphicData>
+            </a:graphic>
+          </wp:inline>
+        </w:drawing>
+      </w:r>
+    </w:p>
+    <w:p>
+      <w:pPr>
+        <w:pStyle w:val="ImageCaption"/>
+      </w:pPr>
+      <w:r>
+        <w:t xml:space="preserve">Figure 1: Data synthesis workflow for Piney Point data. Raw data were uploaded by partners to Google Drive, data were synthesized using R-based tools, data and dashboard code were uploaded in a unified format on GitHub that included automated testing, and then the app was deployed using Shiny Server.</w:t>
+      </w:r>
+    </w:p>
+    <w:p>
+      <w:pPr>
+        <w:pStyle w:val="CaptionedFigure"/>
+      </w:pPr>
+      <w:r>
+        <w:drawing>
+          <wp:inline>
+            <wp:extent cx="5943600" cy="3340563"/>
+            <wp:effectExtent b="0" l="0" r="0" t="0"/>
+            <wp:docPr descr="Figure 2: Landing page for the Piney Point dashboard. Users can view a summary of effort to date and access additional tabs to view specific datasets." title="" id="37" name="Picture"/>
+            <a:graphic>
+              <a:graphicData uri="http://schemas.openxmlformats.org/drawingml/2006/picture">
+                <pic:pic>
+                  <pic:nvPicPr>
+                    <pic:cNvPr descr="figs/dashboard.JPG" id="38" name="Picture"/>
+                    <pic:cNvPicPr>
+                      <a:picLocks noChangeArrowheads="1" noChangeAspect="1"/>
+                    </pic:cNvPicPr>
+                  </pic:nvPicPr>
+                  <pic:blipFill>
+                    <a:blip r:embed="rId36"/>
+                    <a:stretch>
+                      <a:fillRect/>
+                    </a:stretch>
+                  </pic:blipFill>
+                  <pic:spPr bwMode="auto">
+                    <a:xfrm>
+                      <a:off x="0" y="0"/>
+                      <a:ext cx="5943600" cy="3340563"/>
+                    </a:xfrm>
+                    <a:prstGeom prst="rect">
+                      <a:avLst/>
+                    </a:prstGeom>
+                    <a:noFill/>
+                    <a:ln w="9525">
+                      <a:noFill/>
+                      <a:headEnd/>
+                      <a:tailEnd/>
+                    </a:ln>
+                  </pic:spPr>
+                </pic:pic>
+              </a:graphicData>
+            </a:graphic>
+          </wp:inline>
+        </w:drawing>
+      </w:r>
+    </w:p>
+    <w:p>
+      <w:pPr>
+        <w:pStyle w:val="ImageCaption"/>
+      </w:pPr>
+      <w:r>
+        <w:t xml:space="preserve">Figure 2: Landing page for the Piney Point dashboard. Users can view a summary of effort to date and access additional tabs to view specific datasets.</w:t>
+      </w:r>
+    </w:p>
+    <w:p>
+      <w:pPr>
+        <w:pStyle w:val="CaptionedFigure"/>
+      </w:pPr>
+      <w:r>
+        <w:drawing>
+          <wp:inline>
+            <wp:extent cx="5486400" cy="5943600"/>
+            <wp:effectExtent b="0" l="0" r="0" t="0"/>
+            <wp:docPr descr="Figure 3: Piney Point dashboard (a) users by day and (b) cumulative users by source. Source refers to how users accessed the dashboard (e.g., direct URL to the dashboard, email links, etc.). Analytics were included in the dashboard beginning on May 13th, 2021." title="" id="40" name="Picture"/>
+            <a:graphic>
+              <a:graphicData uri="http://schemas.openxmlformats.org/drawingml/2006/picture">
+                <pic:pic>
+                  <pic:nvPicPr>
+                    <pic:cNvPr descr="figs/analytics.jpeg" id="41" name="Picture"/>
+                    <pic:cNvPicPr>
+                      <a:picLocks noChangeArrowheads="1" noChangeAspect="1"/>
+                    </pic:cNvPicPr>
+                  </pic:nvPicPr>
+                  <pic:blipFill>
+                    <a:blip r:embed="rId39"/>
                     <a:stretch>
                       <a:fillRect/>
                     </a:stretch>
@@ -3055,11 +3177,11 @@
         <w:pStyle w:val="ImageCaption"/>
       </w:pPr>
       <w:r>
-        <w:t xml:space="preserve">Figure 1: Piney Point dashboard (a) users by day and (b) cumulative users by source. Source refers to how users accessed the dashboard (e.g., direct URL to the dashboard, email links, etc.). Analytics were included in the dashboard beginning on May 13th, 2021.</w:t>
-      </w:r>
-    </w:p>
-    <w:bookmarkEnd w:id="36"/>
-    <w:bookmarkStart w:id="37" w:name="tables"/>
+        <w:t xml:space="preserve">Figure 3: Piney Point dashboard (a) users by day and (b) cumulative users by source. Source refers to how users accessed the dashboard (e.g., direct URL to the dashboard, email links, etc.). Analytics were included in the dashboard beginning on May 13th, 2021.</w:t>
+      </w:r>
+    </w:p>
+    <w:bookmarkEnd w:id="42"/>
+    <w:bookmarkStart w:id="43" w:name="tables"/>
     <w:p>
       <w:pPr>
         <w:pStyle w:val="Heading1"/>
@@ -3933,8 +4055,8 @@
         </w:tc>
       </w:tr>
     </w:tbl>
-    <w:bookmarkEnd w:id="37"/>
-    <w:bookmarkStart w:id="41" w:name="references"/>
+    <w:bookmarkEnd w:id="43"/>
+    <w:bookmarkStart w:id="47" w:name="references"/>
     <w:p>
       <w:pPr>
         <w:pStyle w:val="Heading1"/>
@@ -3943,8 +4065,8 @@
         <w:t xml:space="preserve">References</w:t>
       </w:r>
     </w:p>
-    <w:bookmarkStart w:id="40" w:name="refs"/>
-    <w:bookmarkStart w:id="39" w:name="ref-Greening16"/>
+    <w:bookmarkStart w:id="46" w:name="refs"/>
+    <w:bookmarkStart w:id="45" w:name="ref-Greening16"/>
     <w:p>
       <w:pPr>
         <w:pStyle w:val="Bibliography"/>
@@ -3955,7 +4077,7 @@
       <w:r>
         <w:t xml:space="preserve"> </w:t>
       </w:r>
-      <w:hyperlink r:id="rId38">
+      <w:hyperlink r:id="rId44">
         <w:r>
           <w:rPr>
             <w:rStyle w:val="Hyperlink"/>
@@ -4049,9 +4171,9 @@
         <w:t xml:space="preserve">Finlayson CM, Milton GR, Prentice RC, Davidson NC [eds.], The wetland book. Springer, Berlin, Germany.</w:t>
       </w:r>
     </w:p>
-    <w:bookmarkEnd w:id="39"/>
-    <w:bookmarkEnd w:id="40"/>
-    <w:bookmarkEnd w:id="41"/>
+    <w:bookmarkEnd w:id="45"/>
+    <w:bookmarkEnd w:id="46"/>
+    <w:bookmarkEnd w:id="47"/>
     <w:sectPr>
       <w:footerReference r:id="rId9" w:type="default"/>
       <w:pgSz w:h="15840" w:w="12240"/>

</xml_diff>

<commit_message>
fixing analytics date range
</commit_message>
<xml_diff>
--- a/manu-draft.docx
+++ b/manu-draft.docx
@@ -2279,7 +2279,7 @@
         <w:pStyle w:val="FirstParagraph"/>
       </w:pPr>
       <w:r>
-        <w:t xml:space="preserve">Last manuscript build 2022-05-13 12:56:13</w:t>
+        <w:t xml:space="preserve">Last manuscript build 2022-05-13 13:16:30</w:t>
       </w:r>
     </w:p>
     <w:p>
@@ -2412,7 +2412,13 @@
         <w:pStyle w:val="Compact"/>
       </w:pPr>
       <w:r>
-        <w:t xml:space="preserve">Monitoring details - effort, agencies, methods, TBEP coordination, refer to MPB paper for details</w:t>
+        <w:t xml:space="preserve">Monitoring details - effort, agencies, methods, TBEP coordination, refer to MPB paper for details, Figure</w:t>
+      </w:r>
+      <w:r>
+        <w:t xml:space="preserve"> </w:t>
+      </w:r>
+      <w:r>
+        <w:t xml:space="preserve">1</w:t>
       </w:r>
     </w:p>
     <w:p>
@@ -2957,6 +2963,11 @@
         <w:t xml:space="preserve">Future of Piney Point, next steps, etc.</w:t>
       </w:r>
     </w:p>
+    <w:p>
+      <w:r>
+        <w:br w:type="page"/>
+      </w:r>
+    </w:p>
     <w:bookmarkEnd w:id="32"/>
     <w:bookmarkStart w:id="45" w:name="figures"/>
     <w:p>
@@ -2965,54 +2976,6 @@
       </w:pPr>
       <w:r>
         <w:t xml:space="preserve">Figures</w:t>
-      </w:r>
-    </w:p>
-    <w:p>
-      <w:pPr>
-        <w:numPr>
-          <w:ilvl w:val="0"/>
-          <w:numId w:val="1016"/>
-        </w:numPr>
-        <w:pStyle w:val="Compact"/>
-      </w:pPr>
-      <w:r>
-        <w:t xml:space="preserve">Partner sampling map and parameters (different from MPB map)</w:t>
-      </w:r>
-    </w:p>
-    <w:p>
-      <w:pPr>
-        <w:numPr>
-          <w:ilvl w:val="0"/>
-          <w:numId w:val="1016"/>
-        </w:numPr>
-        <w:pStyle w:val="Compact"/>
-      </w:pPr>
-      <w:r>
-        <w:t xml:space="preserve">Synthesis workflow</w:t>
-      </w:r>
-    </w:p>
-    <w:p>
-      <w:pPr>
-        <w:numPr>
-          <w:ilvl w:val="0"/>
-          <w:numId w:val="1016"/>
-        </w:numPr>
-        <w:pStyle w:val="Compact"/>
-      </w:pPr>
-      <w:r>
-        <w:t xml:space="preserve">Dashboard screenshot and structure</w:t>
-      </w:r>
-    </w:p>
-    <w:p>
-      <w:pPr>
-        <w:numPr>
-          <w:ilvl w:val="0"/>
-          <w:numId w:val="1016"/>
-        </w:numPr>
-        <w:pStyle w:val="Compact"/>
-      </w:pPr>
-      <w:r>
-        <w:t xml:space="preserve">Users over time</w:t>
       </w:r>
     </w:p>
     <w:p>
@@ -3235,6 +3198,11 @@
         <w:t xml:space="preserve">Figure 4: Piney Point dashboard (a) users by day and (b) cumulative users by source. Source refers to how users accessed the dashboard (e.g., direct URL to the dashboard, email links, etc.). Analytics were included in the dashboard beginning on May 13th, 2021.</w:t>
       </w:r>
     </w:p>
+    <w:p>
+      <w:r>
+        <w:br w:type="page"/>
+      </w:r>
+    </w:p>
     <w:bookmarkEnd w:id="45"/>
     <w:bookmarkStart w:id="46" w:name="tables"/>
     <w:p>
@@ -3249,7 +3217,7 @@
       <w:pPr>
         <w:numPr>
           <w:ilvl w:val="0"/>
-          <w:numId w:val="1017"/>
+          <w:numId w:val="1016"/>
         </w:numPr>
         <w:pStyle w:val="Compact"/>
       </w:pPr>
@@ -3259,22 +3227,10 @@
     </w:p>
     <w:p>
       <w:pPr>
-        <w:numPr>
-          <w:ilvl w:val="0"/>
-          <w:numId w:val="1017"/>
-        </w:numPr>
-        <w:pStyle w:val="Compact"/>
-      </w:pPr>
-      <w:r>
-        <w:t xml:space="preserve">Analytics demographics breakdown (country, state, city)</w:t>
-      </w:r>
-    </w:p>
-    <w:p>
-      <w:pPr>
         <w:pStyle w:val="TableCaption"/>
       </w:pPr>
       <w:r>
-        <w:t xml:space="preserve">Table 1: Top ten locations of users by city, state, and country for the Piney Point dashboard. Numbers show the total users and percentages from the total for all locations. Total cities, states, and countries that accessed the dashboard are shown in the column headers in parentheses.</w:t>
+        <w:t xml:space="preserve">Table 1: Top ten locations of users by city, state, and country for the Piney Point dashboard. Numbers show the total users and percentages from the total for all locations. Total cities, states, and countries that accessed the dashboard are shown in the column headers in parentheses. Summaries are from May 13th, 2021 when analytics were included in the dashboard to October 1st, 2021.</w:t>
       </w:r>
     </w:p>
     <w:tbl>
@@ -3282,7 +3238,7 @@
         <w:tblStyle w:val="Table"/>
         <w:tblW w:type="pct" w:w="5000"/>
         <w:tblLook w:firstRow="1" w:lastRow="0" w:firstColumn="0" w:lastColumn="0" w:noHBand="0" w:noVBand="0" w:val="0020"/>
-        <w:tblCaption w:val="Table 1: Top ten locations of users by city, state, and country for the Piney Point dashboard. Numbers show the total users and percentages from the total for all locations. Total cities, states, and countries that accessed the dashboard are shown in the column headers in parentheses."/>
+        <w:tblCaption w:val="Table 1: Top ten locations of users by city, state, and country for the Piney Point dashboard. Numbers show the total users and percentages from the total for all locations. Total cities, states, and countries that accessed the dashboard are shown in the column headers in parentheses. Summaries are from May 13th, 2021 when analytics were included in the dashboard to October 1st, 2021."/>
       </w:tblPr>
       <w:tblGrid>
         <w:gridCol w:w="1523"/>
@@ -3304,7 +3260,7 @@
               <w:jc w:val="left"/>
             </w:pPr>
             <w:r>
-              <w:t xml:space="preserve">City (683)</w:t>
+              <w:t xml:space="preserve">City (654)</w:t>
             </w:r>
           </w:p>
         </w:tc>
@@ -3328,7 +3284,7 @@
               <w:jc w:val="left"/>
             </w:pPr>
             <w:r>
-              <w:t xml:space="preserve">State (72)</w:t>
+              <w:t xml:space="preserve">State (70)</w:t>
             </w:r>
           </w:p>
         </w:tc>
@@ -3352,7 +3308,7 @@
               <w:jc w:val="left"/>
             </w:pPr>
             <w:r>
-              <w:t xml:space="preserve">Country (23)</w:t>
+              <w:t xml:space="preserve">Country (19)</w:t>
             </w:r>
           </w:p>
         </w:tc>
@@ -3390,7 +3346,7 @@
               <w:jc w:val="left"/>
             </w:pPr>
             <w:r>
-              <w:t xml:space="preserve">339 (11.2)</w:t>
+              <w:t xml:space="preserve">325 (11.4)</w:t>
             </w:r>
           </w:p>
         </w:tc>
@@ -3414,7 +3370,7 @@
               <w:jc w:val="left"/>
             </w:pPr>
             <w:r>
-              <w:t xml:space="preserve">2120 (69.5)</w:t>
+              <w:t xml:space="preserve">2005 (69.9)</w:t>
             </w:r>
           </w:p>
         </w:tc>
@@ -3438,7 +3394,7 @@
               <w:jc w:val="left"/>
             </w:pPr>
             <w:r>
-              <w:t xml:space="preserve">2995 (98.1)</w:t>
+              <w:t xml:space="preserve">2812 (98.3)</w:t>
             </w:r>
           </w:p>
         </w:tc>
@@ -3464,7 +3420,7 @@
               <w:jc w:val="left"/>
             </w:pPr>
             <w:r>
-              <w:t xml:space="preserve">296 (9.7)</w:t>
+              <w:t xml:space="preserve">282 (9.9)</w:t>
             </w:r>
           </w:p>
         </w:tc>
@@ -3488,7 +3444,7 @@
               <w:jc w:val="left"/>
             </w:pPr>
             <w:r>
-              <w:t xml:space="preserve">112 (3.7)</w:t>
+              <w:t xml:space="preserve">107 (3.7)</w:t>
             </w:r>
           </w:p>
         </w:tc>
@@ -3538,7 +3494,7 @@
               <w:jc w:val="left"/>
             </w:pPr>
             <w:r>
-              <w:t xml:space="preserve">86 (2.8)</w:t>
+              <w:t xml:space="preserve">81 (2.8)</w:t>
             </w:r>
           </w:p>
         </w:tc>
@@ -3562,7 +3518,7 @@
               <w:jc w:val="left"/>
             </w:pPr>
             <w:r>
-              <w:t xml:space="preserve">66 (2.2)</w:t>
+              <w:t xml:space="preserve">65 (2.3)</w:t>
             </w:r>
           </w:p>
         </w:tc>
@@ -3586,7 +3542,7 @@
               <w:jc w:val="left"/>
             </w:pPr>
             <w:r>
-              <w:t xml:space="preserve">10 (0.3)</w:t>
+              <w:t xml:space="preserve">9 (0.3)</w:t>
             </w:r>
           </w:p>
         </w:tc>
@@ -3612,7 +3568,7 @@
               <w:jc w:val="left"/>
             </w:pPr>
             <w:r>
-              <w:t xml:space="preserve">74 (2.4)</w:t>
+              <w:t xml:space="preserve">68 (2.4)</w:t>
             </w:r>
           </w:p>
         </w:tc>
@@ -3636,7 +3592,7 @@
               <w:jc w:val="left"/>
             </w:pPr>
             <w:r>
-              <w:t xml:space="preserve">62 (2)</w:t>
+              <w:t xml:space="preserve">57 (2)</w:t>
             </w:r>
           </w:p>
         </w:tc>
@@ -3660,7 +3616,7 @@
               <w:jc w:val="left"/>
             </w:pPr>
             <w:r>
-              <w:t xml:space="preserve">9 (0.3)</w:t>
+              <w:t xml:space="preserve">8 (0.3)</w:t>
             </w:r>
           </w:p>
         </w:tc>
@@ -3686,7 +3642,7 @@
               <w:jc w:val="left"/>
             </w:pPr>
             <w:r>
-              <w:t xml:space="preserve">69 (2.3)</w:t>
+              <w:t xml:space="preserve">66 (2.3)</w:t>
             </w:r>
           </w:p>
         </w:tc>
@@ -3710,81 +3666,7 @@
               <w:jc w:val="left"/>
             </w:pPr>
             <w:r>
-              <w:t xml:space="preserve">59 (1.9)</w:t>
-            </w:r>
-          </w:p>
-        </w:tc>
-        <w:tc>
-          <w:tcPr/>
-          <w:p>
-            <w:pPr>
-              <w:pStyle w:val="Compact"/>
-              <w:jc w:val="left"/>
-            </w:pPr>
-            <w:r>
-              <w:t xml:space="preserve">India</w:t>
-            </w:r>
-          </w:p>
-        </w:tc>
-        <w:tc>
-          <w:tcPr/>
-          <w:p>
-            <w:pPr>
-              <w:pStyle w:val="Compact"/>
-              <w:jc w:val="left"/>
-            </w:pPr>
-            <w:r>
-              <w:t xml:space="preserve">4 (0.1)</w:t>
-            </w:r>
-          </w:p>
-        </w:tc>
-      </w:tr>
-      <w:tr>
-        <w:tc>
-          <w:tcPr/>
-          <w:p>
-            <w:pPr>
-              <w:pStyle w:val="Compact"/>
-              <w:jc w:val="left"/>
-            </w:pPr>
-            <w:r>
-              <w:t xml:space="preserve">Clearwater</w:t>
-            </w:r>
-          </w:p>
-        </w:tc>
-        <w:tc>
-          <w:tcPr/>
-          <w:p>
-            <w:pPr>
-              <w:pStyle w:val="Compact"/>
-              <w:jc w:val="left"/>
-            </w:pPr>
-            <w:r>
-              <w:t xml:space="preserve">53 (1.7)</w:t>
-            </w:r>
-          </w:p>
-        </w:tc>
-        <w:tc>
-          <w:tcPr/>
-          <w:p>
-            <w:pPr>
-              <w:pStyle w:val="Compact"/>
-              <w:jc w:val="left"/>
-            </w:pPr>
-            <w:r>
-              <w:t xml:space="preserve">Ohio</w:t>
-            </w:r>
-          </w:p>
-        </w:tc>
-        <w:tc>
-          <w:tcPr/>
-          <w:p>
-            <w:pPr>
-              <w:pStyle w:val="Compact"/>
-              <w:jc w:val="left"/>
-            </w:pPr>
-            <w:r>
-              <w:t xml:space="preserve">45 (1.5)</w:t>
+              <w:t xml:space="preserve">56 (2)</w:t>
             </w:r>
           </w:p>
         </w:tc>
@@ -3822,7 +3704,7 @@
               <w:jc w:val="left"/>
             </w:pPr>
             <w:r>
-              <w:t xml:space="preserve">Pinellas Park</w:t>
+              <w:t xml:space="preserve">Clearwater</w:t>
             </w:r>
           </w:p>
         </w:tc>
@@ -3834,7 +3716,7 @@
               <w:jc w:val="left"/>
             </w:pPr>
             <w:r>
-              <w:t xml:space="preserve">49 (1.6)</w:t>
+              <w:t xml:space="preserve">52 (1.8)</w:t>
             </w:r>
           </w:p>
         </w:tc>
@@ -3846,7 +3728,7 @@
               <w:jc w:val="left"/>
             </w:pPr>
             <w:r>
-              <w:t xml:space="preserve">Pennsylvania</w:t>
+              <w:t xml:space="preserve">Ohio</w:t>
             </w:r>
           </w:p>
         </w:tc>
@@ -3858,7 +3740,7 @@
               <w:jc w:val="left"/>
             </w:pPr>
             <w:r>
-              <w:t xml:space="preserve">39 (1.3)</w:t>
+              <w:t xml:space="preserve">44 (1.5)</w:t>
             </w:r>
           </w:p>
         </w:tc>
@@ -3870,7 +3752,7 @@
               <w:jc w:val="left"/>
             </w:pPr>
             <w:r>
-              <w:t xml:space="preserve">Spain</w:t>
+              <w:t xml:space="preserve">India</w:t>
             </w:r>
           </w:p>
         </w:tc>
@@ -3908,7 +3790,7 @@
               <w:jc w:val="left"/>
             </w:pPr>
             <w:r>
-              <w:t xml:space="preserve">49 (1.6)</w:t>
+              <w:t xml:space="preserve">49 (1.7)</w:t>
             </w:r>
           </w:p>
         </w:tc>
@@ -3932,7 +3814,7 @@
               <w:jc w:val="left"/>
             </w:pPr>
             <w:r>
-              <w:t xml:space="preserve">37 (1.2)</w:t>
+              <w:t xml:space="preserve">36 (1.3)</w:t>
             </w:r>
           </w:p>
         </w:tc>
@@ -3970,7 +3852,7 @@
               <w:jc w:val="left"/>
             </w:pPr>
             <w:r>
-              <w:t xml:space="preserve">Sarasota</w:t>
+              <w:t xml:space="preserve">Pinellas Park</w:t>
             </w:r>
           </w:p>
         </w:tc>
@@ -3982,7 +3864,7 @@
               <w:jc w:val="left"/>
             </w:pPr>
             <w:r>
-              <w:t xml:space="preserve">46 (1.5)</w:t>
+              <w:t xml:space="preserve">46 (1.6)</w:t>
             </w:r>
           </w:p>
         </w:tc>
@@ -3994,7 +3876,7 @@
               <w:jc w:val="left"/>
             </w:pPr>
             <w:r>
-              <w:t xml:space="preserve">Indiana</w:t>
+              <w:t xml:space="preserve">Pennsylvania</w:t>
             </w:r>
           </w:p>
         </w:tc>
@@ -4006,7 +3888,7 @@
               <w:jc w:val="left"/>
             </w:pPr>
             <w:r>
-              <w:t xml:space="preserve">35 (1.1)</w:t>
+              <w:t xml:space="preserve">35 (1.2)</w:t>
             </w:r>
           </w:p>
         </w:tc>
@@ -4044,6 +3926,80 @@
               <w:jc w:val="left"/>
             </w:pPr>
             <w:r>
+              <w:t xml:space="preserve">Sarasota</w:t>
+            </w:r>
+          </w:p>
+        </w:tc>
+        <w:tc>
+          <w:tcPr/>
+          <w:p>
+            <w:pPr>
+              <w:pStyle w:val="Compact"/>
+              <w:jc w:val="left"/>
+            </w:pPr>
+            <w:r>
+              <w:t xml:space="preserve">43 (1.5)</w:t>
+            </w:r>
+          </w:p>
+        </w:tc>
+        <w:tc>
+          <w:tcPr/>
+          <w:p>
+            <w:pPr>
+              <w:pStyle w:val="Compact"/>
+              <w:jc w:val="left"/>
+            </w:pPr>
+            <w:r>
+              <w:t xml:space="preserve">Indiana</w:t>
+            </w:r>
+          </w:p>
+        </w:tc>
+        <w:tc>
+          <w:tcPr/>
+          <w:p>
+            <w:pPr>
+              <w:pStyle w:val="Compact"/>
+              <w:jc w:val="left"/>
+            </w:pPr>
+            <w:r>
+              <w:t xml:space="preserve">31 (1.1)</w:t>
+            </w:r>
+          </w:p>
+        </w:tc>
+        <w:tc>
+          <w:tcPr/>
+          <w:p>
+            <w:pPr>
+              <w:pStyle w:val="Compact"/>
+              <w:jc w:val="left"/>
+            </w:pPr>
+            <w:r>
+              <w:t xml:space="preserve">Spain</w:t>
+            </w:r>
+          </w:p>
+        </w:tc>
+        <w:tc>
+          <w:tcPr/>
+          <w:p>
+            <w:pPr>
+              <w:pStyle w:val="Compact"/>
+              <w:jc w:val="left"/>
+            </w:pPr>
+            <w:r>
+              <w:t xml:space="preserve">2 (0.1)</w:t>
+            </w:r>
+          </w:p>
+        </w:tc>
+      </w:tr>
+      <w:tr>
+        <w:tc>
+          <w:tcPr/>
+          <w:p>
+            <w:pPr>
+              <w:pStyle w:val="Compact"/>
+              <w:jc w:val="left"/>
+            </w:pPr>
+            <w:r>
               <w:t xml:space="preserve">Miami</w:t>
             </w:r>
           </w:p>
@@ -4056,7 +4012,7 @@
               <w:jc w:val="left"/>
             </w:pPr>
             <w:r>
-              <w:t xml:space="preserve">45 (1.5)</w:t>
+              <w:t xml:space="preserve">42 (1.5)</w:t>
             </w:r>
           </w:p>
         </w:tc>
@@ -4080,7 +4036,7 @@
               <w:jc w:val="left"/>
             </w:pPr>
             <w:r>
-              <w:t xml:space="preserve">35 (1.1)</w:t>
+              <w:t xml:space="preserve">27 (0.9)</w:t>
             </w:r>
           </w:p>
         </w:tc>
@@ -4110,6 +4066,11 @@
         </w:tc>
       </w:tr>
     </w:tbl>
+    <w:p>
+      <w:r>
+        <w:br w:type="page"/>
+      </w:r>
+    </w:p>
     <w:bookmarkEnd w:id="46"/>
     <w:bookmarkStart w:id="50" w:name="references"/>
     <w:p>
@@ -5046,9 +5007,6 @@
     <w:abstractNumId w:val="991"/>
   </w:num>
   <w:num w:numId="1016">
-    <w:abstractNumId w:val="991"/>
-  </w:num>
-  <w:num w:numId="1017">
     <w:abstractNumId w:val="991"/>
   </w:num>
 </w:numbering>

</xml_diff>

<commit_message>
added sampling effort table
</commit_message>
<xml_diff>
--- a/manu-draft.docx
+++ b/manu-draft.docx
@@ -2279,7 +2279,7 @@
         <w:pStyle w:val="FirstParagraph"/>
       </w:pPr>
       <w:r>
-        <w:t xml:space="preserve">Last manuscript build 2022-05-13 13:16:30</w:t>
+        <w:t xml:space="preserve">Last manuscript build 2022-05-16 10:27:45</w:t>
       </w:r>
     </w:p>
     <w:p>
@@ -2420,6 +2420,15 @@
       <w:r>
         <w:t xml:space="preserve">1</w:t>
       </w:r>
+      <w:r>
+        <w:t xml:space="preserve">, Table</w:t>
+      </w:r>
+      <w:r>
+        <w:t xml:space="preserve"> </w:t>
+      </w:r>
+      <w:r>
+        <w:t xml:space="preserve">1</w:t>
+      </w:r>
     </w:p>
     <w:p>
       <w:pPr>
@@ -2747,7 +2756,7 @@
         <w:pStyle w:val="Compact"/>
       </w:pPr>
       <w:r>
-        <w:t xml:space="preserve">Analytics and where it was linked (e.g., DEP, myfwc), not analytics did not start until May 13th, 2021</w:t>
+        <w:t xml:space="preserve">Analytics and where it was linked (e.g., DEP, myfwc), note analytics did not start until May 13th, 2021</w:t>
       </w:r>
     </w:p>
     <w:p>
@@ -2795,7 +2804,7 @@
         <w:t xml:space="preserve"> </w:t>
       </w:r>
       <w:r>
-        <w:t xml:space="preserve">1</w:t>
+        <w:t xml:space="preserve">2</w:t>
       </w:r>
     </w:p>
     <w:bookmarkEnd w:id="29"/>
@@ -3215,22 +3224,386 @@
     </w:p>
     <w:p>
       <w:pPr>
-        <w:numPr>
-          <w:ilvl w:val="0"/>
-          <w:numId w:val="1016"/>
-        </w:numPr>
-        <w:pStyle w:val="Compact"/>
-      </w:pPr>
-      <w:r>
-        <w:t xml:space="preserve">Data effort over time</w:t>
-      </w:r>
-    </w:p>
-    <w:p>
-      <w:pPr>
         <w:pStyle w:val="TableCaption"/>
       </w:pPr>
       <w:r>
-        <w:t xml:space="preserve">Table 1: Top ten locations of users by city, state, and country for the Piney Point dashboard. Numbers show the total users and percentages from the total for all locations. Total cities, states, and countries that accessed the dashboard are shown in the column headers in parentheses. Summaries are from May 13th, 2021 when analytics were included in the dashboard to October 1st, 2021.</w:t>
+        <w:t xml:space="preserve">Table 1: Sampling effort for response-based monitoring by partners from April 1st 2021 through September. Values show the total number of unique sites samples for water quality, algae (phytoplankton), and seagrass/macroalgae in Tampa Bay. Values in parentheses show the percentage of the total for each monitoring type.</w:t>
+      </w:r>
+    </w:p>
+    <w:tbl>
+      <w:tblPr>
+        <w:tblStyle w:val="Table"/>
+        <w:tblW w:type="auto" w:w="0"/>
+        <w:tblLook w:firstRow="1" w:lastRow="0" w:firstColumn="0" w:lastColumn="0" w:noHBand="0" w:noVBand="0" w:val="0020"/>
+        <w:tblCaption w:val="Table 1: Sampling effort for response-based monitoring by partners from April 1st 2021 through September. Values show the total number of unique sites samples for water quality, algae (phytoplankton), and seagrass/macroalgae in Tampa Bay. Values in parentheses show the percentage of the total for each monitoring type."/>
+      </w:tblPr>
+      <w:tblGrid>
+        <w:gridCol w:w="1980"/>
+        <w:gridCol w:w="1980"/>
+        <w:gridCol w:w="1980"/>
+        <w:gridCol w:w="1980"/>
+      </w:tblGrid>
+      <w:tr>
+        <w:trPr>
+          <w:tblHeader w:val="true"/>
+        </w:trPr>
+        <w:tc>
+          <w:tcPr/>
+          <w:p>
+            <w:pPr>
+              <w:pStyle w:val="Compact"/>
+              <w:jc w:val="left"/>
+            </w:pPr>
+            <w:r>
+              <w:t xml:space="preserve">Month</w:t>
+            </w:r>
+          </w:p>
+        </w:tc>
+        <w:tc>
+          <w:tcPr/>
+          <w:p>
+            <w:pPr>
+              <w:pStyle w:val="Compact"/>
+              <w:jc w:val="left"/>
+            </w:pPr>
+            <w:r>
+              <w:t xml:space="preserve">Water Quality</w:t>
+            </w:r>
+          </w:p>
+        </w:tc>
+        <w:tc>
+          <w:tcPr/>
+          <w:p>
+            <w:pPr>
+              <w:pStyle w:val="Compact"/>
+              <w:jc w:val="left"/>
+            </w:pPr>
+            <w:r>
+              <w:t xml:space="preserve">Algae</w:t>
+            </w:r>
+          </w:p>
+        </w:tc>
+        <w:tc>
+          <w:tcPr/>
+          <w:p>
+            <w:pPr>
+              <w:pStyle w:val="Compact"/>
+              <w:jc w:val="left"/>
+            </w:pPr>
+            <w:r>
+              <w:t xml:space="preserve">Seagrass/macroalgae</w:t>
+            </w:r>
+          </w:p>
+        </w:tc>
+      </w:tr>
+      <w:tr>
+        <w:tc>
+          <w:tcPr/>
+          <w:p>
+            <w:pPr>
+              <w:pStyle w:val="Compact"/>
+              <w:jc w:val="left"/>
+            </w:pPr>
+            <w:r>
+              <w:t xml:space="preserve">Apr</w:t>
+            </w:r>
+          </w:p>
+        </w:tc>
+        <w:tc>
+          <w:tcPr/>
+          <w:p>
+            <w:pPr>
+              <w:pStyle w:val="Compact"/>
+              <w:jc w:val="left"/>
+            </w:pPr>
+            <w:r>
+              <w:t xml:space="preserve">223 (45.1)</w:t>
+            </w:r>
+          </w:p>
+        </w:tc>
+        <w:tc>
+          <w:tcPr/>
+          <w:p>
+            <w:pPr>
+              <w:pStyle w:val="Compact"/>
+              <w:jc w:val="left"/>
+            </w:pPr>
+            <w:r>
+              <w:t xml:space="preserve">181 (41.8)</w:t>
+            </w:r>
+          </w:p>
+        </w:tc>
+        <w:tc>
+          <w:tcPr/>
+          <w:p>
+            <w:pPr>
+              <w:pStyle w:val="Compact"/>
+              <w:jc w:val="left"/>
+            </w:pPr>
+            <w:r>
+              <w:t xml:space="preserve">30 (17.4)</w:t>
+            </w:r>
+          </w:p>
+        </w:tc>
+      </w:tr>
+      <w:tr>
+        <w:tc>
+          <w:tcPr/>
+          <w:p>
+            <w:pPr>
+              <w:pStyle w:val="Compact"/>
+              <w:jc w:val="left"/>
+            </w:pPr>
+            <w:r>
+              <w:t xml:space="preserve">May</w:t>
+            </w:r>
+          </w:p>
+        </w:tc>
+        <w:tc>
+          <w:tcPr/>
+          <w:p>
+            <w:pPr>
+              <w:pStyle w:val="Compact"/>
+              <w:jc w:val="left"/>
+            </w:pPr>
+            <w:r>
+              <w:t xml:space="preserve">82 (16.6)</w:t>
+            </w:r>
+          </w:p>
+        </w:tc>
+        <w:tc>
+          <w:tcPr/>
+          <w:p>
+            <w:pPr>
+              <w:pStyle w:val="Compact"/>
+              <w:jc w:val="left"/>
+            </w:pPr>
+            <w:r>
+              <w:t xml:space="preserve">62 (14.3)</w:t>
+            </w:r>
+          </w:p>
+        </w:tc>
+        <w:tc>
+          <w:tcPr/>
+          <w:p>
+            <w:pPr>
+              <w:pStyle w:val="Compact"/>
+              <w:jc w:val="left"/>
+            </w:pPr>
+            <w:r>
+              <w:t xml:space="preserve">36 (20.9)</w:t>
+            </w:r>
+          </w:p>
+        </w:tc>
+      </w:tr>
+      <w:tr>
+        <w:tc>
+          <w:tcPr/>
+          <w:p>
+            <w:pPr>
+              <w:pStyle w:val="Compact"/>
+              <w:jc w:val="left"/>
+            </w:pPr>
+            <w:r>
+              <w:t xml:space="preserve">Jun</w:t>
+            </w:r>
+          </w:p>
+        </w:tc>
+        <w:tc>
+          <w:tcPr/>
+          <w:p>
+            <w:pPr>
+              <w:pStyle w:val="Compact"/>
+              <w:jc w:val="left"/>
+            </w:pPr>
+            <w:r>
+              <w:t xml:space="preserve">55 (11.1)</w:t>
+            </w:r>
+          </w:p>
+        </w:tc>
+        <w:tc>
+          <w:tcPr/>
+          <w:p>
+            <w:pPr>
+              <w:pStyle w:val="Compact"/>
+              <w:jc w:val="left"/>
+            </w:pPr>
+            <w:r>
+              <w:t xml:space="preserve">40 (9.2)</w:t>
+            </w:r>
+          </w:p>
+        </w:tc>
+        <w:tc>
+          <w:tcPr/>
+          <w:p>
+            <w:pPr>
+              <w:pStyle w:val="Compact"/>
+              <w:jc w:val="left"/>
+            </w:pPr>
+            <w:r>
+              <w:t xml:space="preserve">35 (20.3)</w:t>
+            </w:r>
+          </w:p>
+        </w:tc>
+      </w:tr>
+      <w:tr>
+        <w:tc>
+          <w:tcPr/>
+          <w:p>
+            <w:pPr>
+              <w:pStyle w:val="Compact"/>
+              <w:jc w:val="left"/>
+            </w:pPr>
+            <w:r>
+              <w:t xml:space="preserve">Jul</w:t>
+            </w:r>
+          </w:p>
+        </w:tc>
+        <w:tc>
+          <w:tcPr/>
+          <w:p>
+            <w:pPr>
+              <w:pStyle w:val="Compact"/>
+              <w:jc w:val="left"/>
+            </w:pPr>
+            <w:r>
+              <w:t xml:space="preserve">60 (12.1)</w:t>
+            </w:r>
+          </w:p>
+        </w:tc>
+        <w:tc>
+          <w:tcPr/>
+          <w:p>
+            <w:pPr>
+              <w:pStyle w:val="Compact"/>
+              <w:jc w:val="left"/>
+            </w:pPr>
+            <w:r>
+              <w:t xml:space="preserve">54 (12.5)</w:t>
+            </w:r>
+          </w:p>
+        </w:tc>
+        <w:tc>
+          <w:tcPr/>
+          <w:p>
+            <w:pPr>
+              <w:pStyle w:val="Compact"/>
+              <w:jc w:val="left"/>
+            </w:pPr>
+            <w:r>
+              <w:t xml:space="preserve">18 (10.5)</w:t>
+            </w:r>
+          </w:p>
+        </w:tc>
+      </w:tr>
+      <w:tr>
+        <w:tc>
+          <w:tcPr/>
+          <w:p>
+            <w:pPr>
+              <w:pStyle w:val="Compact"/>
+              <w:jc w:val="left"/>
+            </w:pPr>
+            <w:r>
+              <w:t xml:space="preserve">Aug</w:t>
+            </w:r>
+          </w:p>
+        </w:tc>
+        <w:tc>
+          <w:tcPr/>
+          <w:p>
+            <w:pPr>
+              <w:pStyle w:val="Compact"/>
+              <w:jc w:val="left"/>
+            </w:pPr>
+            <w:r>
+              <w:t xml:space="preserve">43 (8.7)</w:t>
+            </w:r>
+          </w:p>
+        </w:tc>
+        <w:tc>
+          <w:tcPr/>
+          <w:p>
+            <w:pPr>
+              <w:pStyle w:val="Compact"/>
+              <w:jc w:val="left"/>
+            </w:pPr>
+            <w:r>
+              <w:t xml:space="preserve">49 (11.3)</w:t>
+            </w:r>
+          </w:p>
+        </w:tc>
+        <w:tc>
+          <w:tcPr/>
+          <w:p>
+            <w:pPr>
+              <w:pStyle w:val="Compact"/>
+              <w:jc w:val="left"/>
+            </w:pPr>
+            <w:r>
+              <w:t xml:space="preserve">28 (16.3)</w:t>
+            </w:r>
+          </w:p>
+        </w:tc>
+      </w:tr>
+      <w:tr>
+        <w:tc>
+          <w:tcPr/>
+          <w:p>
+            <w:pPr>
+              <w:pStyle w:val="Compact"/>
+              <w:jc w:val="left"/>
+            </w:pPr>
+            <w:r>
+              <w:t xml:space="preserve">Sep</w:t>
+            </w:r>
+          </w:p>
+        </w:tc>
+        <w:tc>
+          <w:tcPr/>
+          <w:p>
+            <w:pPr>
+              <w:pStyle w:val="Compact"/>
+              <w:jc w:val="left"/>
+            </w:pPr>
+            <w:r>
+              <w:t xml:space="preserve">31 (6.3)</w:t>
+            </w:r>
+          </w:p>
+        </w:tc>
+        <w:tc>
+          <w:tcPr/>
+          <w:p>
+            <w:pPr>
+              <w:pStyle w:val="Compact"/>
+              <w:jc w:val="left"/>
+            </w:pPr>
+            <w:r>
+              <w:t xml:space="preserve">47 (10.9)</w:t>
+            </w:r>
+          </w:p>
+        </w:tc>
+        <w:tc>
+          <w:tcPr/>
+          <w:p>
+            <w:pPr>
+              <w:pStyle w:val="Compact"/>
+              <w:jc w:val="left"/>
+            </w:pPr>
+            <w:r>
+              <w:t xml:space="preserve">25 (14.5)</w:t>
+            </w:r>
+          </w:p>
+        </w:tc>
+      </w:tr>
+    </w:tbl>
+    <w:p/>
+    <w:p>
+      <w:pPr>
+        <w:pStyle w:val="TableCaption"/>
+      </w:pPr>
+      <w:r>
+        <w:t xml:space="preserve">Table 2: Top ten locations of users by city, state, and country for the Piney Point dashboard. Numbers show the total users and percentages from the total for all locations. Total cities, states, and countries that accessed the dashboard are shown in the column headers in parentheses. Summaries are from May 13th, 2021 when analytics were included in the dashboard to October 1st, 2021.</w:t>
       </w:r>
     </w:p>
     <w:tbl>
@@ -3238,7 +3611,7 @@
         <w:tblStyle w:val="Table"/>
         <w:tblW w:type="pct" w:w="5000"/>
         <w:tblLook w:firstRow="1" w:lastRow="0" w:firstColumn="0" w:lastColumn="0" w:noHBand="0" w:noVBand="0" w:val="0020"/>
-        <w:tblCaption w:val="Table 1: Top ten locations of users by city, state, and country for the Piney Point dashboard. Numbers show the total users and percentages from the total for all locations. Total cities, states, and countries that accessed the dashboard are shown in the column headers in parentheses. Summaries are from May 13th, 2021 when analytics were included in the dashboard to October 1st, 2021."/>
+        <w:tblCaption w:val="Table 2: Top ten locations of users by city, state, and country for the Piney Point dashboard. Numbers show the total users and percentages from the total for all locations. Total cities, states, and countries that accessed the dashboard are shown in the column headers in parentheses. Summaries are from May 13th, 2021 when analytics were included in the dashboard to October 1st, 2021."/>
       </w:tblPr>
       <w:tblGrid>
         <w:gridCol w:w="1523"/>
@@ -5004,9 +5377,6 @@
     <w:abstractNumId w:val="991"/>
   </w:num>
   <w:num w:numId="1015">
-    <w:abstractNumId w:val="991"/>
-  </w:num>
-  <w:num w:numId="1016">
     <w:abstractNumId w:val="991"/>
   </w:num>
 </w:numbering>

</xml_diff>

<commit_message>
starting body of manuscript
</commit_message>
<xml_diff>
--- a/manu-draft.docx
+++ b/manu-draft.docx
@@ -2279,7 +2279,7 @@
         <w:pStyle w:val="FirstParagraph"/>
       </w:pPr>
       <w:r>
-        <w:t xml:space="preserve">Last manuscript build 2022-05-16 10:27:45</w:t>
+        <w:t xml:space="preserve">Last manuscript build 2022-05-16 13:42:14</w:t>
       </w:r>
     </w:p>
     <w:p>
@@ -2334,215 +2334,457 @@
     </w:p>
     <w:p>
       <w:pPr>
+        <w:pStyle w:val="FirstParagraph"/>
+      </w:pPr>
+      <w:r>
+        <w:t xml:space="preserve">This paper describe the data synthesis and communication tools that were used during the 2021 Piney Point release into Tampa Bay, Florida. We focus specifically on the open science methods and products that were created to organize, contextualize, and communicate these data, including the Piney Point environmental monitoring dashboard developed by the Tampa Bay Estuary Program to rapidly deliver results for data collected in near real-time. A discussion of the technical and philosophical challenges of synthesizing data from multiple disparate sources, as well as the lessons learned, is also provided to inform future response-based monitoring efforts.</w:t>
+      </w:r>
+    </w:p>
+    <w:bookmarkEnd w:id="26"/>
+    <w:bookmarkStart w:id="28" w:name="data-collection-and-synthesis"/>
+    <w:p>
+      <w:pPr>
+        <w:pStyle w:val="Heading1"/>
+      </w:pPr>
+      <w:r>
+        <w:t xml:space="preserve">Data collection and synthesis</w:t>
+      </w:r>
+    </w:p>
+    <w:p>
+      <w:pPr>
+        <w:pStyle w:val="FirstParagraph"/>
+      </w:pPr>
+      <w:r>
+        <w:t xml:space="preserve">Monitoring of bay resources in response to release from Piney Point began in late March of 2021 and continued through the summer and early fall. Dozens of local and state institutions conducted monitoring of water quality, phytoplankton (including the red tide organism</w:t>
+      </w:r>
+      <w:r>
+        <w:t xml:space="preserve"> </w:t>
+      </w:r>
+      <w:r>
+        <w:rPr>
+          <w:iCs/>
+          <w:i/>
+        </w:rPr>
+        <w:t xml:space="preserve">Karenia brevis</w:t>
+      </w:r>
+      <w:r>
+        <w:t xml:space="preserve">), seagrasses, macroalgae, and benthic habitats. Monitoring partners included the Florida Department of Environmental Protection (FDEP), Environmental Protection Commission (EPC) of Hillsborough County, Parks and Natural Resources Department of Manatee County, Pinellas County Division of Environmental Management, Fish and Wildlife Research Institute (FWRI) of the Florida Fish and Wildlife Conservation Commission (FWC), City of St. Petersburg, Tampa Bay Estuary Program (TBEP), Sarasota Bay Estuary Program, Environmental Science Associates, University of South Florida, University of Florida, and New College of Florida (Figure</w:t>
+      </w:r>
+      <w:r>
+        <w:t xml:space="preserve"> </w:t>
+      </w:r>
+      <w:r>
+        <w:t xml:space="preserve">1</w:t>
+      </w:r>
+      <w:r>
+        <w:t xml:space="preserve">). Coordination among monitoring agencies was facilitated by the TBEP and under guidance of a plume simulation model run by the Ocean Circulation Lab at the University of South Florida (USF), College of Marine Science</w:t>
+      </w:r>
+      <w:r>
+        <w:t xml:space="preserve"> </w:t>
+      </w:r>
+      <w:r>
+        <w:t xml:space="preserve">(</w:t>
+      </w:r>
+      <w:hyperlink w:anchor="ref-Chen18">
+        <w:r>
+          <w:rPr>
+            <w:rStyle w:val="Hyperlink"/>
+          </w:rPr>
+          <w:t xml:space="preserve">Chen et al. 2018</w:t>
+        </w:r>
+      </w:hyperlink>
+      <w:r>
+        <w:t xml:space="preserve">,</w:t>
+      </w:r>
+      <w:r>
+        <w:t xml:space="preserve"> </w:t>
+      </w:r>
+      <w:hyperlink w:anchor="ref-Chen19">
+        <w:r>
+          <w:rPr>
+            <w:rStyle w:val="Hyperlink"/>
+          </w:rPr>
+          <w:t xml:space="preserve">2019</w:t>
+        </w:r>
+      </w:hyperlink>
+      <w:r>
+        <w:t xml:space="preserve">)</w:t>
+      </w:r>
+      <w:r>
+        <w:t xml:space="preserve">. Initial effort was focused near the release site at Port Manatee (Figure</w:t>
+      </w:r>
+      <w:r>
+        <w:t xml:space="preserve"> </w:t>
+      </w:r>
+      <w:r>
+        <w:t xml:space="preserve">1</w:t>
+      </w:r>
+      <w:r>
+        <w:t xml:space="preserve">), but later expanded throughout middle and lower Tampa Bay, Boca Ciega Bay, Manatee River, and Sarasota Bay as the simulation model predicted dispersal of the plume elsewhere</w:t>
+      </w:r>
+      <w:r>
+        <w:t xml:space="preserve"> </w:t>
+      </w:r>
+      <w:r>
+        <w:t xml:space="preserve">(</w:t>
+      </w:r>
+      <w:hyperlink w:anchor="ref-Liu21">
+        <w:r>
+          <w:rPr>
+            <w:rStyle w:val="Hyperlink"/>
+          </w:rPr>
+          <w:t xml:space="preserve">Liu et al. 2021</w:t>
+        </w:r>
+      </w:hyperlink>
+      <w:r>
+        <w:t xml:space="preserve">)</w:t>
+      </w:r>
+      <w:r>
+        <w:t xml:space="preserve">. Sampling effort was most intense in April, with less frequent sampling from May through September, although seagrass and macroalgae sampling was consistent throughout the study period (Table</w:t>
+      </w:r>
+      <w:r>
+        <w:t xml:space="preserve"> </w:t>
+      </w:r>
+      <w:r>
+        <w:t xml:space="preserve">1</w:t>
+      </w:r>
+      <w:r>
+        <w:t xml:space="preserve">).</w:t>
+      </w:r>
+    </w:p>
+    <w:p>
+      <w:pPr>
+        <w:pStyle w:val="BodyText"/>
+      </w:pPr>
+      <w:r>
+        <w:t xml:space="preserve">Water quality monitoring focused on parameters that were expected to indicate a response to elevated nutrient loads from the release from Piney Point. Because Tampa Bay is a nitrogen-limited system</w:t>
+      </w:r>
+      <w:r>
+        <w:t xml:space="preserve"> </w:t>
+      </w:r>
+      <w:r>
+        <w:t xml:space="preserve">(</w:t>
+      </w:r>
+      <w:hyperlink w:anchor="ref-Wang99">
+        <w:r>
+          <w:rPr>
+            <w:rStyle w:val="Hyperlink"/>
+          </w:rPr>
+          <w:t xml:space="preserve">Wang et al. 1999</w:t>
+        </w:r>
+      </w:hyperlink>
+      <w:r>
+        <w:t xml:space="preserve">;</w:t>
+      </w:r>
+      <w:r>
+        <w:t xml:space="preserve"> </w:t>
+      </w:r>
+      <w:hyperlink w:anchor="ref-Greening06">
+        <w:r>
+          <w:rPr>
+            <w:rStyle w:val="Hyperlink"/>
+          </w:rPr>
+          <w:t xml:space="preserve">Greening &amp; Janicki 2006</w:t>
+        </w:r>
+      </w:hyperlink>
+      <w:r>
+        <w:t xml:space="preserve">;</w:t>
+      </w:r>
+      <w:r>
+        <w:t xml:space="preserve"> </w:t>
+      </w:r>
+      <w:hyperlink w:anchor="ref-Greening14">
+        <w:r>
+          <w:rPr>
+            <w:rStyle w:val="Hyperlink"/>
+          </w:rPr>
+          <w:t xml:space="preserve">Greening et al. 2014</w:t>
+        </w:r>
+      </w:hyperlink>
+      <w:r>
+        <w:t xml:space="preserve">)</w:t>
+      </w:r>
+      <w:r>
+        <w:t xml:space="preserve">, water quality samples were processed for total nitrogen and inorganic forms (i.e., total ammonia nitrogen, nitrate/nitrite), chlorophyll-a as an indication of phytoplankton growth, and additional parameters expected to respond to nutrient loading (e.g., secchi depth, dissolved oxygen). Phytoplankton monitoring included both qualitative (presence/absence) and quantitative (cells/L) summaries of taxa enumerated by microscopy from water samples taken at similar frequency and distribution as the water quality sites. Phytoplankton data also included event-based sampling for</w:t>
+      </w:r>
+      <w:r>
+        <w:t xml:space="preserve"> </w:t>
+      </w:r>
+      <w:r>
+        <w:rPr>
+          <w:iCs/>
+          <w:i/>
+        </w:rPr>
+        <w:t xml:space="preserve">Karenia brevis</w:t>
+      </w:r>
+      <w:r>
+        <w:t xml:space="preserve">. Finally, seagrass and macroalgae data were collected by transect sampling at locations on the southern shore of Tampa Bay near Piney Point. Transect sampling included identification of seagrass species and macroalgae, typically to genus, and Braun-Blanquet abundance estimates at 10 m distances along each 50 m transect. Details on all sampling methods are provided in</w:t>
+      </w:r>
+      <w:r>
+        <w:t xml:space="preserve"> </w:t>
+      </w:r>
+      <w:r>
+        <w:t xml:space="preserve">Beck et al. (</w:t>
+      </w:r>
+      <w:hyperlink w:anchor="ref-Beck22">
+        <w:r>
+          <w:rPr>
+            <w:rStyle w:val="Hyperlink"/>
+          </w:rPr>
+          <w:t xml:space="preserve">2022</w:t>
+        </w:r>
+      </w:hyperlink>
+      <w:r>
+        <w:t xml:space="preserve">)</w:t>
+      </w:r>
+      <w:r>
+        <w:t xml:space="preserve">.</w:t>
+      </w:r>
+    </w:p>
+    <w:p>
+      <w:pPr>
+        <w:pStyle w:val="BodyText"/>
+      </w:pPr>
+      <w:r>
+        <w:t xml:space="preserve">The synthesis of data from multiple partners included several challenges that TBEP staff addressed by employing open science principles within the time and resource limitations of the event. First, a centralized location for sharing data was required as a starting location for the synthesis effort. Partner agencies were requested to voluntarily upload their data to a publicly accessible Google Drive folder, or share via email with TBEP staff for upload if access issues to the main drive were encountered. Datasets were also downloaded by TBEP staff from source (e.g., FDEP,</w:t>
+      </w:r>
+      <w:r>
+        <w:t xml:space="preserve"> </w:t>
+      </w:r>
+      <w:hyperlink r:id="rId27">
+        <w:r>
+          <w:rPr>
+            <w:rStyle w:val="Hyperlink"/>
+          </w:rPr>
+          <w:t xml:space="preserve">https://floridadep.gov/dear/dear/content/tampa-bay-sampling-response-and-results</w:t>
+        </w:r>
+      </w:hyperlink>
+      <w:r>
+        <w:t xml:space="preserve">) and uploaded to the Google Drive. Although more formal data hosting services that included full metadata</w:t>
+      </w:r>
+    </w:p>
+    <w:p>
+      <w:pPr>
         <w:numPr>
           <w:ilvl w:val="0"/>
-          <w:numId w:val="1001"/>
-        </w:numPr>
-        <w:pStyle w:val="Compact"/>
-      </w:pPr>
-      <w:r>
-        <w:t xml:space="preserve">Goals</w:t>
-      </w:r>
-    </w:p>
-    <w:p>
-      <w:pPr>
-        <w:numPr>
-          <w:ilvl w:val="1"/>
           <w:numId w:val="1002"/>
         </w:numPr>
         <w:pStyle w:val="Compact"/>
       </w:pPr>
       <w:r>
-        <w:t xml:space="preserve">Paper: describe data synthesis and communication using OS tools during 2021 Piney Point event</w:t>
+        <w:t xml:space="preserve">Synthesis workflow Figure</w:t>
+      </w:r>
+      <w:r>
+        <w:t xml:space="preserve"> </w:t>
+      </w:r>
+      <w:r>
+        <w:t xml:space="preserve">2</w:t>
       </w:r>
     </w:p>
     <w:p>
       <w:pPr>
         <w:numPr>
           <w:ilvl w:val="1"/>
+          <w:numId w:val="1003"/>
+        </w:numPr>
+        <w:pStyle w:val="Compact"/>
+      </w:pPr>
+      <w:r>
+        <w:t xml:space="preserve">Challenges - multiple streams, messy AF</w:t>
+      </w:r>
+    </w:p>
+    <w:p>
+      <w:pPr>
+        <w:numPr>
+          <w:ilvl w:val="1"/>
+          <w:numId w:val="1003"/>
+        </w:numPr>
+        <w:pStyle w:val="Compact"/>
+      </w:pPr>
+      <w:r>
+        <w:t xml:space="preserve">Solutions - centralized data uploads, R tools for synthesis (import, testing, app integration)</w:t>
+      </w:r>
+    </w:p>
+    <w:p>
+      <w:pPr>
+        <w:numPr>
+          <w:ilvl w:val="1"/>
+          <w:numId w:val="1003"/>
+        </w:numPr>
+        <w:pStyle w:val="Compact"/>
+      </w:pPr>
+      <w:r>
+        <w:t xml:space="preserve">Sorta unified data structure (but see metadata section)</w:t>
+      </w:r>
+    </w:p>
+    <w:p>
+      <w:pPr>
+        <w:numPr>
+          <w:ilvl w:val="0"/>
           <w:numId w:val="1002"/>
         </w:numPr>
         <w:pStyle w:val="Compact"/>
       </w:pPr>
       <w:r>
-        <w:t xml:space="preserve">OS tools: organize/synthesize, contextualize, and communicate with specific focus on the dashboard</w:t>
-      </w:r>
-    </w:p>
-    <w:p>
-      <w:pPr>
-        <w:pStyle w:val="FirstParagraph"/>
-      </w:pPr>
-      <w:r>
-        <w:t xml:space="preserve">Test reference</w:t>
-      </w:r>
-      <w:r>
-        <w:t xml:space="preserve"> </w:t>
-      </w:r>
-      <w:r>
-        <w:t xml:space="preserve">(</w:t>
-      </w:r>
-      <w:hyperlink w:anchor="ref-Greening16">
-        <w:r>
-          <w:rPr>
-            <w:rStyle w:val="Hyperlink"/>
-          </w:rPr>
-          <w:t xml:space="preserve">Greening et al. 2016</w:t>
+        <w:t xml:space="preserve">Repository setup - synthesis and app,</w:t>
+      </w:r>
+      <w:r>
+        <w:t xml:space="preserve"> </w:t>
+      </w:r>
+      <w:r>
+        <w:t xml:space="preserve">Beck (</w:t>
+      </w:r>
+      <w:hyperlink w:anchor="ref-Beck21d">
+        <w:r>
+          <w:rPr>
+            <w:rStyle w:val="Hyperlink"/>
+          </w:rPr>
+          <w:t xml:space="preserve">2021</w:t>
         </w:r>
       </w:hyperlink>
       <w:r>
         <w:t xml:space="preserve">)</w:t>
       </w:r>
     </w:p>
-    <w:bookmarkEnd w:id="26"/>
-    <w:bookmarkStart w:id="27" w:name="data-collection-and-synthesis"/>
+    <w:bookmarkEnd w:id="28"/>
+    <w:bookmarkStart w:id="31" w:name="the-piney-point-dashboard"/>
     <w:p>
       <w:pPr>
         <w:pStyle w:val="Heading1"/>
       </w:pPr>
       <w:r>
-        <w:t xml:space="preserve">Data collection and synthesis</w:t>
+        <w:t xml:space="preserve">The Piney Point Dashboard</w:t>
+      </w:r>
+    </w:p>
+    <w:bookmarkStart w:id="29" w:name="setup"/>
+    <w:p>
+      <w:pPr>
+        <w:pStyle w:val="Heading2"/>
+      </w:pPr>
+      <w:r>
+        <w:t xml:space="preserve">Setup</w:t>
       </w:r>
     </w:p>
     <w:p>
       <w:pPr>
         <w:numPr>
           <w:ilvl w:val="0"/>
-          <w:numId w:val="1003"/>
-        </w:numPr>
-        <w:pStyle w:val="Compact"/>
-      </w:pPr>
-      <w:r>
-        <w:t xml:space="preserve">Monitoring details - effort, agencies, methods, TBEP coordination, refer to MPB paper for details, Figure</w:t>
-      </w:r>
-      <w:r>
-        <w:t xml:space="preserve"> </w:t>
-      </w:r>
-      <w:r>
-        <w:t xml:space="preserve">1</w:t>
-      </w:r>
-      <w:r>
-        <w:t xml:space="preserve">, Table</w:t>
-      </w:r>
-      <w:r>
-        <w:t xml:space="preserve"> </w:t>
-      </w:r>
-      <w:r>
-        <w:t xml:space="preserve">1</w:t>
-      </w:r>
-    </w:p>
-    <w:p>
-      <w:pPr>
-        <w:numPr>
-          <w:ilvl w:val="0"/>
-          <w:numId w:val="1003"/>
-        </w:numPr>
-        <w:pStyle w:val="Compact"/>
-      </w:pPr>
-      <w:r>
-        <w:t xml:space="preserve">Synthesis workflow Figure</w:t>
-      </w:r>
-      <w:r>
-        <w:t xml:space="preserve"> </w:t>
-      </w:r>
-      <w:r>
-        <w:t xml:space="preserve">2</w:t>
-      </w:r>
-    </w:p>
-    <w:p>
-      <w:pPr>
-        <w:numPr>
-          <w:ilvl w:val="1"/>
           <w:numId w:val="1004"/>
         </w:numPr>
         <w:pStyle w:val="Compact"/>
       </w:pPr>
       <w:r>
-        <w:t xml:space="preserve">Challenges - multiple streams, messy AF</w:t>
+        <w:t xml:space="preserve">App creation and hosting, Figure</w:t>
+      </w:r>
+      <w:r>
+        <w:t xml:space="preserve"> </w:t>
+      </w:r>
+      <w:r>
+        <w:t xml:space="preserve">3</w:t>
+      </w:r>
+      <w:r>
+        <w:t xml:space="preserve">,</w:t>
+      </w:r>
+      <w:r>
+        <w:t xml:space="preserve"> </w:t>
+      </w:r>
+      <w:r>
+        <w:t xml:space="preserve">Beck et al. (</w:t>
+      </w:r>
+      <w:hyperlink w:anchor="ref-Beck21c">
+        <w:r>
+          <w:rPr>
+            <w:rStyle w:val="Hyperlink"/>
+          </w:rPr>
+          <w:t xml:space="preserve">2021</w:t>
+        </w:r>
+      </w:hyperlink>
+      <w:r>
+        <w:t xml:space="preserve">)</w:t>
       </w:r>
     </w:p>
     <w:p>
       <w:pPr>
         <w:numPr>
-          <w:ilvl w:val="1"/>
+          <w:ilvl w:val="0"/>
           <w:numId w:val="1004"/>
         </w:numPr>
         <w:pStyle w:val="Compact"/>
       </w:pPr>
       <w:r>
-        <w:t xml:space="preserve">Solutions - centralized data uploads, R tools for synthesis (import, testing, app integration)</w:t>
+        <w:t xml:space="preserve">App structure - backend</w:t>
       </w:r>
     </w:p>
     <w:p>
       <w:pPr>
         <w:numPr>
           <w:ilvl w:val="1"/>
+          <w:numId w:val="1005"/>
+        </w:numPr>
+        <w:pStyle w:val="Compact"/>
+      </w:pPr>
+      <w:r>
+        <w:t xml:space="preserve">R/dat_proc.R to data folder, logs</w:t>
+      </w:r>
+    </w:p>
+    <w:p>
+      <w:pPr>
+        <w:numPr>
+          <w:ilvl w:val="1"/>
+          <w:numId w:val="1005"/>
+        </w:numPr>
+        <w:pStyle w:val="Compact"/>
+      </w:pPr>
+      <w:r>
+        <w:t xml:space="preserve">Testing why and how (testthat, GitHub Actions)</w:t>
+      </w:r>
+    </w:p>
+    <w:p>
+      <w:pPr>
+        <w:numPr>
+          <w:ilvl w:val="1"/>
+          <w:numId w:val="1005"/>
+        </w:numPr>
+        <w:pStyle w:val="Compact"/>
+      </w:pPr>
+      <w:r>
+        <w:t xml:space="preserve">Rmarkdown w/ flexdashboard: Dependencies/globals, reactives, UI setup with text descriptions and dynamic inputs</w:t>
+      </w:r>
+    </w:p>
+    <w:p>
+      <w:pPr>
+        <w:numPr>
+          <w:ilvl w:val="1"/>
+          <w:numId w:val="1005"/>
+        </w:numPr>
+        <w:pStyle w:val="Compact"/>
+      </w:pPr>
+      <w:r>
+        <w:t xml:space="preserve">CSS styling</w:t>
+      </w:r>
+    </w:p>
+    <w:p>
+      <w:pPr>
+        <w:numPr>
+          <w:ilvl w:val="1"/>
+          <w:numId w:val="1005"/>
+        </w:numPr>
+        <w:pStyle w:val="Compact"/>
+      </w:pPr>
+      <w:r>
+        <w:t xml:space="preserve">Google Analytics js</w:t>
+      </w:r>
+    </w:p>
+    <w:p>
+      <w:pPr>
+        <w:numPr>
+          <w:ilvl w:val="0"/>
           <w:numId w:val="1004"/>
         </w:numPr>
         <w:pStyle w:val="Compact"/>
       </w:pPr>
       <w:r>
-        <w:t xml:space="preserve">Sorta unified data structure (but see metadata section)</w:t>
-      </w:r>
-    </w:p>
-    <w:p>
-      <w:pPr>
-        <w:numPr>
-          <w:ilvl w:val="0"/>
-          <w:numId w:val="1003"/>
-        </w:numPr>
-        <w:pStyle w:val="Compact"/>
-      </w:pPr>
-      <w:r>
-        <w:t xml:space="preserve">Repository setup - synthesis and app</w:t>
-      </w:r>
-    </w:p>
-    <w:bookmarkEnd w:id="27"/>
-    <w:bookmarkStart w:id="30" w:name="the-piney-point-dashboard"/>
-    <w:p>
-      <w:pPr>
-        <w:pStyle w:val="Heading1"/>
-      </w:pPr>
-      <w:r>
-        <w:t xml:space="preserve">The Piney Point Dashboard</w:t>
-      </w:r>
-    </w:p>
-    <w:bookmarkStart w:id="28" w:name="setup"/>
-    <w:p>
-      <w:pPr>
-        <w:pStyle w:val="Heading2"/>
-      </w:pPr>
-      <w:r>
-        <w:t xml:space="preserve">Setup</w:t>
-      </w:r>
-    </w:p>
-    <w:p>
-      <w:pPr>
-        <w:numPr>
-          <w:ilvl w:val="0"/>
-          <w:numId w:val="1005"/>
-        </w:numPr>
-        <w:pStyle w:val="Compact"/>
-      </w:pPr>
-      <w:r>
-        <w:t xml:space="preserve">App creation and hosting, Figure</w:t>
-      </w:r>
-      <w:r>
-        <w:t xml:space="preserve"> </w:t>
-      </w:r>
-      <w:r>
-        <w:t xml:space="preserve">3</w:t>
-      </w:r>
-    </w:p>
-    <w:p>
-      <w:pPr>
-        <w:numPr>
-          <w:ilvl w:val="0"/>
-          <w:numId w:val="1005"/>
-        </w:numPr>
-        <w:pStyle w:val="Compact"/>
-      </w:pPr>
-      <w:r>
-        <w:t xml:space="preserve">App structure - backend</w:t>
+        <w:t xml:space="preserve">App structure - frontend</w:t>
       </w:r>
     </w:p>
     <w:p>
@@ -2554,7 +2796,7 @@
         <w:pStyle w:val="Compact"/>
       </w:pPr>
       <w:r>
-        <w:t xml:space="preserve">R/dat_proc.R to data folder, logs</w:t>
+        <w:t xml:space="preserve">Landing page</w:t>
       </w:r>
     </w:p>
     <w:p>
@@ -2566,7 +2808,67 @@
         <w:pStyle w:val="Compact"/>
       </w:pPr>
       <w:r>
-        <w:t xml:space="preserve">Testing why and how (testthat, GitHub Actions)</w:t>
+        <w:t xml:space="preserve">Current data</w:t>
+      </w:r>
+    </w:p>
+    <w:p>
+      <w:pPr>
+        <w:numPr>
+          <w:ilvl w:val="2"/>
+          <w:numId w:val="1007"/>
+        </w:numPr>
+        <w:pStyle w:val="Compact"/>
+      </w:pPr>
+      <w:r>
+        <w:t xml:space="preserve">Water quality results</w:t>
+      </w:r>
+    </w:p>
+    <w:p>
+      <w:pPr>
+        <w:numPr>
+          <w:ilvl w:val="2"/>
+          <w:numId w:val="1007"/>
+        </w:numPr>
+        <w:pStyle w:val="Compact"/>
+      </w:pPr>
+      <w:r>
+        <w:t xml:space="preserve">Algal surveys</w:t>
+      </w:r>
+    </w:p>
+    <w:p>
+      <w:pPr>
+        <w:numPr>
+          <w:ilvl w:val="2"/>
+          <w:numId w:val="1007"/>
+        </w:numPr>
+        <w:pStyle w:val="Compact"/>
+      </w:pPr>
+      <w:r>
+        <w:t xml:space="preserve">Seagrass/macroalgae</w:t>
+      </w:r>
+    </w:p>
+    <w:p>
+      <w:pPr>
+        <w:numPr>
+          <w:ilvl w:val="2"/>
+          <w:numId w:val="1007"/>
+        </w:numPr>
+        <w:pStyle w:val="Compact"/>
+      </w:pPr>
+      <w:r>
+        <w:t xml:space="preserve">Contaminants</w:t>
+      </w:r>
+    </w:p>
+    <w:p>
+      <w:pPr>
+        <w:numPr>
+          <w:ilvl w:val="2"/>
+          <w:numId w:val="1007"/>
+        </w:numPr>
+        <w:pStyle w:val="Compact"/>
+      </w:pPr>
+      <w:r>
+        <w:t xml:space="preserve">Benthic</w:t>
       </w:r>
     </w:p>
     <w:p>
@@ -2578,67 +2880,7 @@
         <w:pStyle w:val="Compact"/>
       </w:pPr>
       <w:r>
-        <w:t xml:space="preserve">Rmarkdown w/ flexdashboard: Dependencies/globals, reactives, UI setup with text descriptions and dynamic inputs</w:t>
-      </w:r>
-    </w:p>
-    <w:p>
-      <w:pPr>
-        <w:numPr>
-          <w:ilvl w:val="1"/>
-          <w:numId w:val="1006"/>
-        </w:numPr>
-        <w:pStyle w:val="Compact"/>
-      </w:pPr>
-      <w:r>
-        <w:t xml:space="preserve">CSS styling</w:t>
-      </w:r>
-    </w:p>
-    <w:p>
-      <w:pPr>
-        <w:numPr>
-          <w:ilvl w:val="1"/>
-          <w:numId w:val="1006"/>
-        </w:numPr>
-        <w:pStyle w:val="Compact"/>
-      </w:pPr>
-      <w:r>
-        <w:t xml:space="preserve">Google Analytics js</w:t>
-      </w:r>
-    </w:p>
-    <w:p>
-      <w:pPr>
-        <w:numPr>
-          <w:ilvl w:val="0"/>
-          <w:numId w:val="1005"/>
-        </w:numPr>
-        <w:pStyle w:val="Compact"/>
-      </w:pPr>
-      <w:r>
-        <w:t xml:space="preserve">App structure - frontend</w:t>
-      </w:r>
-    </w:p>
-    <w:p>
-      <w:pPr>
-        <w:numPr>
-          <w:ilvl w:val="1"/>
-          <w:numId w:val="1007"/>
-        </w:numPr>
-        <w:pStyle w:val="Compact"/>
-      </w:pPr>
-      <w:r>
-        <w:t xml:space="preserve">Landing page</w:t>
-      </w:r>
-    </w:p>
-    <w:p>
-      <w:pPr>
-        <w:numPr>
-          <w:ilvl w:val="1"/>
-          <w:numId w:val="1007"/>
-        </w:numPr>
-        <w:pStyle w:val="Compact"/>
-      </w:pPr>
-      <w:r>
-        <w:t xml:space="preserve">Current data</w:t>
+        <w:t xml:space="preserve">Baseline data</w:t>
       </w:r>
     </w:p>
     <w:p>
@@ -2650,7 +2892,7 @@
         <w:pStyle w:val="Compact"/>
       </w:pPr>
       <w:r>
-        <w:t xml:space="preserve">Water quality results</w:t>
+        <w:t xml:space="preserve">Water quality</w:t>
       </w:r>
     </w:p>
     <w:p>
@@ -2662,160 +2904,134 @@
         <w:pStyle w:val="Compact"/>
       </w:pPr>
       <w:r>
-        <w:t xml:space="preserve">Algal surveys</w:t>
+        <w:t xml:space="preserve">Seagrasses</w:t>
+      </w:r>
+    </w:p>
+    <w:bookmarkEnd w:id="29"/>
+    <w:bookmarkStart w:id="30" w:name="analytics"/>
+    <w:p>
+      <w:pPr>
+        <w:pStyle w:val="Heading2"/>
+      </w:pPr>
+      <w:r>
+        <w:t xml:space="preserve">Analytics</w:t>
       </w:r>
     </w:p>
     <w:p>
       <w:pPr>
         <w:numPr>
-          <w:ilvl w:val="2"/>
-          <w:numId w:val="1008"/>
-        </w:numPr>
-        <w:pStyle w:val="Compact"/>
-      </w:pPr>
-      <w:r>
-        <w:t xml:space="preserve">Seagrass/macroalgae</w:t>
-      </w:r>
-    </w:p>
-    <w:p>
-      <w:pPr>
-        <w:numPr>
-          <w:ilvl w:val="2"/>
-          <w:numId w:val="1008"/>
-        </w:numPr>
-        <w:pStyle w:val="Compact"/>
-      </w:pPr>
-      <w:r>
-        <w:t xml:space="preserve">Contaminants</w:t>
-      </w:r>
-    </w:p>
-    <w:p>
-      <w:pPr>
-        <w:numPr>
-          <w:ilvl w:val="2"/>
-          <w:numId w:val="1008"/>
-        </w:numPr>
-        <w:pStyle w:val="Compact"/>
-      </w:pPr>
-      <w:r>
-        <w:t xml:space="preserve">Benthic</w:t>
-      </w:r>
-    </w:p>
-    <w:p>
-      <w:pPr>
-        <w:numPr>
-          <w:ilvl w:val="1"/>
-          <w:numId w:val="1007"/>
-        </w:numPr>
-        <w:pStyle w:val="Compact"/>
-      </w:pPr>
-      <w:r>
-        <w:t xml:space="preserve">Baseline data</w:t>
-      </w:r>
-    </w:p>
-    <w:p>
-      <w:pPr>
-        <w:numPr>
-          <w:ilvl w:val="2"/>
+          <w:ilvl w:val="0"/>
           <w:numId w:val="1009"/>
         </w:numPr>
         <w:pStyle w:val="Compact"/>
       </w:pPr>
       <w:r>
-        <w:t xml:space="preserve">Water quality</w:t>
+        <w:t xml:space="preserve">Analytics and where it was linked (e.g., DEP, myfwc), note analytics did not start until May 13th, 2021</w:t>
       </w:r>
     </w:p>
     <w:p>
       <w:pPr>
         <w:numPr>
-          <w:ilvl w:val="2"/>
-          <w:numId w:val="1009"/>
-        </w:numPr>
-        <w:pStyle w:val="Compact"/>
-      </w:pPr>
-      <w:r>
-        <w:t xml:space="preserve">Seagrasses</w:t>
-      </w:r>
-    </w:p>
-    <w:bookmarkEnd w:id="28"/>
-    <w:bookmarkStart w:id="29" w:name="analytics"/>
-    <w:p>
-      <w:pPr>
-        <w:pStyle w:val="Heading2"/>
-      </w:pPr>
-      <w:r>
-        <w:t xml:space="preserve">Analytics</w:t>
-      </w:r>
-    </w:p>
-    <w:p>
-      <w:pPr>
-        <w:numPr>
-          <w:ilvl w:val="0"/>
+          <w:ilvl w:val="1"/>
           <w:numId w:val="1010"/>
         </w:numPr>
         <w:pStyle w:val="Compact"/>
       </w:pPr>
       <w:r>
-        <w:t xml:space="preserve">Analytics and where it was linked (e.g., DEP, myfwc), note analytics did not start until May 13th, 2021</w:t>
+        <w:t xml:space="preserve">Average time spent on app, mobile vs desktop (go to analytics to get this)</w:t>
       </w:r>
     </w:p>
     <w:p>
       <w:pPr>
         <w:numPr>
           <w:ilvl w:val="1"/>
+          <w:numId w:val="1010"/>
+        </w:numPr>
+        <w:pStyle w:val="Compact"/>
+      </w:pPr>
+      <w:r>
+        <w:t xml:space="preserve">Total users over time (from Google Analytics), Figure</w:t>
+      </w:r>
+      <w:r>
+        <w:t xml:space="preserve"> </w:t>
+      </w:r>
+      <w:r>
+        <w:t xml:space="preserve">4</w:t>
+      </w:r>
+    </w:p>
+    <w:p>
+      <w:pPr>
+        <w:numPr>
+          <w:ilvl w:val="1"/>
+          <w:numId w:val="1010"/>
+        </w:numPr>
+        <w:pStyle w:val="Compact"/>
+      </w:pPr>
+      <w:r>
+        <w:t xml:space="preserve">Users by geographic location (country, state, city), Table</w:t>
+      </w:r>
+      <w:r>
+        <w:t xml:space="preserve"> </w:t>
+      </w:r>
+      <w:r>
+        <w:t xml:space="preserve">2</w:t>
+      </w:r>
+    </w:p>
+    <w:bookmarkEnd w:id="30"/>
+    <w:bookmarkEnd w:id="31"/>
+    <w:bookmarkStart w:id="32" w:name="data-archive"/>
+    <w:p>
+      <w:pPr>
+        <w:pStyle w:val="Heading1"/>
+      </w:pPr>
+      <w:r>
+        <w:t xml:space="preserve">Data Archive</w:t>
+      </w:r>
+    </w:p>
+    <w:p>
+      <w:pPr>
+        <w:numPr>
+          <w:ilvl w:val="0"/>
           <w:numId w:val="1011"/>
         </w:numPr>
         <w:pStyle w:val="Compact"/>
       </w:pPr>
       <w:r>
-        <w:t xml:space="preserve">Average time spent on app, mobile vs desktop (go to analytics to get this)</w:t>
+        <w:t xml:space="preserve">Rationale, maybe make relative to past PP events (no data) and highlight importance of metadata</w:t>
       </w:r>
     </w:p>
     <w:p>
       <w:pPr>
         <w:numPr>
-          <w:ilvl w:val="1"/>
+          <w:ilvl w:val="0"/>
           <w:numId w:val="1011"/>
         </w:numPr>
         <w:pStyle w:val="Compact"/>
       </w:pPr>
       <w:r>
-        <w:t xml:space="preserve">Total users over time (from Google Analytics), Figure</w:t>
-      </w:r>
-      <w:r>
-        <w:t xml:space="preserve"> </w:t>
-      </w:r>
-      <w:r>
-        <w:t xml:space="preserve">4</w:t>
+        <w:t xml:space="preserve">Workflow and GitHub repository</w:t>
       </w:r>
     </w:p>
     <w:p>
       <w:pPr>
         <w:numPr>
-          <w:ilvl w:val="1"/>
+          <w:ilvl w:val="0"/>
           <w:numId w:val="1011"/>
         </w:numPr>
         <w:pStyle w:val="Compact"/>
       </w:pPr>
       <w:r>
-        <w:t xml:space="preserve">Users by geographic location (country, state, city), Table</w:t>
-      </w:r>
-      <w:r>
-        <w:t xml:space="preserve"> </w:t>
-      </w:r>
-      <w:r>
-        <w:t xml:space="preserve">2</w:t>
-      </w:r>
-    </w:p>
-    <w:bookmarkEnd w:id="29"/>
-    <w:bookmarkEnd w:id="30"/>
-    <w:bookmarkStart w:id="31" w:name="data-archive"/>
+        <w:t xml:space="preserve">EML, KNB location, download stats</w:t>
+      </w:r>
+    </w:p>
+    <w:bookmarkEnd w:id="32"/>
+    <w:bookmarkStart w:id="33" w:name="discussion"/>
     <w:p>
       <w:pPr>
         <w:pStyle w:val="Heading1"/>
       </w:pPr>
       <w:r>
-        <w:t xml:space="preserve">Data Archive</w:t>
+        <w:t xml:space="preserve">Discussion</w:t>
       </w:r>
     </w:p>
     <w:p>
@@ -2827,7 +3043,31 @@
         <w:pStyle w:val="Compact"/>
       </w:pPr>
       <w:r>
-        <w:t xml:space="preserve">Rationale, maybe make relative to past PP events (no data) and highlight importance of metadata</w:t>
+        <w:t xml:space="preserve">Added value of the app</w:t>
+      </w:r>
+    </w:p>
+    <w:p>
+      <w:pPr>
+        <w:numPr>
+          <w:ilvl w:val="1"/>
+          <w:numId w:val="1013"/>
+        </w:numPr>
+        <w:pStyle w:val="Compact"/>
+      </w:pPr>
+      <w:r>
+        <w:t xml:space="preserve">analytics speak for themselves, but not the whole picture. How did users get to our dashboard (some of this info is in Analytics, but which of our comms products drove the bus)? How was it used (e.g., screenshots for pres, K. Hubbard pers. comm.)?</w:t>
+      </w:r>
+    </w:p>
+    <w:p>
+      <w:pPr>
+        <w:numPr>
+          <w:ilvl w:val="1"/>
+          <w:numId w:val="1013"/>
+        </w:numPr>
+        <w:pStyle w:val="Compact"/>
+      </w:pPr>
+      <w:r>
+        <w:t xml:space="preserve">how can we better assess the value of these tools more holistically? What is the true measure of success in terms of behavior change or driving policy, if any?</w:t>
       </w:r>
     </w:p>
     <w:p>
@@ -2839,7 +3079,55 @@
         <w:pStyle w:val="Compact"/>
       </w:pPr>
       <w:r>
-        <w:t xml:space="preserve">Workflow and GitHub repository</w:t>
+        <w:t xml:space="preserve">Relevant considerations</w:t>
+      </w:r>
+    </w:p>
+    <w:p>
+      <w:pPr>
+        <w:numPr>
+          <w:ilvl w:val="1"/>
+          <w:numId w:val="1014"/>
+        </w:numPr>
+        <w:pStyle w:val="Compact"/>
+      </w:pPr>
+      <w:r>
+        <w:t xml:space="preserve">What worked - use of OS tools, but still very time-consuming (e.g., R/dat_proc.R is thousands of lines of code)</w:t>
+      </w:r>
+    </w:p>
+    <w:p>
+      <w:pPr>
+        <w:numPr>
+          <w:ilvl w:val="1"/>
+          <w:numId w:val="1014"/>
+        </w:numPr>
+        <w:pStyle w:val="Compact"/>
+      </w:pPr>
+      <w:r>
+        <w:t xml:space="preserve">Need for unified datasets, use of tidy principles, etc. Also mention that this relied on partners sending us data/putting data on GDrive, not everyone did that (note issues with the latter, i.e., access from elsewhere can be unreliable, but we also didn’t have all the data). Highly value of partnerships - data collection and sharing.</w:t>
+      </w:r>
+    </w:p>
+    <w:p>
+      <w:pPr>
+        <w:numPr>
+          <w:ilvl w:val="1"/>
+          <w:numId w:val="1014"/>
+        </w:numPr>
+        <w:pStyle w:val="Compact"/>
+      </w:pPr>
+      <w:r>
+        <w:t xml:space="preserve">Value of historical data and contextualized summaries</w:t>
+      </w:r>
+    </w:p>
+    <w:p>
+      <w:pPr>
+        <w:numPr>
+          <w:ilvl w:val="1"/>
+          <w:numId w:val="1014"/>
+        </w:numPr>
+        <w:pStyle w:val="Compact"/>
+      </w:pPr>
+      <w:r>
+        <w:t xml:space="preserve">Exposure of additional data needs (e.g., macroalgae)</w:t>
       </w:r>
     </w:p>
     <w:p>
@@ -2851,124 +3139,6 @@
         <w:pStyle w:val="Compact"/>
       </w:pPr>
       <w:r>
-        <w:t xml:space="preserve">EML, KNB location, download stats</w:t>
-      </w:r>
-    </w:p>
-    <w:bookmarkEnd w:id="31"/>
-    <w:bookmarkStart w:id="32" w:name="discussion"/>
-    <w:p>
-      <w:pPr>
-        <w:pStyle w:val="Heading1"/>
-      </w:pPr>
-      <w:r>
-        <w:t xml:space="preserve">Discussion</w:t>
-      </w:r>
-    </w:p>
-    <w:p>
-      <w:pPr>
-        <w:numPr>
-          <w:ilvl w:val="0"/>
-          <w:numId w:val="1013"/>
-        </w:numPr>
-        <w:pStyle w:val="Compact"/>
-      </w:pPr>
-      <w:r>
-        <w:t xml:space="preserve">Added value of the app</w:t>
-      </w:r>
-    </w:p>
-    <w:p>
-      <w:pPr>
-        <w:numPr>
-          <w:ilvl w:val="1"/>
-          <w:numId w:val="1014"/>
-        </w:numPr>
-        <w:pStyle w:val="Compact"/>
-      </w:pPr>
-      <w:r>
-        <w:t xml:space="preserve">analytics speak for themselves, but not the whole picture. How did users get to our dashboard (some of this info is in Analytics, but which of our comms products drove the bus)? How was it used (e.g., screenshots for pres, K. Hubbard pers. comm.)?</w:t>
-      </w:r>
-    </w:p>
-    <w:p>
-      <w:pPr>
-        <w:numPr>
-          <w:ilvl w:val="1"/>
-          <w:numId w:val="1014"/>
-        </w:numPr>
-        <w:pStyle w:val="Compact"/>
-      </w:pPr>
-      <w:r>
-        <w:t xml:space="preserve">how can we better assess the value of these tools more holistically? What is the true measure of success in terms of behavior change or driving policy, if any?</w:t>
-      </w:r>
-    </w:p>
-    <w:p>
-      <w:pPr>
-        <w:numPr>
-          <w:ilvl w:val="0"/>
-          <w:numId w:val="1013"/>
-        </w:numPr>
-        <w:pStyle w:val="Compact"/>
-      </w:pPr>
-      <w:r>
-        <w:t xml:space="preserve">Relevant considerations</w:t>
-      </w:r>
-    </w:p>
-    <w:p>
-      <w:pPr>
-        <w:numPr>
-          <w:ilvl w:val="1"/>
-          <w:numId w:val="1015"/>
-        </w:numPr>
-        <w:pStyle w:val="Compact"/>
-      </w:pPr>
-      <w:r>
-        <w:t xml:space="preserve">What worked - use of OS tools, but still very time-consuming (e.g., R/dat_proc.R is thousands of lines of code)</w:t>
-      </w:r>
-    </w:p>
-    <w:p>
-      <w:pPr>
-        <w:numPr>
-          <w:ilvl w:val="1"/>
-          <w:numId w:val="1015"/>
-        </w:numPr>
-        <w:pStyle w:val="Compact"/>
-      </w:pPr>
-      <w:r>
-        <w:t xml:space="preserve">Need for unified datasets, use of tidy principles, etc. Also mention that this relied on partners sending us data/putting data on GDrive, not everyone did that (note issues with the latter, i.e., access from elsewhere can be unreliable, but we also didn’t have all the data). Highly value of partnerships - data collection and sharing.</w:t>
-      </w:r>
-    </w:p>
-    <w:p>
-      <w:pPr>
-        <w:numPr>
-          <w:ilvl w:val="1"/>
-          <w:numId w:val="1015"/>
-        </w:numPr>
-        <w:pStyle w:val="Compact"/>
-      </w:pPr>
-      <w:r>
-        <w:t xml:space="preserve">Value of historical data and contextualized summaries</w:t>
-      </w:r>
-    </w:p>
-    <w:p>
-      <w:pPr>
-        <w:numPr>
-          <w:ilvl w:val="1"/>
-          <w:numId w:val="1015"/>
-        </w:numPr>
-        <w:pStyle w:val="Compact"/>
-      </w:pPr>
-      <w:r>
-        <w:t xml:space="preserve">Exposure of additional data needs (e.g., macroalgae)</w:t>
-      </w:r>
-    </w:p>
-    <w:p>
-      <w:pPr>
-        <w:numPr>
-          <w:ilvl w:val="0"/>
-          <w:numId w:val="1013"/>
-        </w:numPr>
-        <w:pStyle w:val="Compact"/>
-      </w:pPr>
-      <w:r>
         <w:t xml:space="preserve">Future of Piney Point, next steps, etc.</w:t>
       </w:r>
     </w:p>
@@ -2977,8 +3147,8 @@
         <w:br w:type="page"/>
       </w:r>
     </w:p>
-    <w:bookmarkEnd w:id="32"/>
-    <w:bookmarkStart w:id="45" w:name="figures"/>
+    <w:bookmarkEnd w:id="33"/>
+    <w:bookmarkStart w:id="46" w:name="figures"/>
     <w:p>
       <w:pPr>
         <w:pStyle w:val="Heading1"/>
@@ -2996,18 +3166,18 @@
           <wp:inline>
             <wp:extent cx="5943600" cy="4271962"/>
             <wp:effectExtent b="0" l="0" r="0" t="0"/>
-            <wp:docPr descr="Figure 1: Response-based monitoring effort near Piney Point from March through September 2021 with (a) effort by monitoring group and (b) monitoring data type. Monitoring groups included City of St. Petersburg, Environmental Science Associates, Florida Department of Environmental Protection, Fish and Wildlife Commission, Fisheries and Wildlife Research Institute (FWC-FWRI), Hillsborough Co., Manatee Co., New College of Florida, Pinellas Co., Sarasota Bay Estuary Program (SBEP), Tampa Bay Estuary Program (TBEP), University of Florida, and University of South Florida. Monitoring data included algae sampling, seagrass and macroalgae, water quality (field-based and laboratory samples), and mixed monitoring (algae, seagrass and macroalgae, water quality). Inset shows location of Tampa Bay on the Gulf coast of Florida, USA." title="" id="34" name="Picture"/>
+            <wp:docPr descr="Figure 1: Response-based monitoring effort near Piney Point from March through September 2021 with (a) effort by monitoring group and (b) monitoring data type. Monitoring groups included City of St. Petersburg, Environmental Science Associates, Florida Department of Environmental Protection, Fish and Wildlife Commission, Fisheries and Wildlife Research Institute (FWC-FWRI), Hillsborough Co., Manatee Co., New College of Florida, Pinellas Co., Sarasota Bay Estuary Program (SBEP), Tampa Bay Estuary Program (TBEP), University of Florida, and University of South Florida. Monitoring data included algae sampling, seagrass and macroalgae, water quality (field-based and laboratory samples), and mixed monitoring (algae, seagrass and macroalgae, water quality). Inset shows location of Tampa Bay on the Gulf coast of Florida, USA." title="" id="35" name="Picture"/>
             <a:graphic>
               <a:graphicData uri="http://schemas.openxmlformats.org/drawingml/2006/picture">
                 <pic:pic>
                   <pic:nvPicPr>
-                    <pic:cNvPr descr="figs/map.jpeg" id="35" name="Picture"/>
+                    <pic:cNvPr descr="figs/map.jpeg" id="36" name="Picture"/>
                     <pic:cNvPicPr>
                       <a:picLocks noChangeArrowheads="1" noChangeAspect="1"/>
                     </pic:cNvPicPr>
                   </pic:nvPicPr>
                   <pic:blipFill>
-                    <a:blip r:embed="rId33"/>
+                    <a:blip r:embed="rId34"/>
                     <a:stretch>
                       <a:fillRect/>
                     </a:stretch>
@@ -3051,18 +3221,18 @@
           <wp:inline>
             <wp:extent cx="5943600" cy="2538982"/>
             <wp:effectExtent b="0" l="0" r="0" t="0"/>
-            <wp:docPr descr="Figure 2: Data synthesis workflow for Piney Point data. Raw data were uploaded by partners to Google Drive, data were synthesized using R-based tools, data and dashboard code were uploaded in a unified format on GitHub that included automated testing, and then the app was deployed using Shiny Server." title="" id="37" name="Picture"/>
+            <wp:docPr descr="Figure 2: Data synthesis workflow for Piney Point data. Raw data were uploaded by partners to Google Drive, data were synthesized using R-based tools, data and dashboard code were uploaded in a unified format on GitHub that included automated testing, and then the app was deployed using Shiny Server." title="" id="38" name="Picture"/>
             <a:graphic>
               <a:graphicData uri="http://schemas.openxmlformats.org/drawingml/2006/picture">
                 <pic:pic>
                   <pic:nvPicPr>
-                    <pic:cNvPr descr="figs/synthesis.JPG" id="38" name="Picture"/>
+                    <pic:cNvPr descr="figs/synthesis.JPG" id="39" name="Picture"/>
                     <pic:cNvPicPr>
                       <a:picLocks noChangeArrowheads="1" noChangeAspect="1"/>
                     </pic:cNvPicPr>
                   </pic:nvPicPr>
                   <pic:blipFill>
-                    <a:blip r:embed="rId36"/>
+                    <a:blip r:embed="rId37"/>
                     <a:stretch>
                       <a:fillRect/>
                     </a:stretch>
@@ -3106,18 +3276,18 @@
           <wp:inline>
             <wp:extent cx="5943600" cy="3340563"/>
             <wp:effectExtent b="0" l="0" r="0" t="0"/>
-            <wp:docPr descr="Figure 3: Landing page for the Piney Point dashboard. Users can view a summary of effort to date and access additional tabs to view specific datasets." title="" id="40" name="Picture"/>
+            <wp:docPr descr="Figure 3: Landing page for the Piney Point dashboard. Users can view a summary of effort to date and access additional tabs to view specific datasets." title="" id="41" name="Picture"/>
             <a:graphic>
               <a:graphicData uri="http://schemas.openxmlformats.org/drawingml/2006/picture">
                 <pic:pic>
                   <pic:nvPicPr>
-                    <pic:cNvPr descr="figs/dashboard.JPG" id="41" name="Picture"/>
+                    <pic:cNvPr descr="figs/dashboard.JPG" id="42" name="Picture"/>
                     <pic:cNvPicPr>
                       <a:picLocks noChangeArrowheads="1" noChangeAspect="1"/>
                     </pic:cNvPicPr>
                   </pic:nvPicPr>
                   <pic:blipFill>
-                    <a:blip r:embed="rId39"/>
+                    <a:blip r:embed="rId40"/>
                     <a:stretch>
                       <a:fillRect/>
                     </a:stretch>
@@ -3161,18 +3331,18 @@
           <wp:inline>
             <wp:extent cx="5486400" cy="5943600"/>
             <wp:effectExtent b="0" l="0" r="0" t="0"/>
-            <wp:docPr descr="Figure 4: Piney Point dashboard (a) users by day and (b) cumulative users by source. Source refers to how users accessed the dashboard (e.g., direct URL to the dashboard, email links, etc.). Analytics were included in the dashboard beginning on May 13th, 2021." title="" id="43" name="Picture"/>
+            <wp:docPr descr="Figure 4: Piney Point dashboard (a) users by day and (b) cumulative users by source. Source refers to how users accessed the dashboard (e.g., direct URL to the dashboard, email links, etc.). Analytics were included in the dashboard beginning on May 13th, 2021." title="" id="44" name="Picture"/>
             <a:graphic>
               <a:graphicData uri="http://schemas.openxmlformats.org/drawingml/2006/picture">
                 <pic:pic>
                   <pic:nvPicPr>
-                    <pic:cNvPr descr="figs/analytics.jpeg" id="44" name="Picture"/>
+                    <pic:cNvPr descr="figs/analytics.jpeg" id="45" name="Picture"/>
                     <pic:cNvPicPr>
                       <a:picLocks noChangeArrowheads="1" noChangeAspect="1"/>
                     </pic:cNvPicPr>
                   </pic:nvPicPr>
                   <pic:blipFill>
-                    <a:blip r:embed="rId42"/>
+                    <a:blip r:embed="rId43"/>
                     <a:stretch>
                       <a:fillRect/>
                     </a:stretch>
@@ -3212,8 +3382,8 @@
         <w:br w:type="page"/>
       </w:r>
     </w:p>
-    <w:bookmarkEnd w:id="45"/>
-    <w:bookmarkStart w:id="46" w:name="tables"/>
+    <w:bookmarkEnd w:id="46"/>
+    <w:bookmarkStart w:id="47" w:name="tables"/>
     <w:p>
       <w:pPr>
         <w:pStyle w:val="Heading1"/>
@@ -4444,8 +4614,8 @@
         <w:br w:type="page"/>
       </w:r>
     </w:p>
-    <w:bookmarkEnd w:id="46"/>
-    <w:bookmarkStart w:id="50" w:name="references"/>
+    <w:bookmarkEnd w:id="47"/>
+    <w:bookmarkStart w:id="66" w:name="references"/>
     <w:p>
       <w:pPr>
         <w:pStyle w:val="Heading1"/>
@@ -4454,24 +4624,45 @@
         <w:t xml:space="preserve">References</w:t>
       </w:r>
     </w:p>
-    <w:bookmarkStart w:id="49" w:name="refs"/>
-    <w:bookmarkStart w:id="48" w:name="ref-Greening16"/>
+    <w:bookmarkStart w:id="65" w:name="refs"/>
+    <w:bookmarkStart w:id="49" w:name="ref-Beck21d"/>
     <w:p>
       <w:pPr>
         <w:pStyle w:val="Bibliography"/>
       </w:pPr>
       <w:r>
-        <w:t xml:space="preserve">Greening H, Janicki A, Sherwood E. 2016.</w:t>
-      </w:r>
-      <w:r>
-        <w:t xml:space="preserve"> </w:t>
-      </w:r>
-      <w:hyperlink r:id="rId47">
-        <w:r>
-          <w:rPr>
-            <w:rStyle w:val="Hyperlink"/>
-          </w:rPr>
-          <w:t xml:space="preserve">Seagrass recovery in</w:t>
+        <w:t xml:space="preserve">Beck MW. 2021.</w:t>
+      </w:r>
+      <w:r>
+        <w:t xml:space="preserve"> </w:t>
+      </w:r>
+      <w:hyperlink r:id="rId48">
+        <w:r>
+          <w:rPr>
+            <w:rStyle w:val="Hyperlink"/>
+          </w:rPr>
+          <w:t xml:space="preserve">2021 Piney Point Sampling in Tampa Bay. Knowledge Network for Biocomplexity. urn:node:KNB.</w:t>
+        </w:r>
+      </w:hyperlink>
+    </w:p>
+    <w:bookmarkEnd w:id="49"/>
+    <w:bookmarkStart w:id="51" w:name="ref-Beck22"/>
+    <w:p>
+      <w:pPr>
+        <w:pStyle w:val="Bibliography"/>
+      </w:pPr>
+      <w:r>
+        <w:t xml:space="preserve">Beck MW, Altieri A, Angelini C, Burke MC, Chen J, Chin DW, Gardiner J, Hu C, Hubbard KA, Liu Y, Lopez C, Medina M, Morrison E, Phlips EJ, Raulerson GE, Scolaro S, Sherwood ET, Tomasko D, Weisberg RH, Whalen J. 2022.</w:t>
+      </w:r>
+      <w:r>
+        <w:t xml:space="preserve"> </w:t>
+      </w:r>
+      <w:hyperlink r:id="rId50">
+        <w:r>
+          <w:rPr>
+            <w:rStyle w:val="Hyperlink"/>
+          </w:rPr>
+          <w:t xml:space="preserve">Initial estuarine response to inorganic nutrient inputs from a legacy mining facility adjacent to</w:t>
         </w:r>
         <w:r>
           <w:rPr>
@@ -4525,7 +4716,331 @@
           <w:rPr>
             <w:rStyle w:val="Hyperlink"/>
           </w:rPr>
-          <w:t xml:space="preserve">lorida (</w:t>
+          <w:t xml:space="preserve">lorida</w:t>
+        </w:r>
+      </w:hyperlink>
+      <w:r>
+        <w:t xml:space="preserve">. Marine Pollution Bulletin 178: 113598.</w:t>
+      </w:r>
+    </w:p>
+    <w:bookmarkEnd w:id="51"/>
+    <w:bookmarkStart w:id="53" w:name="ref-Beck21c"/>
+    <w:p>
+      <w:pPr>
+        <w:pStyle w:val="Bibliography"/>
+      </w:pPr>
+      <w:r>
+        <w:t xml:space="preserve">Beck MW, Burke MC, Raulerson GE, Scolaro SC, Sherwood ET, Whalen JD. 2021.</w:t>
+      </w:r>
+      <w:r>
+        <w:t xml:space="preserve"> </w:t>
+      </w:r>
+      <w:hyperlink r:id="rId52">
+        <w:r>
+          <w:rPr>
+            <w:rStyle w:val="Hyperlink"/>
+          </w:rPr>
+          <w:t xml:space="preserve">P</w:t>
+        </w:r>
+        <w:r>
+          <w:rPr>
+            <w:rStyle w:val="Hyperlink"/>
+          </w:rPr>
+          <w:t xml:space="preserve">iney</w:t>
+        </w:r>
+        <w:r>
+          <w:rPr>
+            <w:rStyle w:val="Hyperlink"/>
+          </w:rPr>
+          <w:t xml:space="preserve"> </w:t>
+        </w:r>
+        <w:r>
+          <w:rPr>
+            <w:rStyle w:val="Hyperlink"/>
+          </w:rPr>
+          <w:t xml:space="preserve">P</w:t>
+        </w:r>
+        <w:r>
+          <w:rPr>
+            <w:rStyle w:val="Hyperlink"/>
+          </w:rPr>
+          <w:t xml:space="preserve">oint environmental monitoring dashboard.</w:t>
+        </w:r>
+        <w:r>
+          <w:rPr>
+            <w:rStyle w:val="Hyperlink"/>
+          </w:rPr>
+          <w:t xml:space="preserve"> </w:t>
+        </w:r>
+        <w:r>
+          <w:rPr>
+            <w:rStyle w:val="Hyperlink"/>
+          </w:rPr>
+          <w:t xml:space="preserve">t</w:t>
+        </w:r>
+        <w:r>
+          <w:rPr>
+            <w:rStyle w:val="Hyperlink"/>
+          </w:rPr>
+          <w:t xml:space="preserve">bep-tech/piney-point: v1.0.0</w:t>
+        </w:r>
+      </w:hyperlink>
+      <w:r>
+        <w:t xml:space="preserve">. Zenodo.</w:t>
+      </w:r>
+    </w:p>
+    <w:bookmarkEnd w:id="53"/>
+    <w:bookmarkStart w:id="55" w:name="ref-Chen18"/>
+    <w:p>
+      <w:pPr>
+        <w:pStyle w:val="Bibliography"/>
+      </w:pPr>
+      <w:r>
+        <w:t xml:space="preserve">Chen J, Weisberg RH, Liu Y, Zheng L. 2018.</w:t>
+      </w:r>
+      <w:r>
+        <w:t xml:space="preserve"> </w:t>
+      </w:r>
+      <w:hyperlink r:id="rId54">
+        <w:r>
+          <w:rPr>
+            <w:rStyle w:val="Hyperlink"/>
+          </w:rPr>
+          <w:t xml:space="preserve">The</w:t>
+        </w:r>
+        <w:r>
+          <w:rPr>
+            <w:rStyle w:val="Hyperlink"/>
+          </w:rPr>
+          <w:t xml:space="preserve"> </w:t>
+        </w:r>
+        <w:r>
+          <w:rPr>
+            <w:rStyle w:val="Hyperlink"/>
+          </w:rPr>
+          <w:t xml:space="preserve">T</w:t>
+        </w:r>
+        <w:r>
+          <w:rPr>
+            <w:rStyle w:val="Hyperlink"/>
+          </w:rPr>
+          <w:t xml:space="preserve">ampa</w:t>
+        </w:r>
+        <w:r>
+          <w:rPr>
+            <w:rStyle w:val="Hyperlink"/>
+          </w:rPr>
+          <w:t xml:space="preserve"> </w:t>
+        </w:r>
+        <w:r>
+          <w:rPr>
+            <w:rStyle w:val="Hyperlink"/>
+          </w:rPr>
+          <w:t xml:space="preserve">B</w:t>
+        </w:r>
+        <w:r>
+          <w:rPr>
+            <w:rStyle w:val="Hyperlink"/>
+          </w:rPr>
+          <w:t xml:space="preserve">ay</w:t>
+        </w:r>
+        <w:r>
+          <w:rPr>
+            <w:rStyle w:val="Hyperlink"/>
+          </w:rPr>
+          <w:t xml:space="preserve"> </w:t>
+        </w:r>
+        <w:r>
+          <w:rPr>
+            <w:rStyle w:val="Hyperlink"/>
+          </w:rPr>
+          <w:t xml:space="preserve">C</w:t>
+        </w:r>
+        <w:r>
+          <w:rPr>
+            <w:rStyle w:val="Hyperlink"/>
+          </w:rPr>
+          <w:t xml:space="preserve">oastal</w:t>
+        </w:r>
+        <w:r>
+          <w:rPr>
+            <w:rStyle w:val="Hyperlink"/>
+          </w:rPr>
+          <w:t xml:space="preserve"> </w:t>
+        </w:r>
+        <w:r>
+          <w:rPr>
+            <w:rStyle w:val="Hyperlink"/>
+          </w:rPr>
+          <w:t xml:space="preserve">O</w:t>
+        </w:r>
+        <w:r>
+          <w:rPr>
+            <w:rStyle w:val="Hyperlink"/>
+          </w:rPr>
+          <w:t xml:space="preserve">cean</w:t>
+        </w:r>
+        <w:r>
+          <w:rPr>
+            <w:rStyle w:val="Hyperlink"/>
+          </w:rPr>
+          <w:t xml:space="preserve"> </w:t>
+        </w:r>
+        <w:r>
+          <w:rPr>
+            <w:rStyle w:val="Hyperlink"/>
+          </w:rPr>
+          <w:t xml:space="preserve">M</w:t>
+        </w:r>
+        <w:r>
+          <w:rPr>
+            <w:rStyle w:val="Hyperlink"/>
+          </w:rPr>
+          <w:t xml:space="preserve">odel performance for</w:t>
+        </w:r>
+        <w:r>
+          <w:rPr>
+            <w:rStyle w:val="Hyperlink"/>
+          </w:rPr>
+          <w:t xml:space="preserve"> </w:t>
+        </w:r>
+        <w:r>
+          <w:rPr>
+            <w:rStyle w:val="Hyperlink"/>
+          </w:rPr>
+          <w:t xml:space="preserve">H</w:t>
+        </w:r>
+        <w:r>
+          <w:rPr>
+            <w:rStyle w:val="Hyperlink"/>
+          </w:rPr>
+          <w:t xml:space="preserve">urricane</w:t>
+        </w:r>
+        <w:r>
+          <w:rPr>
+            <w:rStyle w:val="Hyperlink"/>
+          </w:rPr>
+          <w:t xml:space="preserve"> </w:t>
+        </w:r>
+        <w:r>
+          <w:rPr>
+            <w:rStyle w:val="Hyperlink"/>
+          </w:rPr>
+          <w:t xml:space="preserve">I</w:t>
+        </w:r>
+        <w:r>
+          <w:rPr>
+            <w:rStyle w:val="Hyperlink"/>
+          </w:rPr>
+          <w:t xml:space="preserve">rma</w:t>
+        </w:r>
+      </w:hyperlink>
+      <w:r>
+        <w:t xml:space="preserve">. Marine Technology Society Journal 52: 33–42.</w:t>
+      </w:r>
+    </w:p>
+    <w:bookmarkEnd w:id="55"/>
+    <w:bookmarkStart w:id="57" w:name="ref-Chen19"/>
+    <w:p>
+      <w:pPr>
+        <w:pStyle w:val="Bibliography"/>
+      </w:pPr>
+      <w:r>
+        <w:t xml:space="preserve">Chen J, Weisberg RH, Liu Y, Zheng L, Zhu J. 2019.</w:t>
+      </w:r>
+      <w:r>
+        <w:t xml:space="preserve"> </w:t>
+      </w:r>
+      <w:hyperlink r:id="rId56">
+        <w:r>
+          <w:rPr>
+            <w:rStyle w:val="Hyperlink"/>
+          </w:rPr>
+          <w:t xml:space="preserve">On the momentum balance of tampa bay</w:t>
+        </w:r>
+      </w:hyperlink>
+      <w:r>
+        <w:t xml:space="preserve">. Journal of Geophysical Research: Oceans 124: 4492–4510.</w:t>
+      </w:r>
+    </w:p>
+    <w:bookmarkEnd w:id="57"/>
+    <w:bookmarkStart w:id="59" w:name="ref-Greening06"/>
+    <w:p>
+      <w:pPr>
+        <w:pStyle w:val="Bibliography"/>
+      </w:pPr>
+      <w:r>
+        <w:t xml:space="preserve">Greening H, Janicki A. 2006.</w:t>
+      </w:r>
+      <w:r>
+        <w:t xml:space="preserve"> </w:t>
+      </w:r>
+      <w:hyperlink r:id="rId58">
+        <w:r>
+          <w:rPr>
+            <w:rStyle w:val="Hyperlink"/>
+          </w:rPr>
+          <w:t xml:space="preserve">Toward reversal of eutrophic conditions in a subtropical estuary: Water quality and seagrass response to nitrogen loading reductions in</w:t>
+        </w:r>
+        <w:r>
+          <w:rPr>
+            <w:rStyle w:val="Hyperlink"/>
+          </w:rPr>
+          <w:t xml:space="preserve"> </w:t>
+        </w:r>
+        <w:r>
+          <w:rPr>
+            <w:rStyle w:val="Hyperlink"/>
+          </w:rPr>
+          <w:t xml:space="preserve">T</w:t>
+        </w:r>
+        <w:r>
+          <w:rPr>
+            <w:rStyle w:val="Hyperlink"/>
+          </w:rPr>
+          <w:t xml:space="preserve">ampa</w:t>
+        </w:r>
+        <w:r>
+          <w:rPr>
+            <w:rStyle w:val="Hyperlink"/>
+          </w:rPr>
+          <w:t xml:space="preserve"> </w:t>
+        </w:r>
+        <w:r>
+          <w:rPr>
+            <w:rStyle w:val="Hyperlink"/>
+          </w:rPr>
+          <w:t xml:space="preserve">B</w:t>
+        </w:r>
+        <w:r>
+          <w:rPr>
+            <w:rStyle w:val="Hyperlink"/>
+          </w:rPr>
+          <w:t xml:space="preserve">ay,</w:t>
+        </w:r>
+        <w:r>
+          <w:rPr>
+            <w:rStyle w:val="Hyperlink"/>
+          </w:rPr>
+          <w:t xml:space="preserve"> </w:t>
+        </w:r>
+        <w:r>
+          <w:rPr>
+            <w:rStyle w:val="Hyperlink"/>
+          </w:rPr>
+          <w:t xml:space="preserve">F</w:t>
+        </w:r>
+        <w:r>
+          <w:rPr>
+            <w:rStyle w:val="Hyperlink"/>
+          </w:rPr>
+          <w:t xml:space="preserve">lorida,</w:t>
+        </w:r>
+        <w:r>
+          <w:rPr>
+            <w:rStyle w:val="Hyperlink"/>
+          </w:rPr>
+          <w:t xml:space="preserve"> </w:t>
         </w:r>
         <w:r>
           <w:rPr>
@@ -4533,15 +5048,79 @@
           </w:rPr>
           <w:t xml:space="preserve">USA</w:t>
         </w:r>
-        <w:r>
-          <w:rPr>
-            <w:rStyle w:val="Hyperlink"/>
-          </w:rPr>
-          <w:t xml:space="preserve">)</w:t>
-        </w:r>
       </w:hyperlink>
       <w:r>
-        <w:t xml:space="preserve">, pp. 1–12</w:t>
+        <w:t xml:space="preserve">. Environmental Management 38: 163–178.</w:t>
+      </w:r>
+    </w:p>
+    <w:bookmarkEnd w:id="59"/>
+    <w:bookmarkStart w:id="61" w:name="ref-Greening14"/>
+    <w:p>
+      <w:pPr>
+        <w:pStyle w:val="Bibliography"/>
+      </w:pPr>
+      <w:r>
+        <w:t xml:space="preserve">Greening H, Janicki A, Sherwood E, Pribble R, Johansson JOR. 2014.</w:t>
+      </w:r>
+      <w:r>
+        <w:t xml:space="preserve"> </w:t>
+      </w:r>
+      <w:hyperlink r:id="rId60">
+        <w:r>
+          <w:rPr>
+            <w:rStyle w:val="Hyperlink"/>
+          </w:rPr>
+          <w:t xml:space="preserve">Ecosystem responses to long-term nutrient management in an urban estuary: Tampa Bay, Florida, USA</w:t>
+        </w:r>
+      </w:hyperlink>
+      <w:r>
+        <w:t xml:space="preserve">. Estuarine, Coastal and Shelf Science 151: A1–A16.</w:t>
+      </w:r>
+    </w:p>
+    <w:bookmarkEnd w:id="61"/>
+    <w:bookmarkStart w:id="62" w:name="ref-Liu21"/>
+    <w:p>
+      <w:pPr>
+        <w:pStyle w:val="Bibliography"/>
+      </w:pPr>
+      <w:r>
+        <w:t xml:space="preserve">Liu Y, Weisberg RH, Zheng L, Sun Y, Chen J. 2021. Nowcast/forecast of the</w:t>
+      </w:r>
+      <w:r>
+        <w:t xml:space="preserve"> </w:t>
+      </w:r>
+      <w:r>
+        <w:t xml:space="preserve">T</w:t>
+      </w:r>
+      <w:r>
+        <w:t xml:space="preserve">ampa</w:t>
+      </w:r>
+      <w:r>
+        <w:t xml:space="preserve"> </w:t>
+      </w:r>
+      <w:r>
+        <w:t xml:space="preserve">B</w:t>
+      </w:r>
+      <w:r>
+        <w:t xml:space="preserve">ay,</w:t>
+      </w:r>
+      <w:r>
+        <w:t xml:space="preserve"> </w:t>
+      </w:r>
+      <w:r>
+        <w:t xml:space="preserve">P</w:t>
+      </w:r>
+      <w:r>
+        <w:t xml:space="preserve">iney</w:t>
+      </w:r>
+      <w:r>
+        <w:t xml:space="preserve"> </w:t>
+      </w:r>
+      <w:r>
+        <w:t xml:space="preserve">P</w:t>
+      </w:r>
+      <w:r>
+        <w:t xml:space="preserve">oint effluent plume: A rapid response,</w:t>
       </w:r>
       <w:r>
         <w:t xml:space="preserve"> </w:t>
@@ -4557,12 +5136,90 @@
         <w:t xml:space="preserve"> </w:t>
       </w:r>
       <w:r>
-        <w:t xml:space="preserve">Finlayson CM, Milton GR, Prentice RC, Davidson NC [eds.], The wetland book. Springer, Berlin, Germany.</w:t>
-      </w:r>
-    </w:p>
-    <w:bookmarkEnd w:id="48"/>
-    <w:bookmarkEnd w:id="49"/>
-    <w:bookmarkEnd w:id="50"/>
+        <w:t xml:space="preserve">Abstract (OS35B-1036) presented at AGU fall meeting, december, 2021. New Orleans, Lousiana.</w:t>
+      </w:r>
+    </w:p>
+    <w:bookmarkEnd w:id="62"/>
+    <w:bookmarkStart w:id="64" w:name="ref-Wang99"/>
+    <w:p>
+      <w:pPr>
+        <w:pStyle w:val="Bibliography"/>
+      </w:pPr>
+      <w:r>
+        <w:t xml:space="preserve">Wang P, Martin J, Morrison G. 1999.</w:t>
+      </w:r>
+      <w:r>
+        <w:t xml:space="preserve"> </w:t>
+      </w:r>
+      <w:hyperlink r:id="rId63">
+        <w:r>
+          <w:rPr>
+            <w:rStyle w:val="Hyperlink"/>
+          </w:rPr>
+          <w:t xml:space="preserve">Water quality and eutrophication in</w:t>
+        </w:r>
+        <w:r>
+          <w:rPr>
+            <w:rStyle w:val="Hyperlink"/>
+          </w:rPr>
+          <w:t xml:space="preserve"> </w:t>
+        </w:r>
+        <w:r>
+          <w:rPr>
+            <w:rStyle w:val="Hyperlink"/>
+          </w:rPr>
+          <w:t xml:space="preserve">T</w:t>
+        </w:r>
+        <w:r>
+          <w:rPr>
+            <w:rStyle w:val="Hyperlink"/>
+          </w:rPr>
+          <w:t xml:space="preserve">ampa</w:t>
+        </w:r>
+        <w:r>
+          <w:rPr>
+            <w:rStyle w:val="Hyperlink"/>
+          </w:rPr>
+          <w:t xml:space="preserve"> </w:t>
+        </w:r>
+        <w:r>
+          <w:rPr>
+            <w:rStyle w:val="Hyperlink"/>
+          </w:rPr>
+          <w:t xml:space="preserve">B</w:t>
+        </w:r>
+        <w:r>
+          <w:rPr>
+            <w:rStyle w:val="Hyperlink"/>
+          </w:rPr>
+          <w:t xml:space="preserve">ay,</w:t>
+        </w:r>
+        <w:r>
+          <w:rPr>
+            <w:rStyle w:val="Hyperlink"/>
+          </w:rPr>
+          <w:t xml:space="preserve"> </w:t>
+        </w:r>
+        <w:r>
+          <w:rPr>
+            <w:rStyle w:val="Hyperlink"/>
+          </w:rPr>
+          <w:t xml:space="preserve">F</w:t>
+        </w:r>
+        <w:r>
+          <w:rPr>
+            <w:rStyle w:val="Hyperlink"/>
+          </w:rPr>
+          <w:t xml:space="preserve">lorida</w:t>
+        </w:r>
+      </w:hyperlink>
+      <w:r>
+        <w:t xml:space="preserve">. Estuarine, Coastal and Shelf Science 49: 1–20.</w:t>
+      </w:r>
+    </w:p>
+    <w:bookmarkEnd w:id="64"/>
+    <w:bookmarkEnd w:id="65"/>
+    <w:bookmarkEnd w:id="66"/>
     <w:sectPr>
       <w:footerReference r:id="rId9" w:type="default"/>
       <w:pgSz w:h="15840" w:w="12240"/>
@@ -5374,9 +6031,6 @@
     <w:abstractNumId w:val="991"/>
   </w:num>
   <w:num w:numId="1014">
-    <w:abstractNumId w:val="991"/>
-  </w:num>
-  <w:num w:numId="1015">
     <w:abstractNumId w:val="991"/>
   </w:num>
 </w:numbering>

</xml_diff>

<commit_message>
additional text for draft synthesis section
</commit_message>
<xml_diff>
--- a/manu-draft.docx
+++ b/manu-draft.docx
@@ -49,7 +49,7 @@
         <w:t xml:space="preserve"> </w:t>
       </w:r>
       <w:r>
-        <w:t xml:space="preserve">discharage</w:t>
+        <w:t xml:space="preserve">discharge</w:t>
       </w:r>
       <w:r>
         <w:t xml:space="preserve"> </w:t>
@@ -2279,7 +2279,7 @@
         <w:pStyle w:val="FirstParagraph"/>
       </w:pPr>
       <w:r>
-        <w:t xml:space="preserve">Last manuscript build 2022-05-16 13:42:14</w:t>
+        <w:t xml:space="preserve">Last manuscript build 2022-05-17 15:14:10</w:t>
       </w:r>
     </w:p>
     <w:p>
@@ -2337,11 +2337,11 @@
         <w:pStyle w:val="FirstParagraph"/>
       </w:pPr>
       <w:r>
-        <w:t xml:space="preserve">This paper describe the data synthesis and communication tools that were used during the 2021 Piney Point release into Tampa Bay, Florida. We focus specifically on the open science methods and products that were created to organize, contextualize, and communicate these data, including the Piney Point environmental monitoring dashboard developed by the Tampa Bay Estuary Program to rapidly deliver results for data collected in near real-time. A discussion of the technical and philosophical challenges of synthesizing data from multiple disparate sources, as well as the lessons learned, is also provided to inform future response-based monitoring efforts.</w:t>
+        <w:t xml:space="preserve">This paper describes the data synthesis tools that were used to inform partner response and public awareness of the 2021 Piney Point release into Tampa Bay, Florida. We focus specifically on the open science methods and products that were created to organize, contextualize, and communicate these data, including the Piney Point environmental monitoring dashboard developed by the Tampa Bay Estuary Program to rapidly deliver results for data collected in near real-time. A discussion of the technical and philosophical challenges of synthesizing data from multiple disparate sources, as well as the lessons learned, is also provided to inform future response-based monitoring efforts.</w:t>
       </w:r>
     </w:p>
     <w:bookmarkEnd w:id="26"/>
-    <w:bookmarkStart w:id="28" w:name="data-collection-and-synthesis"/>
+    <w:bookmarkStart w:id="29" w:name="data-collection-and-synthesis"/>
     <w:p>
       <w:pPr>
         <w:pStyle w:val="Heading1"/>
@@ -2355,7 +2355,7 @@
         <w:pStyle w:val="FirstParagraph"/>
       </w:pPr>
       <w:r>
-        <w:t xml:space="preserve">Monitoring of bay resources in response to release from Piney Point began in late March of 2021 and continued through the summer and early fall. Dozens of local and state institutions conducted monitoring of water quality, phytoplankton (including the red tide organism</w:t>
+        <w:t xml:space="preserve">Monitoring of bay resources in response to release from Piney Point began in late March of 2021 and continued through the summer and early fall. Several partners from public, private, and academic institutions conducted monitoring of water quality, phytoplankton (including the red tide organism</w:t>
       </w:r>
       <w:r>
         <w:t xml:space="preserve"> </w:t>
@@ -2368,7 +2368,7 @@
         <w:t xml:space="preserve">Karenia brevis</w:t>
       </w:r>
       <w:r>
-        <w:t xml:space="preserve">), seagrasses, macroalgae, and benthic habitats. Monitoring partners included the Florida Department of Environmental Protection (FDEP), Environmental Protection Commission (EPC) of Hillsborough County, Parks and Natural Resources Department of Manatee County, Pinellas County Division of Environmental Management, Fish and Wildlife Research Institute (FWRI) of the Florida Fish and Wildlife Conservation Commission (FWC), City of St. Petersburg, Tampa Bay Estuary Program (TBEP), Sarasota Bay Estuary Program, Environmental Science Associates, University of South Florida, University of Florida, and New College of Florida (Figure</w:t>
+        <w:t xml:space="preserve">), seagrasses, macroalgae, and benthic habitats (Figure</w:t>
       </w:r>
       <w:r>
         <w:t xml:space="preserve"> </w:t>
@@ -2377,7 +2377,16 @@
         <w:t xml:space="preserve">1</w:t>
       </w:r>
       <w:r>
-        <w:t xml:space="preserve">). Coordination among monitoring agencies was facilitated by the TBEP and under guidance of a plume simulation model run by the Ocean Circulation Lab at the University of South Florida (USF), College of Marine Science</w:t>
+        <w:t xml:space="preserve">). Monitoring partners included the Florida Department of Environmental Protection (FDEP), Environmental Protection Commission (EPC) of Hillsborough County, Parks and Natural Resources Department of Manatee County, Pinellas County Division of Environmental Management, Fish and Wildlife Research Institute (FWRI) of the Florida Fish and Wildlife Conservation Commission (FWC), City of St. Petersburg, Tampa Bay Estuary Program (TBEP), Sarasota Bay Estuary Program, Environmental Science Associates, University of South Florida, University of Florida, and New College of Florida (Figure</w:t>
+      </w:r>
+      <w:r>
+        <w:t xml:space="preserve"> </w:t>
+      </w:r>
+      <w:r>
+        <w:t xml:space="preserve">1</w:t>
+      </w:r>
+      <w:r>
+        <w:t xml:space="preserve">a). Coordination among monitoring agencies was facilitated by the TBEP and under guidance of a plume simulation model run by the Ocean Circulation Lab at the University of South Florida (USF), College of Marine Science</w:t>
       </w:r>
       <w:r>
         <w:t xml:space="preserve"> </w:t>
@@ -2411,7 +2420,7 @@
         <w:t xml:space="preserve">)</w:t>
       </w:r>
       <w:r>
-        <w:t xml:space="preserve">. Initial effort was focused near the release site at Port Manatee (Figure</w:t>
+        <w:t xml:space="preserve">. Initial monitoring was focused near the release site at Port Manatee (Figure</w:t>
       </w:r>
       <w:r>
         <w:t xml:space="preserve"> </w:t>
@@ -2420,7 +2429,7 @@
         <w:t xml:space="preserve">1</w:t>
       </w:r>
       <w:r>
-        <w:t xml:space="preserve">), but later expanded throughout middle and lower Tampa Bay, Boca Ciega Bay, Manatee River, and Sarasota Bay as the simulation model predicted dispersal of the plume elsewhere</w:t>
+        <w:t xml:space="preserve">), but later expanded throughout middle and lower Tampa Bay, Boca Ciega Bay, Manatee River, and Sarasota Bay as the simulation model predicted dispersal of the plume away from Piney Point</w:t>
       </w:r>
       <w:r>
         <w:t xml:space="preserve"> </w:t>
@@ -2457,7 +2466,7 @@
         <w:pStyle w:val="BodyText"/>
       </w:pPr>
       <w:r>
-        <w:t xml:space="preserve">Water quality monitoring focused on parameters that were expected to indicate a response to elevated nutrient loads from the release from Piney Point. Because Tampa Bay is a nitrogen-limited system</w:t>
+        <w:t xml:space="preserve">Water quality monitoring focused on parameters that were expected to indicate a response to elevated nutrient loads from the Piney Point release. Because Tampa Bay is a nitrogen-limited estuary</w:t>
       </w:r>
       <w:r>
         <w:t xml:space="preserve"> </w:t>
@@ -2505,7 +2514,7 @@
         <w:t xml:space="preserve">)</w:t>
       </w:r>
       <w:r>
-        <w:t xml:space="preserve">, water quality samples were processed for total nitrogen and inorganic forms (i.e., total ammonia nitrogen, nitrate/nitrite), chlorophyll-a as an indication of phytoplankton growth, and additional parameters expected to respond to nutrient loading (e.g., secchi depth, dissolved oxygen). Phytoplankton monitoring included both qualitative (presence/absence) and quantitative (cells/L) summaries of taxa enumerated by microscopy from water samples taken at similar frequency and distribution as the water quality sites. Phytoplankton data also included event-based sampling for</w:t>
+        <w:t xml:space="preserve">, water quality samples were taken for total nitrogen and inorganic forms (i.e., total ammonia nitrogen, nitrate/nitrite), chlorophyll-a as an indication of phytoplankton growth, and additional parameters expected to respond to nutrient loading (e.g., secchi depth, dissolved oxygen). Phytoplankton monitoring included both qualitative (presence/absence) and quantitative (cells/L) summaries of taxa enumerated by microscopy from water samples taken at similar frequency and distribution as the water quality sites. Phytoplankton data also included event-based sampling for</w:t>
       </w:r>
       <w:r>
         <w:t xml:space="preserve"> </w:t>
@@ -2518,7 +2527,16 @@
         <w:t xml:space="preserve">Karenia brevis</w:t>
       </w:r>
       <w:r>
-        <w:t xml:space="preserve">. Finally, seagrass and macroalgae data were collected by transect sampling at locations on the southern shore of Tampa Bay near Piney Point. Transect sampling included identification of seagrass species and macroalgae, typically to genus, and Braun-Blanquet abundance estimates at 10 m distances along each 50 m transect. Details on all sampling methods are provided in</w:t>
+        <w:t xml:space="preserve">. Finally, seagrass and macroalgae data were collected by transect sampling at locations covering the shoreline north of Piney Point and extending to the south into northern Sarasota Bay (Figure</w:t>
+      </w:r>
+      <w:r>
+        <w:t xml:space="preserve"> </w:t>
+      </w:r>
+      <w:r>
+        <w:t xml:space="preserve">1</w:t>
+      </w:r>
+      <w:r>
+        <w:t xml:space="preserve">b). Transect sampling included identification of seagrass species and macroalgae, typically to genus, and Braun-Blanquet abundance estimates at 10 m distances along each 50 m transect. Details on all sampling methods are provided in</w:t>
       </w:r>
       <w:r>
         <w:t xml:space="preserve"> </w:t>
@@ -2546,7 +2564,16 @@
         <w:pStyle w:val="BodyText"/>
       </w:pPr>
       <w:r>
-        <w:t xml:space="preserve">The synthesis of data from multiple partners included several challenges that TBEP staff addressed by employing open science principles within the time and resource limitations of the event. First, a centralized location for sharing data was required as a starting location for the synthesis effort. Partner agencies were requested to voluntarily upload their data to a publicly accessible Google Drive folder, or share via email with TBEP staff for upload if access issues to the main drive were encountered. Datasets were also downloaded by TBEP staff from source (e.g., FDEP,</w:t>
+        <w:t xml:space="preserve">The synthesis of data from multiple partners included several challenges that TBEP staff addressed by employing open science principles within the time and resource limitations of the event. First, a centralized location for sharing data on Google Drive was required for the synthesis effort (Figure</w:t>
+      </w:r>
+      <w:r>
+        <w:t xml:space="preserve"> </w:t>
+      </w:r>
+      <w:r>
+        <w:t xml:space="preserve">2</w:t>
+      </w:r>
+      <w:r>
+        <w:t xml:space="preserve">, file drops). Partner agencies were requested to voluntarily upload their data to a publicly accessible folders, or share via email with TBEP staff for upload if access issues to the main drive were encountered. Datasets were also downloaded by TBEP staff from source (e.g., FDEP,</w:t>
       </w:r>
       <w:r>
         <w:t xml:space="preserve"> </w:t>
@@ -2560,7 +2587,467 @@
         </w:r>
       </w:hyperlink>
       <w:r>
-        <w:t xml:space="preserve">) and uploaded to the Google Drive. Although more formal data hosting services that included full metadata</w:t>
+        <w:t xml:space="preserve">) and uploaded to the Google Drive. Using more formal data hosting services that include full metadata documentation was not possible while monitoring was ongoing given the volume and variety of data collected by partners. As such, Google Drive was a useful interim solution that provided 1) online sharing of data in different formats in a familiar file-based organization, and 2) an entry point for downstream data synthesis products created by TBEP. Changing user permissions also allowed read/write access to only those necessary (i.e., partner agencies for data upload), while allowing a read only option for all files so that source data were publicly available to view as needed.</w:t>
+      </w:r>
+    </w:p>
+    <w:p>
+      <w:pPr>
+        <w:pStyle w:val="BodyText"/>
+      </w:pPr>
+      <w:r>
+        <w:t xml:space="preserve">A second synthesis challenge was unifying the multiple data types hosted on Google Drive into a usable format for the dashboard and additional analyses (Figure</w:t>
+      </w:r>
+      <w:r>
+        <w:t xml:space="preserve"> </w:t>
+      </w:r>
+      <w:r>
+        <w:t xml:space="preserve">2</w:t>
+      </w:r>
+      <w:r>
+        <w:t xml:space="preserve">, data synthesis). Several folders on Google Drive were created that included relevant files for each type of monitoring data (e.g., water quality, phytoplankton, etc.). Each folder typically contained dozens of files saved as Google Sheets, often uploaded as a single sampling event by an individual monitoring agency. For example, the folder for the water quality sampling included 91 separate files. Extensive data</w:t>
+      </w:r>
+      <w:r>
+        <w:t xml:space="preserve"> </w:t>
+      </w:r>
+      <w:r>
+        <w:t xml:space="preserve">“</w:t>
+      </w:r>
+      <w:r>
+        <w:t xml:space="preserve">wrangling</w:t>
+      </w:r>
+      <w:r>
+        <w:t xml:space="preserve">”</w:t>
+      </w:r>
+      <w:r>
+        <w:t xml:space="preserve"> </w:t>
+      </w:r>
+      <w:r>
+        <w:t xml:space="preserve">was required to combine the files into a tidy format</w:t>
+      </w:r>
+      <w:r>
+        <w:t xml:space="preserve"> </w:t>
+      </w:r>
+      <w:r>
+        <w:t xml:space="preserve">(</w:t>
+      </w:r>
+      <w:hyperlink w:anchor="ref-Wickham14c">
+        <w:r>
+          <w:rPr>
+            <w:rStyle w:val="Hyperlink"/>
+          </w:rPr>
+          <w:t xml:space="preserve">Wickham 2014</w:t>
+        </w:r>
+      </w:hyperlink>
+      <w:r>
+        <w:t xml:space="preserve">)</w:t>
+      </w:r>
+      <w:r>
+        <w:t xml:space="preserve"> </w:t>
+      </w:r>
+      <w:r>
+        <w:t xml:space="preserve">and a custom processing script was created by TBEP using the open source R Statistical Programming Language</w:t>
+      </w:r>
+      <w:r>
+        <w:t xml:space="preserve"> </w:t>
+      </w:r>
+      <w:r>
+        <w:t xml:space="preserve">(</w:t>
+      </w:r>
+      <w:hyperlink w:anchor="ref-RCT20">
+        <w:r>
+          <w:rPr>
+            <w:rStyle w:val="Hyperlink"/>
+          </w:rPr>
+          <w:t xml:space="preserve">R Core Team 2021</w:t>
+        </w:r>
+      </w:hyperlink>
+      <w:r>
+        <w:t xml:space="preserve">)</w:t>
+      </w:r>
+      <w:r>
+        <w:t xml:space="preserve">. An RStudio project was created with full version control that included a single script,</w:t>
+      </w:r>
+      <w:r>
+        <w:t xml:space="preserve"> </w:t>
+      </w:r>
+      <w:r>
+        <w:rPr>
+          <w:rStyle w:val="VerbatimChar"/>
+        </w:rPr>
+        <w:t xml:space="preserve">dat_proc.R</w:t>
+      </w:r>
+      <w:r>
+        <w:t xml:space="preserve">, that imported all files from Google Drive for synthesis into individual binary .RData files for use with the dashboard (i.e., individual file for water quality, phytoplankton, etc.). Several R packages were indispensable in the data synthesis effort and these included 1) the dplyr, tidyr, lubridate, and readxl packages included with the tidyverse suite of packages</w:t>
+      </w:r>
+      <w:r>
+        <w:t xml:space="preserve"> </w:t>
+      </w:r>
+      <w:r>
+        <w:t xml:space="preserve">(</w:t>
+      </w:r>
+      <w:hyperlink w:anchor="ref-Wickham19">
+        <w:r>
+          <w:rPr>
+            <w:rStyle w:val="Hyperlink"/>
+          </w:rPr>
+          <w:t xml:space="preserve">Wickham et al. 2019</w:t>
+        </w:r>
+      </w:hyperlink>
+      <w:r>
+        <w:t xml:space="preserve">)</w:t>
+      </w:r>
+      <w:r>
+        <w:t xml:space="preserve">, and 2) the googlesheets4</w:t>
+      </w:r>
+      <w:r>
+        <w:t xml:space="preserve"> </w:t>
+      </w:r>
+      <w:r>
+        <w:t xml:space="preserve">(</w:t>
+      </w:r>
+      <w:hyperlink w:anchor="ref-Bryan20">
+        <w:r>
+          <w:rPr>
+            <w:rStyle w:val="Hyperlink"/>
+          </w:rPr>
+          <w:t xml:space="preserve">Bryan 2020</w:t>
+        </w:r>
+      </w:hyperlink>
+      <w:r>
+        <w:t xml:space="preserve">)</w:t>
+      </w:r>
+      <w:r>
+        <w:t xml:space="preserve"> </w:t>
+      </w:r>
+      <w:r>
+        <w:t xml:space="preserve">and googledrive</w:t>
+      </w:r>
+      <w:r>
+        <w:t xml:space="preserve"> </w:t>
+      </w:r>
+      <w:r>
+        <w:t xml:space="preserve">(</w:t>
+      </w:r>
+      <w:hyperlink w:anchor="ref-DAgostino20">
+        <w:r>
+          <w:rPr>
+            <w:rStyle w:val="Hyperlink"/>
+          </w:rPr>
+          <w:t xml:space="preserve">D’Agostino McGowan &amp; Bryan 2020</w:t>
+        </w:r>
+      </w:hyperlink>
+      <w:r>
+        <w:t xml:space="preserve">)</w:t>
+      </w:r>
+      <w:r>
+        <w:t xml:space="preserve"> </w:t>
+      </w:r>
+      <w:r>
+        <w:t xml:space="preserve">R packages for connecting and downloading files from Google Drive. Importantly, all source files were kept on Google Drive and were unaltered from their original format to isolate the original data from any downstream analysis.</w:t>
+      </w:r>
+    </w:p>
+    <w:p>
+      <w:pPr>
+        <w:pStyle w:val="BodyText"/>
+      </w:pPr>
+      <w:r>
+        <w:t xml:space="preserve">Combining the source files on Google Drive into a synthesized format in R also required a consistent set of variables and naming conventions that were applied to each file. For example, parameters included in each water quality file were converted to a common set of names and all units were standardized to commonly used values (e.g., total nitrogen as</w:t>
+      </w:r>
+      <w:r>
+        <w:t xml:space="preserve"> </w:t>
+      </w:r>
+      <w:r>
+        <w:rPr>
+          <w:rStyle w:val="VerbatimChar"/>
+        </w:rPr>
+        <w:t xml:space="preserve">tn</w:t>
+      </w:r>
+      <w:r>
+        <w:t xml:space="preserve"> </w:t>
+      </w:r>
+      <w:r>
+        <w:t xml:space="preserve">and mg/L, chlorophyll-a as</w:t>
+      </w:r>
+      <w:r>
+        <w:t xml:space="preserve"> </w:t>
+      </w:r>
+      <w:r>
+        <w:rPr>
+          <w:rStyle w:val="VerbatimChar"/>
+        </w:rPr>
+        <w:t xml:space="preserve">chla</w:t>
+      </w:r>
+      <w:r>
+        <w:t xml:space="preserve"> </w:t>
+      </w:r>
+      <w:r>
+        <w:t xml:space="preserve">and</w:t>
+      </w:r>
+      <w:r>
+        <w:t xml:space="preserve"> </w:t>
+      </w:r>
+      <m:oMath>
+        <m:r>
+          <m:t>μ</m:t>
+        </m:r>
+      </m:oMath>
+      <w:r>
+        <w:t xml:space="preserve">g/L, etc.). This required developing custom processing code for data files from each partner to address each unique use case. As a result, the final processing file included almost 3000 lines of code to create the synthesized data products. Each partner agency was also assigned a unique identifier in the synthesized files so effort could be tracked and reported in the dashboard (e.g., Pinellas County as</w:t>
+      </w:r>
+      <w:r>
+        <w:t xml:space="preserve"> </w:t>
+      </w:r>
+      <w:r>
+        <w:rPr>
+          <w:rStyle w:val="VerbatimChar"/>
+        </w:rPr>
+        <w:t xml:space="preserve">pinco</w:t>
+      </w:r>
+      <w:r>
+        <w:t xml:space="preserve">, Florida Department of Environmental Protection as</w:t>
+      </w:r>
+      <w:r>
+        <w:t xml:space="preserve"> </w:t>
+      </w:r>
+      <w:r>
+        <w:rPr>
+          <w:rStyle w:val="VerbatimChar"/>
+        </w:rPr>
+        <w:t xml:space="preserve">fldep</w:t>
+      </w:r>
+      <w:r>
+        <w:t xml:space="preserve">, etc.). All synthesized files were saved in a long and tidy format, where each observation was given its own row, each variable was in its own column, and only one value was assigned to a cell</w:t>
+      </w:r>
+      <w:r>
+        <w:t xml:space="preserve"> </w:t>
+      </w:r>
+      <w:r>
+        <w:t xml:space="preserve">(</w:t>
+      </w:r>
+      <w:hyperlink w:anchor="ref-Wickham14c">
+        <w:r>
+          <w:rPr>
+            <w:rStyle w:val="Hyperlink"/>
+          </w:rPr>
+          <w:t xml:space="preserve">Wickham 2014</w:t>
+        </w:r>
+      </w:hyperlink>
+      <w:r>
+        <w:t xml:space="preserve">)</w:t>
+      </w:r>
+      <w:r>
+        <w:t xml:space="preserve">. This allowed for easily filtering observations of interest (as required with the dashboard) using the standardized naming conventions applied to each source file. More importantly, the developed workflow was used iteratively, often several times each week as new data files were uploaded to the Drive folders. This required executing the synthesis code locally and often making edits to the code to address new data formats or issues encountered when new files were uploaded.</w:t>
+      </w:r>
+    </w:p>
+    <w:p>
+      <w:pPr>
+        <w:pStyle w:val="BodyText"/>
+      </w:pPr>
+      <w:r>
+        <w:t xml:space="preserve">The local workflow created by TBEP was hosted online in a GitHub repository</w:t>
+      </w:r>
+      <w:r>
+        <w:t xml:space="preserve"> </w:t>
+      </w:r>
+      <w:r>
+        <w:t xml:space="preserve">(</w:t>
+      </w:r>
+      <w:hyperlink r:id="rId28">
+        <w:r>
+          <w:rPr>
+            <w:rStyle w:val="Hyperlink"/>
+          </w:rPr>
+          <w:t xml:space="preserve">https://github.com/tbep-tech/piney-point</w:t>
+        </w:r>
+      </w:hyperlink>
+      <w:r>
+        <w:t xml:space="preserve">,</w:t>
+      </w:r>
+      <w:r>
+        <w:t xml:space="preserve"> </w:t>
+      </w:r>
+      <w:hyperlink w:anchor="ref-Beck21d">
+        <w:r>
+          <w:rPr>
+            <w:rStyle w:val="Hyperlink"/>
+          </w:rPr>
+          <w:t xml:space="preserve">Beck 2021</w:t>
+        </w:r>
+      </w:hyperlink>
+      <w:r>
+        <w:t xml:space="preserve">)</w:t>
+      </w:r>
+      <w:r>
+        <w:t xml:space="preserve"> </w:t>
+      </w:r>
+      <w:r>
+        <w:t xml:space="preserve">that allowed use of additional resources that were critical to the synthesis effort (Figure</w:t>
+      </w:r>
+      <w:r>
+        <w:t xml:space="preserve"> </w:t>
+      </w:r>
+      <w:r>
+        <w:t xml:space="preserve">2</w:t>
+      </w:r>
+      <w:r>
+        <w:t xml:space="preserve">, testing and sharing). Hosting the RStudio project on GitHub served multiple purposes of 1) using version control to document and track changes using Git, 2) making the code publicly accessible for transparency with the larger research and management community, 3) allowing automated testing of repository content, and 4) serving as an access point for deploying the dashboard on Shiny Server (see below). The use of automated testing was an important service to identify potential errors or mistakes in the synthesized datasets. The testthat R package</w:t>
+      </w:r>
+      <w:r>
+        <w:t xml:space="preserve"> </w:t>
+      </w:r>
+      <w:r>
+        <w:t xml:space="preserve">(</w:t>
+      </w:r>
+      <w:hyperlink w:anchor="ref-Wickham11">
+        <w:r>
+          <w:rPr>
+            <w:rStyle w:val="Hyperlink"/>
+          </w:rPr>
+          <w:t xml:space="preserve">Wickham 2011</w:t>
+        </w:r>
+      </w:hyperlink>
+      <w:r>
+        <w:t xml:space="preserve">)</w:t>
+      </w:r>
+      <w:r>
+        <w:t xml:space="preserve"> </w:t>
+      </w:r>
+      <w:r>
+        <w:t xml:space="preserve">was used to write several checks for each dataset that were considered critical for maintaining integrity of the informaiton. Each time changes were made to the repository and pushed to GitHub, tests were run automatically with GitHub Actions to verify each dataset included appropriate and accurate results. For example, a test was used to verify that all water quality parameters were appropriately named and did not include any missing values. A notification was sent via email to TBEP staff if an error was encountered. This automated service reduced the amount of time required to manually check the data and provided assurance that the reported results in the dashboard were correct.</w:t>
+      </w:r>
+    </w:p>
+    <w:bookmarkEnd w:id="29"/>
+    <w:bookmarkStart w:id="33" w:name="the-piney-point-dashboard"/>
+    <w:p>
+      <w:pPr>
+        <w:pStyle w:val="Heading1"/>
+      </w:pPr>
+      <w:r>
+        <w:t xml:space="preserve">The Piney Point Dashboard</w:t>
+      </w:r>
+    </w:p>
+    <w:bookmarkStart w:id="31" w:name="setup"/>
+    <w:p>
+      <w:pPr>
+        <w:pStyle w:val="Heading2"/>
+      </w:pPr>
+      <w:r>
+        <w:t xml:space="preserve">Setup</w:t>
+      </w:r>
+    </w:p>
+    <w:p>
+      <w:pPr>
+        <w:pStyle w:val="FirstParagraph"/>
+      </w:pPr>
+      <w:r>
+        <w:t xml:space="preserve">The Piney Point environmental monitoring dashboard was created to communicate the results from the synthesized datasets. The dashboard was developed</w:t>
+      </w:r>
+      <w:r>
+        <w:t xml:space="preserve"> </w:t>
+      </w:r>
+      <w:r>
+        <w:t xml:space="preserve">“</w:t>
+      </w:r>
+      <w:r>
+        <w:t xml:space="preserve">on the fly</w:t>
+      </w:r>
+      <w:r>
+        <w:t xml:space="preserve">”</w:t>
+      </w:r>
+      <w:r>
+        <w:t xml:space="preserve"> </w:t>
+      </w:r>
+      <w:r>
+        <w:t xml:space="preserve">as data became available and the synthesis workflow described in the previous section was used to update input datasets during the course of the 2021 monitoring effort. All code used to synthesize the datasets from Google Drive and the code used to create the dashboard were contained in the same repository, allowing the workflow in Figure</w:t>
+      </w:r>
+      <w:r>
+        <w:t xml:space="preserve"> </w:t>
+      </w:r>
+      <w:r>
+        <w:t xml:space="preserve">2</w:t>
+      </w:r>
+      <w:r>
+        <w:t xml:space="preserve"> </w:t>
+      </w:r>
+      <w:r>
+        <w:t xml:space="preserve">to be used iteratively to update the content. The dashboard was created using the shiny</w:t>
+      </w:r>
+      <w:r>
+        <w:t xml:space="preserve"> </w:t>
+      </w:r>
+      <w:r>
+        <w:t xml:space="preserve">(</w:t>
+      </w:r>
+      <w:hyperlink w:anchor="ref-Chang21">
+        <w:r>
+          <w:rPr>
+            <w:rStyle w:val="Hyperlink"/>
+          </w:rPr>
+          <w:t xml:space="preserve">Chang et al. 2021</w:t>
+        </w:r>
+      </w:hyperlink>
+      <w:r>
+        <w:t xml:space="preserve">)</w:t>
+      </w:r>
+      <w:r>
+        <w:t xml:space="preserve"> </w:t>
+      </w:r>
+      <w:r>
+        <w:t xml:space="preserve">and flexdashboard</w:t>
+      </w:r>
+      <w:r>
+        <w:t xml:space="preserve"> </w:t>
+      </w:r>
+      <w:r>
+        <w:t xml:space="preserve">(</w:t>
+      </w:r>
+      <w:hyperlink w:anchor="ref-Iannone20">
+        <w:r>
+          <w:rPr>
+            <w:rStyle w:val="Hyperlink"/>
+          </w:rPr>
+          <w:t xml:space="preserve">Iannone et al. 2020</w:t>
+        </w:r>
+      </w:hyperlink>
+      <w:r>
+        <w:t xml:space="preserve">)</w:t>
+      </w:r>
+      <w:r>
+        <w:t xml:space="preserve"> </w:t>
+      </w:r>
+      <w:r>
+        <w:t xml:space="preserve">R packages to create the server and user interface components of the app. The flexdashboard package was particularly useful in creating an intuitive user interface to organize related components of the monitoring effort. The dashboard was deployed using Shiny Server by pulling the GitHub repository to a remote server maintained by TBEP each time an update was made (Figure</w:t>
+      </w:r>
+      <w:r>
+        <w:t xml:space="preserve"> </w:t>
+      </w:r>
+      <w:r>
+        <w:t xml:space="preserve">2</w:t>
+      </w:r>
+      <w:r>
+        <w:t xml:space="preserve">, app deployment). This allowed anyone to access the dashboard using the url</w:t>
+      </w:r>
+      <w:r>
+        <w:t xml:space="preserve"> </w:t>
+      </w:r>
+      <w:hyperlink r:id="rId30">
+        <w:r>
+          <w:rPr>
+            <w:rStyle w:val="Hyperlink"/>
+          </w:rPr>
+          <w:t xml:space="preserve">https://shiny.tbep.org/piney-point</w:t>
+        </w:r>
+      </w:hyperlink>
+      <w:r>
+        <w:t xml:space="preserve">.</w:t>
+      </w:r>
+    </w:p>
+    <w:p>
+      <w:pPr>
+        <w:pStyle w:val="BodyText"/>
+      </w:pPr>
+      <w:r>
+        <w:t xml:space="preserve">Every shiny application includes a server and user interface. The server components of the dashboard include</w:t>
       </w:r>
     </w:p>
     <w:p>
@@ -2572,13 +3059,45 @@
         <w:pStyle w:val="Compact"/>
       </w:pPr>
       <w:r>
-        <w:t xml:space="preserve">Synthesis workflow Figure</w:t>
-      </w:r>
-      <w:r>
-        <w:t xml:space="preserve"> </w:t>
-      </w:r>
-      <w:r>
-        <w:t xml:space="preserve">2</w:t>
+        <w:t xml:space="preserve">App creation and hosting, Figure</w:t>
+      </w:r>
+      <w:r>
+        <w:t xml:space="preserve"> </w:t>
+      </w:r>
+      <w:r>
+        <w:t xml:space="preserve">3</w:t>
+      </w:r>
+      <w:r>
+        <w:t xml:space="preserve">,</w:t>
+      </w:r>
+      <w:r>
+        <w:t xml:space="preserve"> </w:t>
+      </w:r>
+      <w:r>
+        <w:t xml:space="preserve">Beck et al. (</w:t>
+      </w:r>
+      <w:hyperlink w:anchor="ref-Beck21c">
+        <w:r>
+          <w:rPr>
+            <w:rStyle w:val="Hyperlink"/>
+          </w:rPr>
+          <w:t xml:space="preserve">2021</w:t>
+        </w:r>
+      </w:hyperlink>
+      <w:r>
+        <w:t xml:space="preserve">)</w:t>
+      </w:r>
+    </w:p>
+    <w:p>
+      <w:pPr>
+        <w:numPr>
+          <w:ilvl w:val="0"/>
+          <w:numId w:val="1002"/>
+        </w:numPr>
+        <w:pStyle w:val="Compact"/>
+      </w:pPr>
+      <w:r>
+        <w:t xml:space="preserve">App structure - backend</w:t>
       </w:r>
     </w:p>
     <w:p>
@@ -2590,7 +3109,7 @@
         <w:pStyle w:val="Compact"/>
       </w:pPr>
       <w:r>
-        <w:t xml:space="preserve">Challenges - multiple streams, messy AF</w:t>
+        <w:t xml:space="preserve">R/dat_proc.R to data folder, logs</w:t>
       </w:r>
     </w:p>
     <w:p>
@@ -2602,7 +3121,7 @@
         <w:pStyle w:val="Compact"/>
       </w:pPr>
       <w:r>
-        <w:t xml:space="preserve">Solutions - centralized data uploads, R tools for synthesis (import, testing, app integration)</w:t>
+        <w:t xml:space="preserve">Testing why and how (testthat, GitHub Actions)</w:t>
       </w:r>
     </w:p>
     <w:p>
@@ -2614,7 +3133,31 @@
         <w:pStyle w:val="Compact"/>
       </w:pPr>
       <w:r>
-        <w:t xml:space="preserve">Sorta unified data structure (but see metadata section)</w:t>
+        <w:t xml:space="preserve">Rmarkdown w/ flexdashboard: Dependencies/globals, reactives, UI setup with text descriptions and dynamic inputs</w:t>
+      </w:r>
+    </w:p>
+    <w:p>
+      <w:pPr>
+        <w:numPr>
+          <w:ilvl w:val="1"/>
+          <w:numId w:val="1003"/>
+        </w:numPr>
+        <w:pStyle w:val="Compact"/>
+      </w:pPr>
+      <w:r>
+        <w:t xml:space="preserve">CSS styling</w:t>
+      </w:r>
+    </w:p>
+    <w:p>
+      <w:pPr>
+        <w:numPr>
+          <w:ilvl w:val="1"/>
+          <w:numId w:val="1003"/>
+        </w:numPr>
+        <w:pStyle w:val="Compact"/>
+      </w:pPr>
+      <w:r>
+        <w:t xml:space="preserve">Google Analytics js</w:t>
       </w:r>
     </w:p>
     <w:p>
@@ -2626,295 +3169,208 @@
         <w:pStyle w:val="Compact"/>
       </w:pPr>
       <w:r>
-        <w:t xml:space="preserve">Repository setup - synthesis and app,</w:t>
-      </w:r>
-      <w:r>
-        <w:t xml:space="preserve"> </w:t>
-      </w:r>
-      <w:r>
-        <w:t xml:space="preserve">Beck (</w:t>
-      </w:r>
-      <w:hyperlink w:anchor="ref-Beck21d">
-        <w:r>
-          <w:rPr>
-            <w:rStyle w:val="Hyperlink"/>
-          </w:rPr>
-          <w:t xml:space="preserve">2021</w:t>
-        </w:r>
-      </w:hyperlink>
-      <w:r>
-        <w:t xml:space="preserve">)</w:t>
-      </w:r>
-    </w:p>
-    <w:bookmarkEnd w:id="28"/>
-    <w:bookmarkStart w:id="31" w:name="the-piney-point-dashboard"/>
-    <w:p>
-      <w:pPr>
-        <w:pStyle w:val="Heading1"/>
-      </w:pPr>
-      <w:r>
-        <w:t xml:space="preserve">The Piney Point Dashboard</w:t>
-      </w:r>
-    </w:p>
-    <w:bookmarkStart w:id="29" w:name="setup"/>
-    <w:p>
-      <w:pPr>
-        <w:pStyle w:val="Heading2"/>
-      </w:pPr>
-      <w:r>
-        <w:t xml:space="preserve">Setup</w:t>
+        <w:t xml:space="preserve">App structure - frontend</w:t>
       </w:r>
     </w:p>
     <w:p>
       <w:pPr>
         <w:numPr>
-          <w:ilvl w:val="0"/>
+          <w:ilvl w:val="1"/>
           <w:numId w:val="1004"/>
         </w:numPr>
         <w:pStyle w:val="Compact"/>
       </w:pPr>
       <w:r>
-        <w:t xml:space="preserve">App creation and hosting, Figure</w:t>
-      </w:r>
-      <w:r>
-        <w:t xml:space="preserve"> </w:t>
-      </w:r>
-      <w:r>
-        <w:t xml:space="preserve">3</w:t>
-      </w:r>
-      <w:r>
-        <w:t xml:space="preserve">,</w:t>
-      </w:r>
-      <w:r>
-        <w:t xml:space="preserve"> </w:t>
-      </w:r>
-      <w:r>
-        <w:t xml:space="preserve">Beck et al. (</w:t>
-      </w:r>
-      <w:hyperlink w:anchor="ref-Beck21c">
-        <w:r>
-          <w:rPr>
-            <w:rStyle w:val="Hyperlink"/>
-          </w:rPr>
-          <w:t xml:space="preserve">2021</w:t>
-        </w:r>
-      </w:hyperlink>
-      <w:r>
-        <w:t xml:space="preserve">)</w:t>
+        <w:t xml:space="preserve">Landing page</w:t>
       </w:r>
     </w:p>
     <w:p>
       <w:pPr>
         <w:numPr>
-          <w:ilvl w:val="0"/>
+          <w:ilvl w:val="1"/>
           <w:numId w:val="1004"/>
         </w:numPr>
         <w:pStyle w:val="Compact"/>
       </w:pPr>
       <w:r>
-        <w:t xml:space="preserve">App structure - backend</w:t>
+        <w:t xml:space="preserve">Current data</w:t>
       </w:r>
     </w:p>
     <w:p>
       <w:pPr>
         <w:numPr>
-          <w:ilvl w:val="1"/>
+          <w:ilvl w:val="2"/>
           <w:numId w:val="1005"/>
         </w:numPr>
         <w:pStyle w:val="Compact"/>
       </w:pPr>
       <w:r>
-        <w:t xml:space="preserve">R/dat_proc.R to data folder, logs</w:t>
+        <w:t xml:space="preserve">Water quality results</w:t>
       </w:r>
     </w:p>
     <w:p>
       <w:pPr>
         <w:numPr>
-          <w:ilvl w:val="1"/>
+          <w:ilvl w:val="2"/>
           <w:numId w:val="1005"/>
         </w:numPr>
         <w:pStyle w:val="Compact"/>
       </w:pPr>
       <w:r>
-        <w:t xml:space="preserve">Testing why and how (testthat, GitHub Actions)</w:t>
+        <w:t xml:space="preserve">Algal surveys</w:t>
       </w:r>
     </w:p>
     <w:p>
       <w:pPr>
         <w:numPr>
-          <w:ilvl w:val="1"/>
+          <w:ilvl w:val="2"/>
           <w:numId w:val="1005"/>
         </w:numPr>
         <w:pStyle w:val="Compact"/>
       </w:pPr>
       <w:r>
-        <w:t xml:space="preserve">Rmarkdown w/ flexdashboard: Dependencies/globals, reactives, UI setup with text descriptions and dynamic inputs</w:t>
+        <w:t xml:space="preserve">Seagrass/macroalgae</w:t>
       </w:r>
     </w:p>
     <w:p>
       <w:pPr>
         <w:numPr>
-          <w:ilvl w:val="1"/>
+          <w:ilvl w:val="2"/>
           <w:numId w:val="1005"/>
         </w:numPr>
         <w:pStyle w:val="Compact"/>
       </w:pPr>
       <w:r>
-        <w:t xml:space="preserve">CSS styling</w:t>
+        <w:t xml:space="preserve">Contaminants</w:t>
       </w:r>
     </w:p>
     <w:p>
       <w:pPr>
         <w:numPr>
-          <w:ilvl w:val="1"/>
+          <w:ilvl w:val="2"/>
           <w:numId w:val="1005"/>
         </w:numPr>
         <w:pStyle w:val="Compact"/>
       </w:pPr>
       <w:r>
-        <w:t xml:space="preserve">Google Analytics js</w:t>
+        <w:t xml:space="preserve">Benthic</w:t>
       </w:r>
     </w:p>
     <w:p>
       <w:pPr>
         <w:numPr>
-          <w:ilvl w:val="0"/>
+          <w:ilvl w:val="1"/>
           <w:numId w:val="1004"/>
         </w:numPr>
         <w:pStyle w:val="Compact"/>
       </w:pPr>
       <w:r>
-        <w:t xml:space="preserve">App structure - frontend</w:t>
+        <w:t xml:space="preserve">Baseline data</w:t>
       </w:r>
     </w:p>
     <w:p>
       <w:pPr>
         <w:numPr>
-          <w:ilvl w:val="1"/>
+          <w:ilvl w:val="2"/>
           <w:numId w:val="1006"/>
         </w:numPr>
         <w:pStyle w:val="Compact"/>
       </w:pPr>
       <w:r>
-        <w:t xml:space="preserve">Landing page</w:t>
+        <w:t xml:space="preserve">Water quality</w:t>
       </w:r>
     </w:p>
     <w:p>
       <w:pPr>
         <w:numPr>
-          <w:ilvl w:val="1"/>
+          <w:ilvl w:val="2"/>
           <w:numId w:val="1006"/>
         </w:numPr>
         <w:pStyle w:val="Compact"/>
       </w:pPr>
       <w:r>
-        <w:t xml:space="preserve">Current data</w:t>
+        <w:t xml:space="preserve">Seagrasses</w:t>
+      </w:r>
+    </w:p>
+    <w:bookmarkEnd w:id="31"/>
+    <w:bookmarkStart w:id="32" w:name="analytics"/>
+    <w:p>
+      <w:pPr>
+        <w:pStyle w:val="Heading2"/>
+      </w:pPr>
+      <w:r>
+        <w:t xml:space="preserve">Analytics</w:t>
       </w:r>
     </w:p>
     <w:p>
       <w:pPr>
         <w:numPr>
-          <w:ilvl w:val="2"/>
+          <w:ilvl w:val="0"/>
           <w:numId w:val="1007"/>
         </w:numPr>
         <w:pStyle w:val="Compact"/>
       </w:pPr>
       <w:r>
-        <w:t xml:space="preserve">Water quality results</w:t>
-      </w:r>
-    </w:p>
-    <w:p>
-      <w:pPr>
-        <w:numPr>
-          <w:ilvl w:val="2"/>
-          <w:numId w:val="1007"/>
-        </w:numPr>
-        <w:pStyle w:val="Compact"/>
-      </w:pPr>
-      <w:r>
-        <w:t xml:space="preserve">Algal surveys</w:t>
-      </w:r>
-    </w:p>
-    <w:p>
-      <w:pPr>
-        <w:numPr>
-          <w:ilvl w:val="2"/>
-          <w:numId w:val="1007"/>
-        </w:numPr>
-        <w:pStyle w:val="Compact"/>
-      </w:pPr>
-      <w:r>
-        <w:t xml:space="preserve">Seagrass/macroalgae</w:t>
-      </w:r>
-    </w:p>
-    <w:p>
-      <w:pPr>
-        <w:numPr>
-          <w:ilvl w:val="2"/>
-          <w:numId w:val="1007"/>
-        </w:numPr>
-        <w:pStyle w:val="Compact"/>
-      </w:pPr>
-      <w:r>
-        <w:t xml:space="preserve">Contaminants</w:t>
-      </w:r>
-    </w:p>
-    <w:p>
-      <w:pPr>
-        <w:numPr>
-          <w:ilvl w:val="2"/>
-          <w:numId w:val="1007"/>
-        </w:numPr>
-        <w:pStyle w:val="Compact"/>
-      </w:pPr>
-      <w:r>
-        <w:t xml:space="preserve">Benthic</w:t>
+        <w:t xml:space="preserve">Analytics and where it was linked (e.g., DEP, myfwc), note analytics did not start until May 13th, 2021</w:t>
       </w:r>
     </w:p>
     <w:p>
       <w:pPr>
         <w:numPr>
           <w:ilvl w:val="1"/>
-          <w:numId w:val="1006"/>
-        </w:numPr>
-        <w:pStyle w:val="Compact"/>
-      </w:pPr>
-      <w:r>
-        <w:t xml:space="preserve">Baseline data</w:t>
-      </w:r>
-    </w:p>
-    <w:p>
-      <w:pPr>
-        <w:numPr>
-          <w:ilvl w:val="2"/>
           <w:numId w:val="1008"/>
         </w:numPr>
         <w:pStyle w:val="Compact"/>
       </w:pPr>
       <w:r>
-        <w:t xml:space="preserve">Water quality</w:t>
+        <w:t xml:space="preserve">Average time spent on app, mobile vs desktop (go to analytics to get this)</w:t>
       </w:r>
     </w:p>
     <w:p>
       <w:pPr>
         <w:numPr>
-          <w:ilvl w:val="2"/>
+          <w:ilvl w:val="1"/>
           <w:numId w:val="1008"/>
         </w:numPr>
         <w:pStyle w:val="Compact"/>
       </w:pPr>
       <w:r>
-        <w:t xml:space="preserve">Seagrasses</w:t>
-      </w:r>
-    </w:p>
-    <w:bookmarkEnd w:id="29"/>
-    <w:bookmarkStart w:id="30" w:name="analytics"/>
-    <w:p>
-      <w:pPr>
-        <w:pStyle w:val="Heading2"/>
-      </w:pPr>
-      <w:r>
-        <w:t xml:space="preserve">Analytics</w:t>
+        <w:t xml:space="preserve">Total users over time (from Google Analytics), Figure</w:t>
+      </w:r>
+      <w:r>
+        <w:t xml:space="preserve"> </w:t>
+      </w:r>
+      <w:r>
+        <w:t xml:space="preserve">4</w:t>
+      </w:r>
+    </w:p>
+    <w:p>
+      <w:pPr>
+        <w:numPr>
+          <w:ilvl w:val="1"/>
+          <w:numId w:val="1008"/>
+        </w:numPr>
+        <w:pStyle w:val="Compact"/>
+      </w:pPr>
+      <w:r>
+        <w:t xml:space="preserve">Users by geographic location (country, state, city), Table</w:t>
+      </w:r>
+      <w:r>
+        <w:t xml:space="preserve"> </w:t>
+      </w:r>
+      <w:r>
+        <w:t xml:space="preserve">2</w:t>
+      </w:r>
+    </w:p>
+    <w:bookmarkEnd w:id="32"/>
+    <w:bookmarkEnd w:id="33"/>
+    <w:bookmarkStart w:id="34" w:name="data-archive"/>
+    <w:p>
+      <w:pPr>
+        <w:pStyle w:val="Heading1"/>
+      </w:pPr>
+      <w:r>
+        <w:t xml:space="preserve">Data Archive</w:t>
       </w:r>
     </w:p>
     <w:p>
@@ -2926,219 +3382,148 @@
         <w:pStyle w:val="Compact"/>
       </w:pPr>
       <w:r>
-        <w:t xml:space="preserve">Analytics and where it was linked (e.g., DEP, myfwc), note analytics did not start until May 13th, 2021</w:t>
+        <w:t xml:space="preserve">Rationale, maybe make relative to past PP events (no data) and highlight importance of metadata</w:t>
       </w:r>
     </w:p>
     <w:p>
       <w:pPr>
         <w:numPr>
-          <w:ilvl w:val="1"/>
+          <w:ilvl w:val="0"/>
+          <w:numId w:val="1009"/>
+        </w:numPr>
+        <w:pStyle w:val="Compact"/>
+      </w:pPr>
+      <w:r>
+        <w:t xml:space="preserve">Workflow and GitHub repository</w:t>
+      </w:r>
+    </w:p>
+    <w:p>
+      <w:pPr>
+        <w:numPr>
+          <w:ilvl w:val="0"/>
+          <w:numId w:val="1009"/>
+        </w:numPr>
+        <w:pStyle w:val="Compact"/>
+      </w:pPr>
+      <w:r>
+        <w:t xml:space="preserve">EML, KNB location, download stats</w:t>
+      </w:r>
+    </w:p>
+    <w:bookmarkEnd w:id="34"/>
+    <w:bookmarkStart w:id="35" w:name="discussion"/>
+    <w:p>
+      <w:pPr>
+        <w:pStyle w:val="Heading1"/>
+      </w:pPr>
+      <w:r>
+        <w:t xml:space="preserve">Discussion</w:t>
+      </w:r>
+    </w:p>
+    <w:p>
+      <w:pPr>
+        <w:numPr>
+          <w:ilvl w:val="0"/>
           <w:numId w:val="1010"/>
         </w:numPr>
         <w:pStyle w:val="Compact"/>
       </w:pPr>
       <w:r>
-        <w:t xml:space="preserve">Average time spent on app, mobile vs desktop (go to analytics to get this)</w:t>
+        <w:t xml:space="preserve">Added value of the app</w:t>
       </w:r>
     </w:p>
     <w:p>
       <w:pPr>
         <w:numPr>
           <w:ilvl w:val="1"/>
+          <w:numId w:val="1011"/>
+        </w:numPr>
+        <w:pStyle w:val="Compact"/>
+      </w:pPr>
+      <w:r>
+        <w:t xml:space="preserve">analytics speak for themselves, but not the whole picture. How did users get to our dashboard (some of this info is in Analytics, but which of our comms products drove the bus)? How was it used (e.g., screenshots for pres, K. Hubbard pers. comm.)?</w:t>
+      </w:r>
+    </w:p>
+    <w:p>
+      <w:pPr>
+        <w:numPr>
+          <w:ilvl w:val="1"/>
+          <w:numId w:val="1011"/>
+        </w:numPr>
+        <w:pStyle w:val="Compact"/>
+      </w:pPr>
+      <w:r>
+        <w:t xml:space="preserve">how can we better assess the value of these tools more holistically? What is the true measure of success in terms of behavior change or driving policy, if any?</w:t>
+      </w:r>
+    </w:p>
+    <w:p>
+      <w:pPr>
+        <w:numPr>
+          <w:ilvl w:val="0"/>
           <w:numId w:val="1010"/>
         </w:numPr>
         <w:pStyle w:val="Compact"/>
       </w:pPr>
       <w:r>
-        <w:t xml:space="preserve">Total users over time (from Google Analytics), Figure</w:t>
-      </w:r>
-      <w:r>
-        <w:t xml:space="preserve"> </w:t>
-      </w:r>
-      <w:r>
-        <w:t xml:space="preserve">4</w:t>
+        <w:t xml:space="preserve">Relevant considerations</w:t>
       </w:r>
     </w:p>
     <w:p>
       <w:pPr>
         <w:numPr>
           <w:ilvl w:val="1"/>
+          <w:numId w:val="1012"/>
+        </w:numPr>
+        <w:pStyle w:val="Compact"/>
+      </w:pPr>
+      <w:r>
+        <w:t xml:space="preserve">What worked - use of OS tools, but still very time-consuming (e.g., R/dat_proc.R is thousands of lines of code)</w:t>
+      </w:r>
+    </w:p>
+    <w:p>
+      <w:pPr>
+        <w:numPr>
+          <w:ilvl w:val="1"/>
+          <w:numId w:val="1012"/>
+        </w:numPr>
+        <w:pStyle w:val="Compact"/>
+      </w:pPr>
+      <w:r>
+        <w:t xml:space="preserve">Need for unified datasets, use of tidy principles, etc. Also mention that this relied on partners sending us data/putting data on GDrive, not everyone did that (note issues with the latter, i.e., access from elsewhere can be unreliable, but we also didn’t have all the data). Highly value of partnerships - data collection and sharing.</w:t>
+      </w:r>
+    </w:p>
+    <w:p>
+      <w:pPr>
+        <w:numPr>
+          <w:ilvl w:val="1"/>
+          <w:numId w:val="1012"/>
+        </w:numPr>
+        <w:pStyle w:val="Compact"/>
+      </w:pPr>
+      <w:r>
+        <w:t xml:space="preserve">Value of historical data and contextualized summaries</w:t>
+      </w:r>
+    </w:p>
+    <w:p>
+      <w:pPr>
+        <w:numPr>
+          <w:ilvl w:val="1"/>
+          <w:numId w:val="1012"/>
+        </w:numPr>
+        <w:pStyle w:val="Compact"/>
+      </w:pPr>
+      <w:r>
+        <w:t xml:space="preserve">Exposure of additional data needs (e.g., macroalgae)</w:t>
+      </w:r>
+    </w:p>
+    <w:p>
+      <w:pPr>
+        <w:numPr>
+          <w:ilvl w:val="0"/>
           <w:numId w:val="1010"/>
         </w:numPr>
         <w:pStyle w:val="Compact"/>
       </w:pPr>
       <w:r>
-        <w:t xml:space="preserve">Users by geographic location (country, state, city), Table</w:t>
-      </w:r>
-      <w:r>
-        <w:t xml:space="preserve"> </w:t>
-      </w:r>
-      <w:r>
-        <w:t xml:space="preserve">2</w:t>
-      </w:r>
-    </w:p>
-    <w:bookmarkEnd w:id="30"/>
-    <w:bookmarkEnd w:id="31"/>
-    <w:bookmarkStart w:id="32" w:name="data-archive"/>
-    <w:p>
-      <w:pPr>
-        <w:pStyle w:val="Heading1"/>
-      </w:pPr>
-      <w:r>
-        <w:t xml:space="preserve">Data Archive</w:t>
-      </w:r>
-    </w:p>
-    <w:p>
-      <w:pPr>
-        <w:numPr>
-          <w:ilvl w:val="0"/>
-          <w:numId w:val="1011"/>
-        </w:numPr>
-        <w:pStyle w:val="Compact"/>
-      </w:pPr>
-      <w:r>
-        <w:t xml:space="preserve">Rationale, maybe make relative to past PP events (no data) and highlight importance of metadata</w:t>
-      </w:r>
-    </w:p>
-    <w:p>
-      <w:pPr>
-        <w:numPr>
-          <w:ilvl w:val="0"/>
-          <w:numId w:val="1011"/>
-        </w:numPr>
-        <w:pStyle w:val="Compact"/>
-      </w:pPr>
-      <w:r>
-        <w:t xml:space="preserve">Workflow and GitHub repository</w:t>
-      </w:r>
-    </w:p>
-    <w:p>
-      <w:pPr>
-        <w:numPr>
-          <w:ilvl w:val="0"/>
-          <w:numId w:val="1011"/>
-        </w:numPr>
-        <w:pStyle w:val="Compact"/>
-      </w:pPr>
-      <w:r>
-        <w:t xml:space="preserve">EML, KNB location, download stats</w:t>
-      </w:r>
-    </w:p>
-    <w:bookmarkEnd w:id="32"/>
-    <w:bookmarkStart w:id="33" w:name="discussion"/>
-    <w:p>
-      <w:pPr>
-        <w:pStyle w:val="Heading1"/>
-      </w:pPr>
-      <w:r>
-        <w:t xml:space="preserve">Discussion</w:t>
-      </w:r>
-    </w:p>
-    <w:p>
-      <w:pPr>
-        <w:numPr>
-          <w:ilvl w:val="0"/>
-          <w:numId w:val="1012"/>
-        </w:numPr>
-        <w:pStyle w:val="Compact"/>
-      </w:pPr>
-      <w:r>
-        <w:t xml:space="preserve">Added value of the app</w:t>
-      </w:r>
-    </w:p>
-    <w:p>
-      <w:pPr>
-        <w:numPr>
-          <w:ilvl w:val="1"/>
-          <w:numId w:val="1013"/>
-        </w:numPr>
-        <w:pStyle w:val="Compact"/>
-      </w:pPr>
-      <w:r>
-        <w:t xml:space="preserve">analytics speak for themselves, but not the whole picture. How did users get to our dashboard (some of this info is in Analytics, but which of our comms products drove the bus)? How was it used (e.g., screenshots for pres, K. Hubbard pers. comm.)?</w:t>
-      </w:r>
-    </w:p>
-    <w:p>
-      <w:pPr>
-        <w:numPr>
-          <w:ilvl w:val="1"/>
-          <w:numId w:val="1013"/>
-        </w:numPr>
-        <w:pStyle w:val="Compact"/>
-      </w:pPr>
-      <w:r>
-        <w:t xml:space="preserve">how can we better assess the value of these tools more holistically? What is the true measure of success in terms of behavior change or driving policy, if any?</w:t>
-      </w:r>
-    </w:p>
-    <w:p>
-      <w:pPr>
-        <w:numPr>
-          <w:ilvl w:val="0"/>
-          <w:numId w:val="1012"/>
-        </w:numPr>
-        <w:pStyle w:val="Compact"/>
-      </w:pPr>
-      <w:r>
-        <w:t xml:space="preserve">Relevant considerations</w:t>
-      </w:r>
-    </w:p>
-    <w:p>
-      <w:pPr>
-        <w:numPr>
-          <w:ilvl w:val="1"/>
-          <w:numId w:val="1014"/>
-        </w:numPr>
-        <w:pStyle w:val="Compact"/>
-      </w:pPr>
-      <w:r>
-        <w:t xml:space="preserve">What worked - use of OS tools, but still very time-consuming (e.g., R/dat_proc.R is thousands of lines of code)</w:t>
-      </w:r>
-    </w:p>
-    <w:p>
-      <w:pPr>
-        <w:numPr>
-          <w:ilvl w:val="1"/>
-          <w:numId w:val="1014"/>
-        </w:numPr>
-        <w:pStyle w:val="Compact"/>
-      </w:pPr>
-      <w:r>
-        <w:t xml:space="preserve">Need for unified datasets, use of tidy principles, etc. Also mention that this relied on partners sending us data/putting data on GDrive, not everyone did that (note issues with the latter, i.e., access from elsewhere can be unreliable, but we also didn’t have all the data). Highly value of partnerships - data collection and sharing.</w:t>
-      </w:r>
-    </w:p>
-    <w:p>
-      <w:pPr>
-        <w:numPr>
-          <w:ilvl w:val="1"/>
-          <w:numId w:val="1014"/>
-        </w:numPr>
-        <w:pStyle w:val="Compact"/>
-      </w:pPr>
-      <w:r>
-        <w:t xml:space="preserve">Value of historical data and contextualized summaries</w:t>
-      </w:r>
-    </w:p>
-    <w:p>
-      <w:pPr>
-        <w:numPr>
-          <w:ilvl w:val="1"/>
-          <w:numId w:val="1014"/>
-        </w:numPr>
-        <w:pStyle w:val="Compact"/>
-      </w:pPr>
-      <w:r>
-        <w:t xml:space="preserve">Exposure of additional data needs (e.g., macroalgae)</w:t>
-      </w:r>
-    </w:p>
-    <w:p>
-      <w:pPr>
-        <w:numPr>
-          <w:ilvl w:val="0"/>
-          <w:numId w:val="1012"/>
-        </w:numPr>
-        <w:pStyle w:val="Compact"/>
-      </w:pPr>
-      <w:r>
         <w:t xml:space="preserve">Future of Piney Point, next steps, etc.</w:t>
       </w:r>
     </w:p>
@@ -3147,8 +3532,8 @@
         <w:br w:type="page"/>
       </w:r>
     </w:p>
-    <w:bookmarkEnd w:id="33"/>
-    <w:bookmarkStart w:id="46" w:name="figures"/>
+    <w:bookmarkEnd w:id="35"/>
+    <w:bookmarkStart w:id="48" w:name="figures"/>
     <w:p>
       <w:pPr>
         <w:pStyle w:val="Heading1"/>
@@ -3166,18 +3551,18 @@
           <wp:inline>
             <wp:extent cx="5943600" cy="4271962"/>
             <wp:effectExtent b="0" l="0" r="0" t="0"/>
-            <wp:docPr descr="Figure 1: Response-based monitoring effort near Piney Point from March through September 2021 with (a) effort by monitoring group and (b) monitoring data type. Monitoring groups included City of St. Petersburg, Environmental Science Associates, Florida Department of Environmental Protection, Fish and Wildlife Commission, Fisheries and Wildlife Research Institute (FWC-FWRI), Hillsborough Co., Manatee Co., New College of Florida, Pinellas Co., Sarasota Bay Estuary Program (SBEP), Tampa Bay Estuary Program (TBEP), University of Florida, and University of South Florida. Monitoring data included algae sampling, seagrass and macroalgae, water quality (field-based and laboratory samples), and mixed monitoring (algae, seagrass and macroalgae, water quality). Inset shows location of Tampa Bay on the Gulf coast of Florida, USA." title="" id="35" name="Picture"/>
+            <wp:docPr descr="Figure 1: Response-based monitoring effort near Piney Point from March through September 2021 with (a) effort by monitoring group and (b) monitoring data type. Monitoring groups included City of St. Petersburg, Environmental Science Associates, Florida Department of Environmental Protection, Fish and Wildlife Commission, Fisheries and Wildlife Research Institute (FWC-FWRI), Hillsborough Co., Manatee Co., New College of Florida, Pinellas Co., Sarasota Bay Estuary Program (SBEP), Tampa Bay Estuary Program (TBEP), University of Florida, and University of South Florida. Monitoring data included algae sampling, seagrass and macroalgae, water quality (field-based and laboratory samples), and mixed monitoring (algae, seagrass and macroalgae, water quality). Inset shows location of Tampa Bay on the Gulf coast of Florida, USA." title="" id="37" name="Picture"/>
             <a:graphic>
               <a:graphicData uri="http://schemas.openxmlformats.org/drawingml/2006/picture">
                 <pic:pic>
                   <pic:nvPicPr>
-                    <pic:cNvPr descr="figs/map.jpeg" id="36" name="Picture"/>
+                    <pic:cNvPr descr="figs/map.jpeg" id="38" name="Picture"/>
                     <pic:cNvPicPr>
                       <a:picLocks noChangeArrowheads="1" noChangeAspect="1"/>
                     </pic:cNvPicPr>
                   </pic:nvPicPr>
                   <pic:blipFill>
-                    <a:blip r:embed="rId34"/>
+                    <a:blip r:embed="rId36"/>
                     <a:stretch>
                       <a:fillRect/>
                     </a:stretch>
@@ -3221,18 +3606,18 @@
           <wp:inline>
             <wp:extent cx="5943600" cy="2538982"/>
             <wp:effectExtent b="0" l="0" r="0" t="0"/>
-            <wp:docPr descr="Figure 2: Data synthesis workflow for Piney Point data. Raw data were uploaded by partners to Google Drive, data were synthesized using R-based tools, data and dashboard code were uploaded in a unified format on GitHub that included automated testing, and then the app was deployed using Shiny Server." title="" id="38" name="Picture"/>
+            <wp:docPr descr="Figure 2: Data synthesis workflow for Piney Point data. Raw data were uploaded by partners to Google Drive, data were synthesized using R-based tools, data and dashboard code were uploaded in a unified format on GitHub that included automated testing, and then the app was deployed using Shiny Server." title="" id="40" name="Picture"/>
             <a:graphic>
               <a:graphicData uri="http://schemas.openxmlformats.org/drawingml/2006/picture">
                 <pic:pic>
                   <pic:nvPicPr>
-                    <pic:cNvPr descr="figs/synthesis.JPG" id="39" name="Picture"/>
+                    <pic:cNvPr descr="figs/synthesis.JPG" id="41" name="Picture"/>
                     <pic:cNvPicPr>
                       <a:picLocks noChangeArrowheads="1" noChangeAspect="1"/>
                     </pic:cNvPicPr>
                   </pic:nvPicPr>
                   <pic:blipFill>
-                    <a:blip r:embed="rId37"/>
+                    <a:blip r:embed="rId39"/>
                     <a:stretch>
                       <a:fillRect/>
                     </a:stretch>
@@ -3276,18 +3661,18 @@
           <wp:inline>
             <wp:extent cx="5943600" cy="3340563"/>
             <wp:effectExtent b="0" l="0" r="0" t="0"/>
-            <wp:docPr descr="Figure 3: Landing page for the Piney Point dashboard. Users can view a summary of effort to date and access additional tabs to view specific datasets." title="" id="41" name="Picture"/>
+            <wp:docPr descr="Figure 3: Landing page for the Piney Point dashboard. Users can view a summary of effort to date and access additional tabs to view specific datasets." title="" id="43" name="Picture"/>
             <a:graphic>
               <a:graphicData uri="http://schemas.openxmlformats.org/drawingml/2006/picture">
                 <pic:pic>
                   <pic:nvPicPr>
-                    <pic:cNvPr descr="figs/dashboard.JPG" id="42" name="Picture"/>
+                    <pic:cNvPr descr="figs/dashboard.JPG" id="44" name="Picture"/>
                     <pic:cNvPicPr>
                       <a:picLocks noChangeArrowheads="1" noChangeAspect="1"/>
                     </pic:cNvPicPr>
                   </pic:nvPicPr>
                   <pic:blipFill>
-                    <a:blip r:embed="rId40"/>
+                    <a:blip r:embed="rId42"/>
                     <a:stretch>
                       <a:fillRect/>
                     </a:stretch>
@@ -3331,18 +3716,18 @@
           <wp:inline>
             <wp:extent cx="5486400" cy="5943600"/>
             <wp:effectExtent b="0" l="0" r="0" t="0"/>
-            <wp:docPr descr="Figure 4: Piney Point dashboard (a) users by day and (b) cumulative users by source. Source refers to how users accessed the dashboard (e.g., direct URL to the dashboard, email links, etc.). Analytics were included in the dashboard beginning on May 13th, 2021." title="" id="44" name="Picture"/>
+            <wp:docPr descr="Figure 4: Piney Point dashboard (a) users by day and (b) cumulative users by source. Source refers to how users accessed the dashboard (e.g., direct URL to the dashboard, email links, etc.). Analytics were included in the dashboard beginning on May 13th, 2021." title="" id="46" name="Picture"/>
             <a:graphic>
               <a:graphicData uri="http://schemas.openxmlformats.org/drawingml/2006/picture">
                 <pic:pic>
                   <pic:nvPicPr>
-                    <pic:cNvPr descr="figs/analytics.jpeg" id="45" name="Picture"/>
+                    <pic:cNvPr descr="figs/analytics.jpeg" id="47" name="Picture"/>
                     <pic:cNvPicPr>
                       <a:picLocks noChangeArrowheads="1" noChangeAspect="1"/>
                     </pic:cNvPicPr>
                   </pic:nvPicPr>
                   <pic:blipFill>
-                    <a:blip r:embed="rId43"/>
+                    <a:blip r:embed="rId45"/>
                     <a:stretch>
                       <a:fillRect/>
                     </a:stretch>
@@ -3382,8 +3767,8 @@
         <w:br w:type="page"/>
       </w:r>
     </w:p>
-    <w:bookmarkEnd w:id="46"/>
-    <w:bookmarkStart w:id="47" w:name="tables"/>
+    <w:bookmarkEnd w:id="48"/>
+    <w:bookmarkStart w:id="49" w:name="tables"/>
     <w:p>
       <w:pPr>
         <w:pStyle w:val="Heading1"/>
@@ -4614,8 +4999,8 @@
         <w:br w:type="page"/>
       </w:r>
     </w:p>
-    <w:bookmarkEnd w:id="47"/>
-    <w:bookmarkStart w:id="66" w:name="references"/>
+    <w:bookmarkEnd w:id="49"/>
+    <w:bookmarkStart w:id="84" w:name="references"/>
     <w:p>
       <w:pPr>
         <w:pStyle w:val="Heading1"/>
@@ -4624,8 +5009,8 @@
         <w:t xml:space="preserve">References</w:t>
       </w:r>
     </w:p>
-    <w:bookmarkStart w:id="65" w:name="refs"/>
-    <w:bookmarkStart w:id="49" w:name="ref-Beck21d"/>
+    <w:bookmarkStart w:id="83" w:name="refs"/>
+    <w:bookmarkStart w:id="51" w:name="ref-Beck21d"/>
     <w:p>
       <w:pPr>
         <w:pStyle w:val="Bibliography"/>
@@ -4636,7 +5021,7 @@
       <w:r>
         <w:t xml:space="preserve"> </w:t>
       </w:r>
-      <w:hyperlink r:id="rId48">
+      <w:hyperlink r:id="rId50">
         <w:r>
           <w:rPr>
             <w:rStyle w:val="Hyperlink"/>
@@ -4645,8 +5030,8 @@
         </w:r>
       </w:hyperlink>
     </w:p>
-    <w:bookmarkEnd w:id="49"/>
-    <w:bookmarkStart w:id="51" w:name="ref-Beck22"/>
+    <w:bookmarkEnd w:id="51"/>
+    <w:bookmarkStart w:id="53" w:name="ref-Beck22"/>
     <w:p>
       <w:pPr>
         <w:pStyle w:val="Bibliography"/>
@@ -4657,7 +5042,7 @@
       <w:r>
         <w:t xml:space="preserve"> </w:t>
       </w:r>
-      <w:hyperlink r:id="rId50">
+      <w:hyperlink r:id="rId52">
         <w:r>
           <w:rPr>
             <w:rStyle w:val="Hyperlink"/>
@@ -4723,8 +5108,8 @@
         <w:t xml:space="preserve">. Marine Pollution Bulletin 178: 113598.</w:t>
       </w:r>
     </w:p>
-    <w:bookmarkEnd w:id="51"/>
-    <w:bookmarkStart w:id="53" w:name="ref-Beck21c"/>
+    <w:bookmarkEnd w:id="53"/>
+    <w:bookmarkStart w:id="55" w:name="ref-Beck21c"/>
     <w:p>
       <w:pPr>
         <w:pStyle w:val="Bibliography"/>
@@ -4735,7 +5120,7 @@
       <w:r>
         <w:t xml:space="preserve"> </w:t>
       </w:r>
-      <w:hyperlink r:id="rId52">
+      <w:hyperlink r:id="rId54">
         <w:r>
           <w:rPr>
             <w:rStyle w:val="Hyperlink"/>
@@ -4789,19 +5174,157 @@
         <w:t xml:space="preserve">. Zenodo.</w:t>
       </w:r>
     </w:p>
-    <w:bookmarkEnd w:id="53"/>
-    <w:bookmarkStart w:id="55" w:name="ref-Chen18"/>
+    <w:bookmarkEnd w:id="55"/>
+    <w:bookmarkStart w:id="57" w:name="ref-Bryan20"/>
     <w:p>
       <w:pPr>
         <w:pStyle w:val="Bibliography"/>
       </w:pPr>
       <w:r>
+        <w:t xml:space="preserve">Bryan J. 2020.</w:t>
+      </w:r>
+      <w:r>
+        <w:t xml:space="preserve"> </w:t>
+      </w:r>
+      <w:hyperlink r:id="rId56">
+        <w:r>
+          <w:rPr>
+            <w:rStyle w:val="Hyperlink"/>
+          </w:rPr>
+          <w:t xml:space="preserve">g</w:t>
+        </w:r>
+        <w:r>
+          <w:rPr>
+            <w:rStyle w:val="Hyperlink"/>
+          </w:rPr>
+          <w:t xml:space="preserve">ooglesheets4: Access</w:t>
+        </w:r>
+        <w:r>
+          <w:rPr>
+            <w:rStyle w:val="Hyperlink"/>
+          </w:rPr>
+          <w:t xml:space="preserve"> </w:t>
+        </w:r>
+        <w:r>
+          <w:rPr>
+            <w:rStyle w:val="Hyperlink"/>
+          </w:rPr>
+          <w:t xml:space="preserve">G</w:t>
+        </w:r>
+        <w:r>
+          <w:rPr>
+            <w:rStyle w:val="Hyperlink"/>
+          </w:rPr>
+          <w:t xml:space="preserve">oogle</w:t>
+        </w:r>
+        <w:r>
+          <w:rPr>
+            <w:rStyle w:val="Hyperlink"/>
+          </w:rPr>
+          <w:t xml:space="preserve"> </w:t>
+        </w:r>
+        <w:r>
+          <w:rPr>
+            <w:rStyle w:val="Hyperlink"/>
+          </w:rPr>
+          <w:t xml:space="preserve">S</w:t>
+        </w:r>
+        <w:r>
+          <w:rPr>
+            <w:rStyle w:val="Hyperlink"/>
+          </w:rPr>
+          <w:t xml:space="preserve">heets using the</w:t>
+        </w:r>
+        <w:r>
+          <w:rPr>
+            <w:rStyle w:val="Hyperlink"/>
+          </w:rPr>
+          <w:t xml:space="preserve"> </w:t>
+        </w:r>
+        <w:r>
+          <w:rPr>
+            <w:rStyle w:val="Hyperlink"/>
+          </w:rPr>
+          <w:t xml:space="preserve">Sheets API V4</w:t>
+        </w:r>
+        <w:r>
+          <w:rPr>
+            <w:rStyle w:val="Hyperlink"/>
+          </w:rPr>
+          <w:t xml:space="preserve">.</w:t>
+        </w:r>
+        <w:r>
+          <w:rPr>
+            <w:rStyle w:val="Hyperlink"/>
+          </w:rPr>
+          <w:t xml:space="preserve"> </w:t>
+        </w:r>
+        <w:r>
+          <w:rPr>
+            <w:rStyle w:val="Hyperlink"/>
+          </w:rPr>
+          <w:t xml:space="preserve">R package version 0.2.0. https://CRAN.R-project.org/package=googlesheets4</w:t>
+        </w:r>
+      </w:hyperlink>
+      <w:r>
+        <w:t xml:space="preserve">.</w:t>
+      </w:r>
+    </w:p>
+    <w:bookmarkEnd w:id="57"/>
+    <w:bookmarkStart w:id="59" w:name="ref-Chang21"/>
+    <w:p>
+      <w:pPr>
+        <w:pStyle w:val="Bibliography"/>
+      </w:pPr>
+      <w:r>
+        <w:t xml:space="preserve">Chang W, Cheng J, Allaire J, Sievert C, Schloerke B, Xie Y, Allen J, McPherson J, Dipert A, Borges B. 2021.</w:t>
+      </w:r>
+      <w:r>
+        <w:t xml:space="preserve"> </w:t>
+      </w:r>
+      <w:hyperlink r:id="rId58">
+        <w:r>
+          <w:rPr>
+            <w:rStyle w:val="Hyperlink"/>
+          </w:rPr>
+          <w:t xml:space="preserve">s</w:t>
+        </w:r>
+        <w:r>
+          <w:rPr>
+            <w:rStyle w:val="Hyperlink"/>
+          </w:rPr>
+          <w:t xml:space="preserve">hiny: Web application framework for</w:t>
+        </w:r>
+        <w:r>
+          <w:rPr>
+            <w:rStyle w:val="Hyperlink"/>
+          </w:rPr>
+          <w:t xml:space="preserve"> </w:t>
+        </w:r>
+        <w:r>
+          <w:rPr>
+            <w:rStyle w:val="Hyperlink"/>
+          </w:rPr>
+          <w:t xml:space="preserve">R</w:t>
+        </w:r>
+      </w:hyperlink>
+      <w:r>
+        <w:t xml:space="preserve">.</w:t>
+      </w:r>
+    </w:p>
+    <w:bookmarkEnd w:id="59"/>
+    <w:bookmarkStart w:id="61" w:name="ref-Chen18"/>
+    <w:p>
+      <w:pPr>
+        <w:pStyle w:val="Bibliography"/>
+      </w:pPr>
+      <w:r>
         <w:t xml:space="preserve">Chen J, Weisberg RH, Liu Y, Zheng L. 2018.</w:t>
       </w:r>
       <w:r>
         <w:t xml:space="preserve"> </w:t>
       </w:r>
-      <w:hyperlink r:id="rId54">
+      <w:hyperlink r:id="rId60">
         <w:r>
           <w:rPr>
             <w:rStyle w:val="Hyperlink"/>
@@ -4939,8 +5462,8 @@
         <w:t xml:space="preserve">. Marine Technology Society Journal 52: 33–42.</w:t>
       </w:r>
     </w:p>
-    <w:bookmarkEnd w:id="55"/>
-    <w:bookmarkStart w:id="57" w:name="ref-Chen19"/>
+    <w:bookmarkEnd w:id="61"/>
+    <w:bookmarkStart w:id="63" w:name="ref-Chen19"/>
     <w:p>
       <w:pPr>
         <w:pStyle w:val="Bibliography"/>
@@ -4951,7 +5474,7 @@
       <w:r>
         <w:t xml:space="preserve"> </w:t>
       </w:r>
-      <w:hyperlink r:id="rId56">
+      <w:hyperlink r:id="rId62">
         <w:r>
           <w:rPr>
             <w:rStyle w:val="Hyperlink"/>
@@ -4963,19 +5486,97 @@
         <w:t xml:space="preserve">. Journal of Geophysical Research: Oceans 124: 4492–4510.</w:t>
       </w:r>
     </w:p>
-    <w:bookmarkEnd w:id="57"/>
-    <w:bookmarkStart w:id="59" w:name="ref-Greening06"/>
+    <w:bookmarkEnd w:id="63"/>
+    <w:bookmarkStart w:id="65" w:name="ref-DAgostino20"/>
     <w:p>
       <w:pPr>
         <w:pStyle w:val="Bibliography"/>
       </w:pPr>
       <w:r>
+        <w:t xml:space="preserve">D’Agostino McGowan L, Bryan J. 2020.</w:t>
+      </w:r>
+      <w:r>
+        <w:t xml:space="preserve"> </w:t>
+      </w:r>
+      <w:hyperlink r:id="rId64">
+        <w:r>
+          <w:rPr>
+            <w:rStyle w:val="Hyperlink"/>
+          </w:rPr>
+          <w:t xml:space="preserve">g</w:t>
+        </w:r>
+        <w:r>
+          <w:rPr>
+            <w:rStyle w:val="Hyperlink"/>
+          </w:rPr>
+          <w:t xml:space="preserve">oogledrive: An interface to</w:t>
+        </w:r>
+        <w:r>
+          <w:rPr>
+            <w:rStyle w:val="Hyperlink"/>
+          </w:rPr>
+          <w:t xml:space="preserve"> </w:t>
+        </w:r>
+        <w:r>
+          <w:rPr>
+            <w:rStyle w:val="Hyperlink"/>
+          </w:rPr>
+          <w:t xml:space="preserve">G</w:t>
+        </w:r>
+        <w:r>
+          <w:rPr>
+            <w:rStyle w:val="Hyperlink"/>
+          </w:rPr>
+          <w:t xml:space="preserve">oogle</w:t>
+        </w:r>
+        <w:r>
+          <w:rPr>
+            <w:rStyle w:val="Hyperlink"/>
+          </w:rPr>
+          <w:t xml:space="preserve"> </w:t>
+        </w:r>
+        <w:r>
+          <w:rPr>
+            <w:rStyle w:val="Hyperlink"/>
+          </w:rPr>
+          <w:t xml:space="preserve">D</w:t>
+        </w:r>
+        <w:r>
+          <w:rPr>
+            <w:rStyle w:val="Hyperlink"/>
+          </w:rPr>
+          <w:t xml:space="preserve">rive.</w:t>
+        </w:r>
+        <w:r>
+          <w:rPr>
+            <w:rStyle w:val="Hyperlink"/>
+          </w:rPr>
+          <w:t xml:space="preserve"> </w:t>
+        </w:r>
+        <w:r>
+          <w:rPr>
+            <w:rStyle w:val="Hyperlink"/>
+          </w:rPr>
+          <w:t xml:space="preserve">R package version 1.0.1. https://CRAN.R-project.org/package=googledrive</w:t>
+        </w:r>
+      </w:hyperlink>
+      <w:r>
+        <w:t xml:space="preserve">.</w:t>
+      </w:r>
+    </w:p>
+    <w:bookmarkEnd w:id="65"/>
+    <w:bookmarkStart w:id="67" w:name="ref-Greening06"/>
+    <w:p>
+      <w:pPr>
+        <w:pStyle w:val="Bibliography"/>
+      </w:pPr>
+      <w:r>
         <w:t xml:space="preserve">Greening H, Janicki A. 2006.</w:t>
       </w:r>
       <w:r>
         <w:t xml:space="preserve"> </w:t>
       </w:r>
-      <w:hyperlink r:id="rId58">
+      <w:hyperlink r:id="rId66">
         <w:r>
           <w:rPr>
             <w:rStyle w:val="Hyperlink"/>
@@ -5053,8 +5654,8 @@
         <w:t xml:space="preserve">. Environmental Management 38: 163–178.</w:t>
       </w:r>
     </w:p>
-    <w:bookmarkEnd w:id="59"/>
-    <w:bookmarkStart w:id="61" w:name="ref-Greening14"/>
+    <w:bookmarkEnd w:id="67"/>
+    <w:bookmarkStart w:id="69" w:name="ref-Greening14"/>
     <w:p>
       <w:pPr>
         <w:pStyle w:val="Bibliography"/>
@@ -5065,7 +5666,7 @@
       <w:r>
         <w:t xml:space="preserve"> </w:t>
       </w:r>
-      <w:hyperlink r:id="rId60">
+      <w:hyperlink r:id="rId68">
         <w:r>
           <w:rPr>
             <w:rStyle w:val="Hyperlink"/>
@@ -5077,8 +5678,68 @@
         <w:t xml:space="preserve">. Estuarine, Coastal and Shelf Science 151: A1–A16.</w:t>
       </w:r>
     </w:p>
-    <w:bookmarkEnd w:id="61"/>
-    <w:bookmarkStart w:id="62" w:name="ref-Liu21"/>
+    <w:bookmarkEnd w:id="69"/>
+    <w:bookmarkStart w:id="71" w:name="ref-Iannone20"/>
+    <w:p>
+      <w:pPr>
+        <w:pStyle w:val="Bibliography"/>
+      </w:pPr>
+      <w:r>
+        <w:t xml:space="preserve">Iannone R, Allaire J, Borges B. 2020.</w:t>
+      </w:r>
+      <w:r>
+        <w:t xml:space="preserve"> </w:t>
+      </w:r>
+      <w:hyperlink r:id="rId70">
+        <w:r>
+          <w:rPr>
+            <w:rStyle w:val="Hyperlink"/>
+          </w:rPr>
+          <w:t xml:space="preserve">f</w:t>
+        </w:r>
+        <w:r>
+          <w:rPr>
+            <w:rStyle w:val="Hyperlink"/>
+          </w:rPr>
+          <w:t xml:space="preserve">lexdashboard:</w:t>
+        </w:r>
+        <w:r>
+          <w:rPr>
+            <w:rStyle w:val="Hyperlink"/>
+          </w:rPr>
+          <w:t xml:space="preserve"> </w:t>
+        </w:r>
+        <w:r>
+          <w:rPr>
+            <w:rStyle w:val="Hyperlink"/>
+          </w:rPr>
+          <w:t xml:space="preserve">R</w:t>
+        </w:r>
+        <w:r>
+          <w:rPr>
+            <w:rStyle w:val="Hyperlink"/>
+          </w:rPr>
+          <w:t xml:space="preserve"> </w:t>
+        </w:r>
+        <w:r>
+          <w:rPr>
+            <w:rStyle w:val="Hyperlink"/>
+          </w:rPr>
+          <w:t xml:space="preserve">M</w:t>
+        </w:r>
+        <w:r>
+          <w:rPr>
+            <w:rStyle w:val="Hyperlink"/>
+          </w:rPr>
+          <w:t xml:space="preserve">arkdown format for flexible dashboards</w:t>
+        </w:r>
+      </w:hyperlink>
+      <w:r>
+        <w:t xml:space="preserve">.</w:t>
+      </w:r>
+    </w:p>
+    <w:bookmarkEnd w:id="71"/>
+    <w:bookmarkStart w:id="72" w:name="ref-Liu21"/>
     <w:p>
       <w:pPr>
         <w:pStyle w:val="Bibliography"/>
@@ -5139,19 +5800,43 @@
         <w:t xml:space="preserve">Abstract (OS35B-1036) presented at AGU fall meeting, december, 2021. New Orleans, Lousiana.</w:t>
       </w:r>
     </w:p>
-    <w:bookmarkEnd w:id="62"/>
-    <w:bookmarkStart w:id="64" w:name="ref-Wang99"/>
+    <w:bookmarkEnd w:id="72"/>
+    <w:bookmarkStart w:id="74" w:name="ref-RCT20"/>
     <w:p>
       <w:pPr>
         <w:pStyle w:val="Bibliography"/>
       </w:pPr>
       <w:r>
+        <w:t xml:space="preserve">R Core Team. 2021.</w:t>
+      </w:r>
+      <w:r>
+        <w:t xml:space="preserve"> </w:t>
+      </w:r>
+      <w:hyperlink r:id="rId73">
+        <w:r>
+          <w:rPr>
+            <w:rStyle w:val="Hyperlink"/>
+          </w:rPr>
+          <w:t xml:space="preserve">R: A language and environment for statistical computing, v4.1.2</w:t>
+        </w:r>
+      </w:hyperlink>
+      <w:r>
+        <w:t xml:space="preserve">. R Foundation for Statistical Computing, Vienna, Austria.</w:t>
+      </w:r>
+    </w:p>
+    <w:bookmarkEnd w:id="74"/>
+    <w:bookmarkStart w:id="76" w:name="ref-Wang99"/>
+    <w:p>
+      <w:pPr>
+        <w:pStyle w:val="Bibliography"/>
+      </w:pPr>
+      <w:r>
         <w:t xml:space="preserve">Wang P, Martin J, Morrison G. 1999.</w:t>
       </w:r>
       <w:r>
         <w:t xml:space="preserve"> </w:t>
       </w:r>
-      <w:hyperlink r:id="rId63">
+      <w:hyperlink r:id="rId75">
         <w:r>
           <w:rPr>
             <w:rStyle w:val="Hyperlink"/>
@@ -5217,9 +5902,117 @@
         <w:t xml:space="preserve">. Estuarine, Coastal and Shelf Science 49: 1–20.</w:t>
       </w:r>
     </w:p>
-    <w:bookmarkEnd w:id="64"/>
-    <w:bookmarkEnd w:id="65"/>
-    <w:bookmarkEnd w:id="66"/>
+    <w:bookmarkEnd w:id="76"/>
+    <w:bookmarkStart w:id="78" w:name="ref-Wickham11"/>
+    <w:p>
+      <w:pPr>
+        <w:pStyle w:val="Bibliography"/>
+      </w:pPr>
+      <w:r>
+        <w:t xml:space="preserve">Wickham H. 2011.</w:t>
+      </w:r>
+      <w:r>
+        <w:t xml:space="preserve"> </w:t>
+      </w:r>
+      <w:hyperlink r:id="rId77">
+        <w:r>
+          <w:rPr>
+            <w:rStyle w:val="Hyperlink"/>
+          </w:rPr>
+          <w:t xml:space="preserve">t</w:t>
+        </w:r>
+        <w:r>
+          <w:rPr>
+            <w:rStyle w:val="Hyperlink"/>
+          </w:rPr>
+          <w:t xml:space="preserve">estthat:</w:t>
+        </w:r>
+        <w:r>
+          <w:rPr>
+            <w:rStyle w:val="Hyperlink"/>
+          </w:rPr>
+          <w:t xml:space="preserve"> </w:t>
+        </w:r>
+        <w:r>
+          <w:rPr>
+            <w:rStyle w:val="Hyperlink"/>
+          </w:rPr>
+          <w:t xml:space="preserve">G</w:t>
+        </w:r>
+        <w:r>
+          <w:rPr>
+            <w:rStyle w:val="Hyperlink"/>
+          </w:rPr>
+          <w:t xml:space="preserve">et started with testing</w:t>
+        </w:r>
+      </w:hyperlink>
+      <w:r>
+        <w:t xml:space="preserve">. The R Journal 3: 5–10.</w:t>
+      </w:r>
+    </w:p>
+    <w:bookmarkEnd w:id="78"/>
+    <w:bookmarkStart w:id="80" w:name="ref-Wickham14c"/>
+    <w:p>
+      <w:pPr>
+        <w:pStyle w:val="Bibliography"/>
+      </w:pPr>
+      <w:r>
+        <w:t xml:space="preserve">Wickham H. 2014.</w:t>
+      </w:r>
+      <w:r>
+        <w:t xml:space="preserve"> </w:t>
+      </w:r>
+      <w:hyperlink r:id="rId79">
+        <w:r>
+          <w:rPr>
+            <w:rStyle w:val="Hyperlink"/>
+          </w:rPr>
+          <w:t xml:space="preserve">Tidy data</w:t>
+        </w:r>
+      </w:hyperlink>
+      <w:r>
+        <w:t xml:space="preserve">. Journal of Statistical Software 59: 1–23.</w:t>
+      </w:r>
+    </w:p>
+    <w:bookmarkEnd w:id="80"/>
+    <w:bookmarkStart w:id="82" w:name="ref-Wickham19"/>
+    <w:p>
+      <w:pPr>
+        <w:pStyle w:val="Bibliography"/>
+      </w:pPr>
+      <w:r>
+        <w:t xml:space="preserve">Wickham H, Averick M, Bryan J, Chang W, McGowan LD, François R, Grolemund G, Hayes A, Henry L, Hester J, Kuhn M, Pedersen TL, Miller E, Bache SM, Müller K, Ooms J, Robinson D, Seidel DP, Spinu V, Takahashi K, Vaughan D, Wilke C, Woo K, Yutani H. 2019.</w:t>
+      </w:r>
+      <w:r>
+        <w:t xml:space="preserve"> </w:t>
+      </w:r>
+      <w:hyperlink r:id="rId81">
+        <w:r>
+          <w:rPr>
+            <w:rStyle w:val="Hyperlink"/>
+          </w:rPr>
+          <w:t xml:space="preserve">Welcome to the</w:t>
+        </w:r>
+        <w:r>
+          <w:rPr>
+            <w:rStyle w:val="Hyperlink"/>
+          </w:rPr>
+          <w:t xml:space="preserve"> </w:t>
+        </w:r>
+        <w:r>
+          <w:rPr>
+            <w:rStyle w:val="Hyperlink"/>
+          </w:rPr>
+          <w:t xml:space="preserve">tidyverse</w:t>
+        </w:r>
+      </w:hyperlink>
+      <w:r>
+        <w:t xml:space="preserve">. Journal of Open Source Software 4: 1686.</w:t>
+      </w:r>
+    </w:p>
+    <w:bookmarkEnd w:id="82"/>
+    <w:bookmarkEnd w:id="83"/>
+    <w:bookmarkEnd w:id="84"/>
     <w:sectPr>
       <w:footerReference r:id="rId9" w:type="default"/>
       <w:pgSz w:h="15840" w:w="12240"/>
@@ -6025,12 +6818,6 @@
     <w:abstractNumId w:val="991"/>
   </w:num>
   <w:num w:numId="1012">
-    <w:abstractNumId w:val="991"/>
-  </w:num>
-  <w:num w:numId="1013">
-    <w:abstractNumId w:val="991"/>
-  </w:num>
-  <w:num w:numId="1014">
     <w:abstractNumId w:val="991"/>
   </w:num>
 </w:numbering>

</xml_diff>

<commit_message>
finished dashboard setup text
</commit_message>
<xml_diff>
--- a/manu-draft.docx
+++ b/manu-draft.docx
@@ -2279,7 +2279,7 @@
         <w:pStyle w:val="FirstParagraph"/>
       </w:pPr>
       <w:r>
-        <w:t xml:space="preserve">Last manuscript build 2022-05-17 15:14:10</w:t>
+        <w:t xml:space="preserve">Last manuscript build 2022-05-18 16:10:55</w:t>
       </w:r>
     </w:p>
     <w:p>
@@ -2913,7 +2913,7 @@
         <w:t xml:space="preserve"> </w:t>
       </w:r>
       <w:r>
-        <w:t xml:space="preserve">was used to write several checks for each dataset that were considered critical for maintaining integrity of the informaiton. Each time changes were made to the repository and pushed to GitHub, tests were run automatically with GitHub Actions to verify each dataset included appropriate and accurate results. For example, a test was used to verify that all water quality parameters were appropriately named and did not include any missing values. A notification was sent via email to TBEP staff if an error was encountered. This automated service reduced the amount of time required to manually check the data and provided assurance that the reported results in the dashboard were correct.</w:t>
+        <w:t xml:space="preserve">was used to write several checks for each dataset that were considered essential for maintaining integrity of the information. Each time changes were made to the repository and pushed to GitHub, tests were run automatically with GitHub Actions to verify each dataset included appropriate and accurate results. For example, a test was used to verify that all water quality parameters were appropriately named and did not include any missing values. A notification was sent via email to TBEP staff if an error was encountered. This automated service reduced the amount of time required to manually check the data and provided assurance that the reported results in the dashboard were correct.</w:t>
       </w:r>
     </w:p>
     <w:bookmarkEnd w:id="29"/>
@@ -2940,7 +2940,39 @@
         <w:pStyle w:val="FirstParagraph"/>
       </w:pPr>
       <w:r>
-        <w:t xml:space="preserve">The Piney Point environmental monitoring dashboard was created to communicate the results from the synthesized datasets. The dashboard was developed</w:t>
+        <w:t xml:space="preserve">The Piney Point environmental monitoring dashboard was created to communicate the results from the synthesized datasets</w:t>
+      </w:r>
+      <w:r>
+        <w:t xml:space="preserve"> </w:t>
+      </w:r>
+      <w:r>
+        <w:t xml:space="preserve">(Figure</w:t>
+      </w:r>
+      <w:r>
+        <w:t xml:space="preserve"> </w:t>
+      </w:r>
+      <w:r>
+        <w:t xml:space="preserve">3</w:t>
+      </w:r>
+      <w:r>
+        <w:t xml:space="preserve">,</w:t>
+      </w:r>
+      <w:r>
+        <w:t xml:space="preserve"> </w:t>
+      </w:r>
+      <w:hyperlink w:anchor="ref-Beck21c">
+        <w:r>
+          <w:rPr>
+            <w:rStyle w:val="Hyperlink"/>
+          </w:rPr>
+          <w:t xml:space="preserve">Beck et al. 2021</w:t>
+        </w:r>
+      </w:hyperlink>
+      <w:r>
+        <w:t xml:space="preserve">)</w:t>
+      </w:r>
+      <w:r>
+        <w:t xml:space="preserve">. The dashboard was developed</w:t>
       </w:r>
       <w:r>
         <w:t xml:space="preserve"> </w:t>
@@ -3047,7 +3079,83 @@
         <w:pStyle w:val="BodyText"/>
       </w:pPr>
       <w:r>
-        <w:t xml:space="preserve">Every shiny application includes a server and user interface. The server components of the dashboard include</w:t>
+        <w:t xml:space="preserve">Both the server and user interface (UI) components of the dashboard were included in a single R Markdown</w:t>
+      </w:r>
+      <w:r>
+        <w:t xml:space="preserve"> </w:t>
+      </w:r>
+      <w:r>
+        <w:t xml:space="preserve">(</w:t>
+      </w:r>
+      <w:hyperlink w:anchor="ref-Xie20">
+        <w:r>
+          <w:rPr>
+            <w:rStyle w:val="Hyperlink"/>
+          </w:rPr>
+          <w:t xml:space="preserve">Xie et al. 2020</w:t>
+        </w:r>
+      </w:hyperlink>
+      <w:r>
+        <w:t xml:space="preserve">)</w:t>
+      </w:r>
+      <w:r>
+        <w:t xml:space="preserve"> </w:t>
+      </w:r>
+      <w:r>
+        <w:t xml:space="preserve">file totaling 2346 lines of code, with 71% and 29% of the code dedicated to the server and UI, respectively. The server components of the dashboard included a setup component (346 lines, 15% of the total) and reactive component (1319, 56% of the total). The setup imported all R package dependencies (15 total), the synthesized input data from Google Drive (20 .RData files), an R script with custom functions to summarize or plot the results, five log files, and various</w:t>
+      </w:r>
+      <w:r>
+        <w:t xml:space="preserve"> </w:t>
+      </w:r>
+      <w:r>
+        <w:t xml:space="preserve">“</w:t>
+      </w:r>
+      <w:r>
+        <w:t xml:space="preserve">static</w:t>
+      </w:r>
+      <w:r>
+        <w:t xml:space="preserve">”</w:t>
+      </w:r>
+      <w:r>
+        <w:t xml:space="preserve"> </w:t>
+      </w:r>
+      <w:r>
+        <w:t xml:space="preserve">objects used in other parts of the dashboard that did not depend on user inputs. The rest of the server included thirty-one reactive objects (1319 lines, 56% of the total) that received different user inputs and returned a shiny data object sent back to the user interface. The imported log files were created during the data synthesis steps external to the dashboard and were specific to each data type (e.g., water quality, phytoplankton, etc.). Each log file was used to display when a data type was last changed, to inform users when updates were made to the input data.</w:t>
+      </w:r>
+    </w:p>
+    <w:p>
+      <w:pPr>
+        <w:pStyle w:val="BodyText"/>
+      </w:pPr>
+      <w:r>
+        <w:t xml:space="preserve">The remainder of the R Markdown file was used to create the UI or the dashboard (681 lines, 29% of total). The flexdashboard package rendered with R Markdown was used to place shiny content in specific CSS elements, such as boxes or tabs that are scaled automatically to a user’s browser, to create a UI with easily navigable content. Specifically, the UI code organized the dashboard content into 1) a landing page when a user first accesses the website (Figure</w:t>
+      </w:r>
+      <w:r>
+        <w:t xml:space="preserve"> </w:t>
+      </w:r>
+      <w:r>
+        <w:t xml:space="preserve">3</w:t>
+      </w:r>
+      <w:r>
+        <w:t xml:space="preserve">), 2) tabs for navigating to current results for data from a specific monitoring type, and 3) tabs for viewing historical baseline data for comparison with the response-based monitoring data. The landing page included a text overview of the dashboard, a map showing the monitoring locations, and several summary boxes at the bottom showing current effort to date (e.g., number of sites sampled, total days sampling, etc., Figure ). Each tab for the current data was organized specifically for each monitoring data type, although common elements included maps and tabular summaries where the displayed data could be chosen by date ranges or selected parameters. Finally, the baseline data tab displayed long-term monitoring data for water quality and seagrass to provide a comparison with the response-based monitoring data.</w:t>
+      </w:r>
+    </w:p>
+    <w:p>
+      <w:pPr>
+        <w:pStyle w:val="BodyText"/>
+      </w:pPr>
+      <w:r>
+        <w:t xml:space="preserve">An important service provided by the dashboard was creating context for the response-based monitoring results relative to baseline conditions in Tampa Bay. This allowed dashboard users to quickly assess if the 2021 conditions were abnormal relative to typical seasonal patterns observed in the bay. In addition to the baseline data tabs, all water quality data from the response-based monitoring were compared to the long-term monthly averages for data at the nearest ambient monitoring station. Elements of the UI and summary plots allowed a user to quickly determine if the results were outside of the expected range. Specifically, map points for a sampling event were displayed with a solid outline if results were out of range and without an outline if within the normal range. A user could also click on an individual map point to view a time series of the 2021 data for the selected location that included upper and lower limits for the long-term monthly averages. This functionality required additional modifications to the UI, in addition to developing custom code in the synthesis workflow that summarized the normal ranges prior to uploading data to the dashboard. Ultimately, these changes improved the quality of information provided by the response-based monitoring by leveraging the decades of long-term monitoring data available for the bay.</w:t>
+      </w:r>
+    </w:p>
+    <w:bookmarkEnd w:id="31"/>
+    <w:bookmarkStart w:id="32" w:name="analytics"/>
+    <w:p>
+      <w:pPr>
+        <w:pStyle w:val="Heading2"/>
+      </w:pPr>
+      <w:r>
+        <w:t xml:space="preserve">Analytics</w:t>
       </w:r>
     </w:p>
     <w:p>
@@ -3059,33 +3167,7 @@
         <w:pStyle w:val="Compact"/>
       </w:pPr>
       <w:r>
-        <w:t xml:space="preserve">App creation and hosting, Figure</w:t>
-      </w:r>
-      <w:r>
-        <w:t xml:space="preserve"> </w:t>
-      </w:r>
-      <w:r>
-        <w:t xml:space="preserve">3</w:t>
-      </w:r>
-      <w:r>
-        <w:t xml:space="preserve">,</w:t>
-      </w:r>
-      <w:r>
-        <w:t xml:space="preserve"> </w:t>
-      </w:r>
-      <w:r>
-        <w:t xml:space="preserve">Beck et al. (</w:t>
-      </w:r>
-      <w:hyperlink w:anchor="ref-Beck21c">
-        <w:r>
-          <w:rPr>
-            <w:rStyle w:val="Hyperlink"/>
-          </w:rPr>
-          <w:t xml:space="preserve">2021</w:t>
-        </w:r>
-      </w:hyperlink>
-      <w:r>
-        <w:t xml:space="preserve">)</w:t>
+        <w:t xml:space="preserve">Google Analytics js</w:t>
       </w:r>
     </w:p>
     <w:p>
@@ -3097,7 +3179,7 @@
         <w:pStyle w:val="Compact"/>
       </w:pPr>
       <w:r>
-        <w:t xml:space="preserve">App structure - backend</w:t>
+        <w:t xml:space="preserve">Analytics and where it was linked (e.g., DEP, myfwc), note analytics did not start until May 13th, 2021</w:t>
       </w:r>
     </w:p>
     <w:p>
@@ -3109,7 +3191,7 @@
         <w:pStyle w:val="Compact"/>
       </w:pPr>
       <w:r>
-        <w:t xml:space="preserve">R/dat_proc.R to data folder, logs</w:t>
+        <w:t xml:space="preserve">Average time spent on app, mobile vs desktop (go to analytics to get this)</w:t>
       </w:r>
     </w:p>
     <w:p>
@@ -3121,7 +3203,13 @@
         <w:pStyle w:val="Compact"/>
       </w:pPr>
       <w:r>
-        <w:t xml:space="preserve">Testing why and how (testthat, GitHub Actions)</w:t>
+        <w:t xml:space="preserve">Total users over time (from Google Analytics), Figure</w:t>
+      </w:r>
+      <w:r>
+        <w:t xml:space="preserve"> </w:t>
+      </w:r>
+      <w:r>
+        <w:t xml:space="preserve">4</w:t>
       </w:r>
     </w:p>
     <w:p>
@@ -3133,226 +3221,6 @@
         <w:pStyle w:val="Compact"/>
       </w:pPr>
       <w:r>
-        <w:t xml:space="preserve">Rmarkdown w/ flexdashboard: Dependencies/globals, reactives, UI setup with text descriptions and dynamic inputs</w:t>
-      </w:r>
-    </w:p>
-    <w:p>
-      <w:pPr>
-        <w:numPr>
-          <w:ilvl w:val="1"/>
-          <w:numId w:val="1003"/>
-        </w:numPr>
-        <w:pStyle w:val="Compact"/>
-      </w:pPr>
-      <w:r>
-        <w:t xml:space="preserve">CSS styling</w:t>
-      </w:r>
-    </w:p>
-    <w:p>
-      <w:pPr>
-        <w:numPr>
-          <w:ilvl w:val="1"/>
-          <w:numId w:val="1003"/>
-        </w:numPr>
-        <w:pStyle w:val="Compact"/>
-      </w:pPr>
-      <w:r>
-        <w:t xml:space="preserve">Google Analytics js</w:t>
-      </w:r>
-    </w:p>
-    <w:p>
-      <w:pPr>
-        <w:numPr>
-          <w:ilvl w:val="0"/>
-          <w:numId w:val="1002"/>
-        </w:numPr>
-        <w:pStyle w:val="Compact"/>
-      </w:pPr>
-      <w:r>
-        <w:t xml:space="preserve">App structure - frontend</w:t>
-      </w:r>
-    </w:p>
-    <w:p>
-      <w:pPr>
-        <w:numPr>
-          <w:ilvl w:val="1"/>
-          <w:numId w:val="1004"/>
-        </w:numPr>
-        <w:pStyle w:val="Compact"/>
-      </w:pPr>
-      <w:r>
-        <w:t xml:space="preserve">Landing page</w:t>
-      </w:r>
-    </w:p>
-    <w:p>
-      <w:pPr>
-        <w:numPr>
-          <w:ilvl w:val="1"/>
-          <w:numId w:val="1004"/>
-        </w:numPr>
-        <w:pStyle w:val="Compact"/>
-      </w:pPr>
-      <w:r>
-        <w:t xml:space="preserve">Current data</w:t>
-      </w:r>
-    </w:p>
-    <w:p>
-      <w:pPr>
-        <w:numPr>
-          <w:ilvl w:val="2"/>
-          <w:numId w:val="1005"/>
-        </w:numPr>
-        <w:pStyle w:val="Compact"/>
-      </w:pPr>
-      <w:r>
-        <w:t xml:space="preserve">Water quality results</w:t>
-      </w:r>
-    </w:p>
-    <w:p>
-      <w:pPr>
-        <w:numPr>
-          <w:ilvl w:val="2"/>
-          <w:numId w:val="1005"/>
-        </w:numPr>
-        <w:pStyle w:val="Compact"/>
-      </w:pPr>
-      <w:r>
-        <w:t xml:space="preserve">Algal surveys</w:t>
-      </w:r>
-    </w:p>
-    <w:p>
-      <w:pPr>
-        <w:numPr>
-          <w:ilvl w:val="2"/>
-          <w:numId w:val="1005"/>
-        </w:numPr>
-        <w:pStyle w:val="Compact"/>
-      </w:pPr>
-      <w:r>
-        <w:t xml:space="preserve">Seagrass/macroalgae</w:t>
-      </w:r>
-    </w:p>
-    <w:p>
-      <w:pPr>
-        <w:numPr>
-          <w:ilvl w:val="2"/>
-          <w:numId w:val="1005"/>
-        </w:numPr>
-        <w:pStyle w:val="Compact"/>
-      </w:pPr>
-      <w:r>
-        <w:t xml:space="preserve">Contaminants</w:t>
-      </w:r>
-    </w:p>
-    <w:p>
-      <w:pPr>
-        <w:numPr>
-          <w:ilvl w:val="2"/>
-          <w:numId w:val="1005"/>
-        </w:numPr>
-        <w:pStyle w:val="Compact"/>
-      </w:pPr>
-      <w:r>
-        <w:t xml:space="preserve">Benthic</w:t>
-      </w:r>
-    </w:p>
-    <w:p>
-      <w:pPr>
-        <w:numPr>
-          <w:ilvl w:val="1"/>
-          <w:numId w:val="1004"/>
-        </w:numPr>
-        <w:pStyle w:val="Compact"/>
-      </w:pPr>
-      <w:r>
-        <w:t xml:space="preserve">Baseline data</w:t>
-      </w:r>
-    </w:p>
-    <w:p>
-      <w:pPr>
-        <w:numPr>
-          <w:ilvl w:val="2"/>
-          <w:numId w:val="1006"/>
-        </w:numPr>
-        <w:pStyle w:val="Compact"/>
-      </w:pPr>
-      <w:r>
-        <w:t xml:space="preserve">Water quality</w:t>
-      </w:r>
-    </w:p>
-    <w:p>
-      <w:pPr>
-        <w:numPr>
-          <w:ilvl w:val="2"/>
-          <w:numId w:val="1006"/>
-        </w:numPr>
-        <w:pStyle w:val="Compact"/>
-      </w:pPr>
-      <w:r>
-        <w:t xml:space="preserve">Seagrasses</w:t>
-      </w:r>
-    </w:p>
-    <w:bookmarkEnd w:id="31"/>
-    <w:bookmarkStart w:id="32" w:name="analytics"/>
-    <w:p>
-      <w:pPr>
-        <w:pStyle w:val="Heading2"/>
-      </w:pPr>
-      <w:r>
-        <w:t xml:space="preserve">Analytics</w:t>
-      </w:r>
-    </w:p>
-    <w:p>
-      <w:pPr>
-        <w:numPr>
-          <w:ilvl w:val="0"/>
-          <w:numId w:val="1007"/>
-        </w:numPr>
-        <w:pStyle w:val="Compact"/>
-      </w:pPr>
-      <w:r>
-        <w:t xml:space="preserve">Analytics and where it was linked (e.g., DEP, myfwc), note analytics did not start until May 13th, 2021</w:t>
-      </w:r>
-    </w:p>
-    <w:p>
-      <w:pPr>
-        <w:numPr>
-          <w:ilvl w:val="1"/>
-          <w:numId w:val="1008"/>
-        </w:numPr>
-        <w:pStyle w:val="Compact"/>
-      </w:pPr>
-      <w:r>
-        <w:t xml:space="preserve">Average time spent on app, mobile vs desktop (go to analytics to get this)</w:t>
-      </w:r>
-    </w:p>
-    <w:p>
-      <w:pPr>
-        <w:numPr>
-          <w:ilvl w:val="1"/>
-          <w:numId w:val="1008"/>
-        </w:numPr>
-        <w:pStyle w:val="Compact"/>
-      </w:pPr>
-      <w:r>
-        <w:t xml:space="preserve">Total users over time (from Google Analytics), Figure</w:t>
-      </w:r>
-      <w:r>
-        <w:t xml:space="preserve"> </w:t>
-      </w:r>
-      <w:r>
-        <w:t xml:space="preserve">4</w:t>
-      </w:r>
-    </w:p>
-    <w:p>
-      <w:pPr>
-        <w:numPr>
-          <w:ilvl w:val="1"/>
-          <w:numId w:val="1008"/>
-        </w:numPr>
-        <w:pStyle w:val="Compact"/>
-      </w:pPr>
-      <w:r>
         <w:t xml:space="preserve">Users by geographic location (country, state, city), Table</w:t>
       </w:r>
       <w:r>
@@ -3377,7 +3245,7 @@
       <w:pPr>
         <w:numPr>
           <w:ilvl w:val="0"/>
-          <w:numId w:val="1009"/>
+          <w:numId w:val="1004"/>
         </w:numPr>
         <w:pStyle w:val="Compact"/>
       </w:pPr>
@@ -3389,7 +3257,7 @@
       <w:pPr>
         <w:numPr>
           <w:ilvl w:val="0"/>
-          <w:numId w:val="1009"/>
+          <w:numId w:val="1004"/>
         </w:numPr>
         <w:pStyle w:val="Compact"/>
       </w:pPr>
@@ -3401,7 +3269,7 @@
       <w:pPr>
         <w:numPr>
           <w:ilvl w:val="0"/>
-          <w:numId w:val="1009"/>
+          <w:numId w:val="1004"/>
         </w:numPr>
         <w:pStyle w:val="Compact"/>
       </w:pPr>
@@ -3423,7 +3291,7 @@
       <w:pPr>
         <w:numPr>
           <w:ilvl w:val="0"/>
-          <w:numId w:val="1010"/>
+          <w:numId w:val="1005"/>
         </w:numPr>
         <w:pStyle w:val="Compact"/>
       </w:pPr>
@@ -3435,7 +3303,7 @@
       <w:pPr>
         <w:numPr>
           <w:ilvl w:val="1"/>
-          <w:numId w:val="1011"/>
+          <w:numId w:val="1006"/>
         </w:numPr>
         <w:pStyle w:val="Compact"/>
       </w:pPr>
@@ -3447,7 +3315,7 @@
       <w:pPr>
         <w:numPr>
           <w:ilvl w:val="1"/>
-          <w:numId w:val="1011"/>
+          <w:numId w:val="1006"/>
         </w:numPr>
         <w:pStyle w:val="Compact"/>
       </w:pPr>
@@ -3459,7 +3327,7 @@
       <w:pPr>
         <w:numPr>
           <w:ilvl w:val="0"/>
-          <w:numId w:val="1010"/>
+          <w:numId w:val="1005"/>
         </w:numPr>
         <w:pStyle w:val="Compact"/>
       </w:pPr>
@@ -3471,7 +3339,7 @@
       <w:pPr>
         <w:numPr>
           <w:ilvl w:val="1"/>
-          <w:numId w:val="1012"/>
+          <w:numId w:val="1007"/>
         </w:numPr>
         <w:pStyle w:val="Compact"/>
       </w:pPr>
@@ -3483,7 +3351,7 @@
       <w:pPr>
         <w:numPr>
           <w:ilvl w:val="1"/>
-          <w:numId w:val="1012"/>
+          <w:numId w:val="1007"/>
         </w:numPr>
         <w:pStyle w:val="Compact"/>
       </w:pPr>
@@ -3495,7 +3363,7 @@
       <w:pPr>
         <w:numPr>
           <w:ilvl w:val="1"/>
-          <w:numId w:val="1012"/>
+          <w:numId w:val="1007"/>
         </w:numPr>
         <w:pStyle w:val="Compact"/>
       </w:pPr>
@@ -3507,7 +3375,7 @@
       <w:pPr>
         <w:numPr>
           <w:ilvl w:val="1"/>
-          <w:numId w:val="1012"/>
+          <w:numId w:val="1007"/>
         </w:numPr>
         <w:pStyle w:val="Compact"/>
       </w:pPr>
@@ -3519,7 +3387,7 @@
       <w:pPr>
         <w:numPr>
           <w:ilvl w:val="0"/>
-          <w:numId w:val="1010"/>
+          <w:numId w:val="1005"/>
         </w:numPr>
         <w:pStyle w:val="Compact"/>
       </w:pPr>
@@ -5000,7 +4868,7 @@
       </w:r>
     </w:p>
     <w:bookmarkEnd w:id="49"/>
-    <w:bookmarkStart w:id="84" w:name="references"/>
+    <w:bookmarkStart w:id="86" w:name="references"/>
     <w:p>
       <w:pPr>
         <w:pStyle w:val="Heading1"/>
@@ -5009,7 +4877,7 @@
         <w:t xml:space="preserve">References</w:t>
       </w:r>
     </w:p>
-    <w:bookmarkStart w:id="83" w:name="refs"/>
+    <w:bookmarkStart w:id="85" w:name="refs"/>
     <w:bookmarkStart w:id="51" w:name="ref-Beck21d"/>
     <w:p>
       <w:pPr>
@@ -6011,8 +5879,32 @@
       </w:r>
     </w:p>
     <w:bookmarkEnd w:id="82"/>
-    <w:bookmarkEnd w:id="83"/>
+    <w:bookmarkStart w:id="84" w:name="ref-Xie20"/>
+    <w:p>
+      <w:pPr>
+        <w:pStyle w:val="Bibliography"/>
+      </w:pPr>
+      <w:r>
+        <w:t xml:space="preserve">Xie Y, Dervieux C, Riederer E. 2020.</w:t>
+      </w:r>
+      <w:r>
+        <w:t xml:space="preserve"> </w:t>
+      </w:r>
+      <w:hyperlink r:id="rId83">
+        <w:r>
+          <w:rPr>
+            <w:rStyle w:val="Hyperlink"/>
+          </w:rPr>
+          <w:t xml:space="preserve">R markdown cookbook</w:t>
+        </w:r>
+      </w:hyperlink>
+      <w:r>
+        <w:t xml:space="preserve">. Chapman; Hall/CRC, Boca Raton, Florida.</w:t>
+      </w:r>
+    </w:p>
     <w:bookmarkEnd w:id="84"/>
+    <w:bookmarkEnd w:id="85"/>
+    <w:bookmarkEnd w:id="86"/>
     <w:sectPr>
       <w:footerReference r:id="rId9" w:type="default"/>
       <w:pgSz w:h="15840" w:w="12240"/>
@@ -6803,21 +6695,6 @@
     <w:abstractNumId w:val="991"/>
   </w:num>
   <w:num w:numId="1007">
-    <w:abstractNumId w:val="991"/>
-  </w:num>
-  <w:num w:numId="1008">
-    <w:abstractNumId w:val="991"/>
-  </w:num>
-  <w:num w:numId="1009">
-    <w:abstractNumId w:val="991"/>
-  </w:num>
-  <w:num w:numId="1010">
-    <w:abstractNumId w:val="991"/>
-  </w:num>
-  <w:num w:numId="1011">
-    <w:abstractNumId w:val="991"/>
-  </w:num>
-  <w:num w:numId="1012">
     <w:abstractNumId w:val="991"/>
   </w:num>
 </w:numbering>

</xml_diff>

<commit_message>
starting data archive section
</commit_message>
<xml_diff>
--- a/manu-draft.docx
+++ b/manu-draft.docx
@@ -2279,7 +2279,7 @@
         <w:pStyle w:val="FirstParagraph"/>
       </w:pPr>
       <w:r>
-        <w:t xml:space="preserve">Last manuscript build 2022-05-18 17:06:31</w:t>
+        <w:t xml:space="preserve">Last manuscript build 2022-05-18 17:28:40</w:t>
       </w:r>
     </w:p>
     <w:p>
@@ -3242,6 +3242,45 @@
       </w:pPr>
       <w:r>
         <w:t xml:space="preserve">Data Archive</w:t>
+      </w:r>
+    </w:p>
+    <w:p>
+      <w:pPr>
+        <w:pStyle w:val="FirstParagraph"/>
+      </w:pPr>
+      <w:r>
+        <w:t xml:space="preserve">Finally, the synthesized datasets used by the dashboard were documented with complete metadata and uploaded to a federated data repository in early 2022. The TBEP has a commitment to open science defined in the Strategic Management Plan and an essential part of his effort is ensuring that data are available and documented appropriately for reuse by others. Notably, past spill events from Piney Point have occurred and the documentation and data describing these events is lacking. Making the data available from the 2021 event, in addition to publishing an open access journal article describing the results</w:t>
+      </w:r>
+      <w:r>
+        <w:t xml:space="preserve"> </w:t>
+      </w:r>
+      <w:r>
+        <w:t xml:space="preserve">(i.e.,</w:t>
+      </w:r>
+      <w:r>
+        <w:t xml:space="preserve"> </w:t>
+      </w:r>
+      <w:hyperlink w:anchor="ref-Beck22">
+        <w:r>
+          <w:rPr>
+            <w:rStyle w:val="Hyperlink"/>
+          </w:rPr>
+          <w:t xml:space="preserve">Beck et al. 2022</w:t>
+        </w:r>
+      </w:hyperlink>
+      <w:r>
+        <w:t xml:space="preserve">)</w:t>
+      </w:r>
+      <w:r>
+        <w:t xml:space="preserve">, ensures that the broader community can learn from this event, both to inform research of estuarine impacts from inorganic nutrient inputs and efforts in response-based monitoring conducted by the management community.</w:t>
+      </w:r>
+    </w:p>
+    <w:p>
+      <w:pPr>
+        <w:pStyle w:val="BodyText"/>
+      </w:pPr>
+      <w:r>
+        <w:t xml:space="preserve">The synthesized datasets were uploaded to the Knowledge Network for Biocomplexity (KNB) data repository with metadata created using the Ecological Metadata Language (EML).</w:t>
       </w:r>
     </w:p>
     <w:p>

</xml_diff>

<commit_message>
change font to 11, check spelling
</commit_message>
<xml_diff>
--- a/manu-draft.docx
+++ b/manu-draft.docx
@@ -2279,7 +2279,7 @@
         <w:pStyle w:val="FirstParagraph"/>
       </w:pPr>
       <w:r>
-        <w:t xml:space="preserve">Last manuscript build 2022-05-20 17:14:08</w:t>
+        <w:t xml:space="preserve">Last manuscript build 2022-05-23 17:10:16</w:t>
       </w:r>
     </w:p>
     <w:p>
@@ -3414,7 +3414,7 @@
         <w:pStyle w:val="FirstParagraph"/>
       </w:pPr>
       <w:r>
-        <w:t xml:space="preserve">The release of wastewater from Piney Point in the spring of 2021 was an unfortunate event that mobilized dozens of local resource managers and stakeholders to track the potential impacts to Tampa Bay. The communication tools and workflows used to synthesize the data collected in this effort were useful for informing the management response and the analytics of our dashboard suggested that the products created by TBEP were valuable resources in 2021. However, dashboard analytics are not the only metric of success and additional information can help assess the effectiveness of these tools to efficiently and transparently communicate science for decision-making. Area researchers and managers were able to use screenshots from the dashboard to communicate results in real time, although there was no formal metric for these applications. More holistically assessing the value of open science tools is also needed, such as how they may be used to inform policy or regulatory changes aimed at minimizing environmental impacts.</w:t>
+        <w:t xml:space="preserve">The release of wastewater from Piney Point in the spring of 2021 mobilized dozens of local resource managers and stakeholders to track the potential impacts to Tampa Bay. The communication tools and workflows used to synthesize the data collected in this effort were useful for informing the management response and the analytics of our dashboard suggested that the products created by TBEP were valuable resources in 2021. However, dashboard analytics are not the only metric of success and additional information can help assess the effectiveness of these tools to efficiently and transparently communicate science for decision-making. Area researchers and managers were able to use screenshots from the dashboard to communicate results in real time, although there was no formal metric for these applications. More holistically assessing the value of open science tools is also needed, such as how they may be used to inform policy or regulatory changes aimed at minimizing environmental impacts.</w:t>
       </w:r>
     </w:p>
     <w:p>
@@ -3440,7 +3440,7 @@
         <w:t xml:space="preserve"> </w:t>
       </w:r>
       <w:r>
-        <w:t xml:space="preserve">data principles would significantly decrease the processing time required to create data in a usable format for analysis. Data entry sheets or digital platforms for sharing data should be structured to more easily transform the the results into tidy format (i.e., one observation per row, one varialbe in a column, one value per cell). However, this requires coordination among multiple entities as to which standards are acceptable for use in digital information storage and even additional training activities to bridge communication gaps between field staff and analysts. Data wrangling will always be a component of analysis, but the time spent doing so could be reduced by communication between institutions to adopt similar data standards. Finding solutions for sharing data was also problematic. Although Google Drive was useful, not everyone was able to access the information given IT limitations that were agency-specific. Moreover, hosting data on Google Drive was contingent on trust and willingness to share data with TBEP. The TBEP did not have access to all data collected for Piney Point, despite the dozens of partners that did share data with the organization. Building and sustaining partnerships is a fundamental mission of the National Estuary Program. Past successes of TBEP have helped build this trust and the continued success of the organization is dependent on sustaining and growing partnerships in the future.</w:t>
+        <w:t xml:space="preserve">data principles would significantly decrease the processing time required to create data in a usable format for analysis. Data entry sheets or digital platforms for sharing data should be structured to more easily transform the the results into tidy format (i.e., one observation per row, one variable in a column, one value per cell). However, this requires coordination among multiple entities as to which standards are acceptable for use in digital information storage and even additional training activities to bridge communication gaps between field staff and analysts. Data wrangling will always be a component of analysis, but the time spent doing so could be reduced by communication between institutions to adopt similar data standards. Finding solutions for sharing data was also problematic. Although Google Drive was useful, not everyone was able to access the information given IT limitations that were agency-specific. Moreover, hosting data on Google Drive was contingent on trust and willingness to share data with TBEP. The TBEP did not have access to all data collected for Piney Point, despite the dozens of partners that did share data with the organization. Building and sustaining partnerships is a fundamental mission of the National Estuary Program. Past successes of TBEP have helped build this trust and the continued success of the organization is dependent on sustaining and growing partnerships in the future.</w:t>
       </w:r>
     </w:p>
     <w:p>
@@ -3530,7 +3530,7 @@
           <wp:inline>
             <wp:extent cx="5943600" cy="2538982"/>
             <wp:effectExtent b="0" l="0" r="0" t="0"/>
-            <wp:docPr descr="Figure 2: Data synthesis workflow for Piney Point data. Raw data were uploaded by partners to Google Drive, data were synthesized using R-based tools, data and dashboard code were uploaded in a unified format on GitHub that included automated testing, and then the app was deployed using Shiny Server." title="" id="41" name="Picture"/>
+            <wp:docPr descr="Figure 2: Data synthesis workflow for Piney Point data. Raw data were uploaded by partners to Google Drive, data were synthesized using R-based tools, data and dashboard code were uploaded in a unified format on GitHub that included automated testing, and the app was deployed using Shiny Server." title="" id="41" name="Picture"/>
             <a:graphic>
               <a:graphicData uri="http://schemas.openxmlformats.org/drawingml/2006/picture">
                 <pic:pic>
@@ -3573,7 +3573,7 @@
         <w:pStyle w:val="ImageCaption"/>
       </w:pPr>
       <w:r>
-        <w:t xml:space="preserve">Figure 2: Data synthesis workflow for Piney Point data. Raw data were uploaded by partners to Google Drive, data were synthesized using R-based tools, data and dashboard code were uploaded in a unified format on GitHub that included automated testing, and then the app was deployed using Shiny Server.</w:t>
+        <w:t xml:space="preserve">Figure 2: Data synthesis workflow for Piney Point data. Raw data were uploaded by partners to Google Drive, data were synthesized using R-based tools, data and dashboard code were uploaded in a unified format on GitHub that included automated testing, and the app was deployed using Shiny Server.</w:t>
       </w:r>
     </w:p>
     <w:p>
@@ -3706,7 +3706,7 @@
         <w:pStyle w:val="TableCaption"/>
       </w:pPr>
       <w:r>
-        <w:t xml:space="preserve">Table 1: Sampling effort for response-based monitoring by partners from April 1st 2021 through September. Values show the total number of unique sites samples for water quality, algae (phytoplankton), and seagrass/macroalgae in Tampa Bay. Values in parentheses show the percentage of the total for each monitoring type.</w:t>
+        <w:t xml:space="preserve">Table 1: Sampling effort for response-based monitoring by partners from April 1st 2021 through September. Values show the total number of unique sites sampled for water quality, algae (phytoplankton), and seagrass/macroalgae in Tampa Bay. Values in parentheses show the percentage of the total for each monitoring type.</w:t>
       </w:r>
     </w:p>
     <w:tbl>
@@ -3714,7 +3714,7 @@
         <w:tblStyle w:val="Table"/>
         <w:tblW w:type="auto" w:w="0"/>
         <w:tblLook w:firstRow="1" w:lastRow="0" w:firstColumn="0" w:lastColumn="0" w:noHBand="0" w:noVBand="0" w:val="0020"/>
-        <w:tblCaption w:val="Table 1: Sampling effort for response-based monitoring by partners from April 1st 2021 through September. Values show the total number of unique sites samples for water quality, algae (phytoplankton), and seagrass/macroalgae in Tampa Bay. Values in parentheses show the percentage of the total for each monitoring type."/>
+        <w:tblCaption w:val="Table 1: Sampling effort for response-based monitoring by partners from April 1st 2021 through September. Values show the total number of unique sites sampled for water quality, algae (phytoplankton), and seagrass/macroalgae in Tampa Bay. Values in parentheses show the percentage of the total for each monitoring type."/>
       </w:tblPr>
       <w:tblGrid>
         <w:gridCol w:w="1980"/>
@@ -4082,7 +4082,7 @@
         <w:pStyle w:val="TableCaption"/>
       </w:pPr>
       <w:r>
-        <w:t xml:space="preserve">Table 2: Top ten locations of users by city, state, and country for the Piney Point dashboard. Numbers show the total users and percentages from the total for all locations. Total cities, states, and countries that accessed the dashboard are shown in the column headers in parentheses. Summaries are from May 13th, 2021 when analytics were included in the dashboard to October 1st, 2021.</w:t>
+        <w:t xml:space="preserve">Table 2: Top ten locations of users by city, state, and country for the Piney Point dashboard. Numbers show the total users and percentages from the total for all locations. Total cities, states, and countries that accessed the dashboard are shown in the column headers in parentheses. Summaries are from May 13th, 2021 when analytics were included in the dashboard through September.</w:t>
       </w:r>
     </w:p>
     <w:tbl>
@@ -4090,7 +4090,7 @@
         <w:tblStyle w:val="Table"/>
         <w:tblW w:type="pct" w:w="5000"/>
         <w:tblLook w:firstRow="1" w:lastRow="0" w:firstColumn="0" w:lastColumn="0" w:noHBand="0" w:noVBand="0" w:val="0020"/>
-        <w:tblCaption w:val="Table 2: Top ten locations of users by city, state, and country for the Piney Point dashboard. Numbers show the total users and percentages from the total for all locations. Total cities, states, and countries that accessed the dashboard are shown in the column headers in parentheses. Summaries are from May 13th, 2021 when analytics were included in the dashboard to October 1st, 2021."/>
+        <w:tblCaption w:val="Table 2: Top ten locations of users by city, state, and country for the Piney Point dashboard. Numbers show the total users and percentages from the total for all locations. Total cities, states, and countries that accessed the dashboard are shown in the column headers in parentheses. Summaries are from May 13th, 2021 when analytics were included in the dashboard through September."/>
       </w:tblPr>
       <w:tblGrid>
         <w:gridCol w:w="1523"/>
@@ -6412,7 +6412,7 @@
   <w:abstractNum w15:restartNumberingAfterBreak="0" w:abstractNumId="2">
     <w:nsid w:val="FFFFFF7C"/>
     <w:multiLevelType w:val="singleLevel"/>
-    <w:tmpl w:val="FC226300"/>
+    <w:tmpl w:val="EEB67500"/>
     <w:lvl w:ilvl="0">
       <w:start w:val="1"/>
       <w:numFmt w:val="decimal"/>
@@ -6429,7 +6429,7 @@
   <w:abstractNum w15:restartNumberingAfterBreak="0" w:abstractNumId="3">
     <w:nsid w:val="FFFFFF7D"/>
     <w:multiLevelType w:val="singleLevel"/>
-    <w:tmpl w:val="80ACE2F2"/>
+    <w:tmpl w:val="0E66B8E0"/>
     <w:lvl w:ilvl="0">
       <w:start w:val="1"/>
       <w:numFmt w:val="decimal"/>
@@ -6446,7 +6446,7 @@
   <w:abstractNum w15:restartNumberingAfterBreak="0" w:abstractNumId="4">
     <w:nsid w:val="FFFFFF7E"/>
     <w:multiLevelType w:val="singleLevel"/>
-    <w:tmpl w:val="9BF0DE2A"/>
+    <w:tmpl w:val="DBB2B6B6"/>
     <w:lvl w:ilvl="0">
       <w:start w:val="1"/>
       <w:numFmt w:val="decimal"/>
@@ -6463,7 +6463,7 @@
   <w:abstractNum w15:restartNumberingAfterBreak="0" w:abstractNumId="5">
     <w:nsid w:val="FFFFFF7F"/>
     <w:multiLevelType w:val="singleLevel"/>
-    <w:tmpl w:val="7422D53A"/>
+    <w:tmpl w:val="A8F43162"/>
     <w:lvl w:ilvl="0">
       <w:start w:val="1"/>
       <w:numFmt w:val="decimal"/>
@@ -6564,7 +6564,7 @@
   <w:abstractNum w15:restartNumberingAfterBreak="0" w:abstractNumId="10">
     <w:nsid w:val="FFFFFF88"/>
     <w:multiLevelType w:val="singleLevel"/>
-    <w:tmpl w:val="8D5800C2"/>
+    <w:tmpl w:val="4D725E14"/>
     <w:lvl w:ilvl="0">
       <w:start w:val="1"/>
       <w:numFmt w:val="decimal"/>
@@ -7454,17 +7454,20 @@
     <w:basedOn w:val="Normal"/>
     <w:link w:val="BodyTextChar"/>
     <w:qFormat/>
-    <w:rsid w:val="009C64EC"/>
+    <w:rsid w:val="006164B8"/>
     <w:pPr>
       <w:spacing w:after="180" w:before="180" w:line="360" w:lineRule="auto"/>
     </w:pPr>
+    <w:rPr>
+      <w:sz w:val="22"/>
+    </w:rPr>
   </w:style>
   <w:style w:customStyle="1" w:styleId="FirstParagraph" w:type="paragraph">
     <w:name w:val="First Paragraph"/>
     <w:basedOn w:val="BodyText"/>
     <w:next w:val="BodyText"/>
     <w:qFormat/>
-    <w:rsid w:val="009C64EC"/>
+    <w:rsid w:val="006164B8"/>
   </w:style>
   <w:style w:customStyle="1" w:styleId="Compact" w:type="paragraph">
     <w:name w:val="Compact"/>
@@ -8011,9 +8014,10 @@
     <w:name w:val="Body Text Char"/>
     <w:basedOn w:val="DefaultParagraphFont"/>
     <w:link w:val="BodyText"/>
-    <w:rsid w:val="009C64EC"/>
+    <w:rsid w:val="006164B8"/>
     <w:rPr>
       <w:rFonts w:ascii="Times New Roman" w:hAnsi="Times New Roman"/>
+      <w:sz w:val="22"/>
     </w:rPr>
   </w:style>
   <w:style w:styleId="ListContinue" w:type="paragraph">

</xml_diff>

<commit_message>
reknit w/ ES comments
</commit_message>
<xml_diff>
--- a/manu-draft.docx
+++ b/manu-draft.docx
@@ -2267,7 +2267,7 @@
         <w:pStyle w:val="FirstParagraph"/>
       </w:pPr>
       <w:r>
-        <w:t xml:space="preserve">Last manuscript build 2022-05-24 16:11:39</w:t>
+        <w:t xml:space="preserve">Last manuscript build 2022-06-07 16:18:07</w:t>
       </w:r>
     </w:p>
     <w:p>
@@ -2289,7 +2289,7 @@
         <w:pStyle w:val="FirstParagraph"/>
       </w:pPr>
       <w:r>
-        <w:t xml:space="preserve">The long-term recovery of Tampa Bay, Florida represents a collaborative, multi-stakeholder effort to quantify and limit external nitrogen loading as a key stressor impacting ecosystem health. Nitrogen has been reduced by approximately two thirds of historical loading primarily through upgrades to wastewater treatment systems, stormwater controls, and habitat restoration projects</w:t>
+        <w:t xml:space="preserve">The long-term recovery of Tampa Bay, Florida represents a collaborative, multi-stakeholder effort to quantify and limit external nitrogen loading as a key pollutant impacting ecosystem health. Nitrogen loading to the estuary has been reduced by approximately two thirds of historical conditions primarily through upgrades to wastewater treatment systems, stormwater controls, and habitat restoration projects</w:t>
       </w:r>
       <w:r>
         <w:t xml:space="preserve"> </w:t>
@@ -2351,7 +2351,7 @@
         <w:t xml:space="preserve">)</w:t>
       </w:r>
       <w:r>
-        <w:t xml:space="preserve">. As a result, chlorophyll concentrations have decreased, water clarity has improved, and seagrasses have recovered to a historical 1950s baseline by 2016</w:t>
+        <w:t xml:space="preserve">. As a result, chlorophyll-a concentrations (a proxy for phytoplankton production) have decreased, water clarity has improved, and seagrasses recovered to a historical 1950s baseline in 2016</w:t>
       </w:r>
       <w:r>
         <w:t xml:space="preserve"> </w:t>
@@ -2385,7 +2385,7 @@
         <w:t xml:space="preserve">)</w:t>
       </w:r>
       <w:r>
-        <w:t xml:space="preserve">. Despite these historical gains, ongoing management challenges for protecting and restoring the natural resources of Tampa Bay persist from continued threats of climate change and increasing watershed development. Recent seagrass losses and seasonal harmful algal blooms highlight the potential impacts of persistent and increasing stressors affecting the bay</w:t>
+        <w:t xml:space="preserve">. Despite these historical gains, ongoing management challenges for protecting and restoring the natural resources of Tampa Bay persist (e.g. continuing stressors associated with climate change and increasing watershed development). Recent seagrass losses over the 2018 to 2022 period and seasonally recurring harmful algal blooms since the mid-2000s in portions of Tampa Bay highlight contemporary challenges affecting the bay’s current ecology</w:t>
       </w:r>
       <w:r>
         <w:t xml:space="preserve"> </w:t>
@@ -2427,7 +2427,7 @@
         <w:pStyle w:val="BodyText"/>
       </w:pPr>
       <w:r>
-        <w:t xml:space="preserve">Impacts to human health and the environment associated with extractive mining activities are pervasive worldwide. In Florida, phosphate mining has generated a multi-billion dollar fertilizer industry that supports agricultural production on the global market</w:t>
+        <w:t xml:space="preserve">Human health and environment impacts associated with extractive mining activities are well-documented worldwide. In Florida, phosphate mining has generated a multi-billion dollar fertilizer industry that supports agricultural production on the global market</w:t>
       </w:r>
       <w:r>
         <w:t xml:space="preserve"> </w:t>
@@ -2447,7 +2447,7 @@
         <w:t xml:space="preserve">)</w:t>
       </w:r>
       <w:r>
-        <w:t xml:space="preserve">. Seventeen phosphate mining facilities occur in the Tampa Bay watershed and wastewater release into surface waters from these facilities has negatively impacted environmental resources. The Piney Point facility on the southeast shore of Tampa Bay has been inactive for over twenty years and holding capacity to maintain wastewater onsite has decreased over time, contributing to releases in the early 2000s and in 2011 to Tampa Bay</w:t>
+        <w:t xml:space="preserve">. Seventeen phosphate mining facilities occur in the Tampa Bay watershed and wastewater releases into surface waters from these facilities has negatively impacted environmental resources in the past. The Piney Point facility on the southeast shore of Tampa Bay has been inactive for over twenty years with the State of Florida overseeing the management of the remaining onsite wastewater. Emergency discharges occurred in the early 2000s and in 2011 to Tampa Bay</w:t>
       </w:r>
       <w:r>
         <w:t xml:space="preserve"> </w:t>
@@ -2481,7 +2481,7 @@
         <w:t xml:space="preserve">)</w:t>
       </w:r>
       <w:r>
-        <w:t xml:space="preserve">. In March 2021, a leak was identified in the southern holding pond and wastewater release was authorized by the Florida Department of Environmental Protection (FDEP) to prevent catastrophic failure of the holding ponds. Approximately 215 million gallons of mixed legacy phosphate mining wastewater and seawater from port dredging operations were discharged over a ten day period, introducing 205 tons of nitrogen to Tampa Bay</w:t>
+        <w:t xml:space="preserve">. In March 2021, a leak was identified in the southern holding pond containment wall and an emergency order by the Florida Department of Environmental Protection (FDEP) authorized wastewater releases to prevent a catastrophic failure of the facility. Approximately 215 million gallons of mixed legacy phosphate mining wastewater and seawater from port dredging operations were released over a ten day period, introducing ~205 tons of nitrogen directly into lower Tampa Bay</w:t>
       </w:r>
       <w:r>
         <w:t xml:space="preserve"> </w:t>
@@ -2509,7 +2509,7 @@
         <w:pStyle w:val="BodyText"/>
       </w:pPr>
       <w:r>
-        <w:t xml:space="preserve">In response to the 2021 release from Piney Point, local resource managers coordinated an unprecedented monitoring effort to assess the potential impacts to bay resources. The influx of data from multiple monitoring groups created a need to rapidly convey the results to a concerned public, in addition to informing the management response to rapidly changing conditions. This paper describes the data synthesis tools that were used by the Tampa Bay Estuary Program (TBEP) beginning in April 2021 and continuing into the fall once conditions were relatively stable. We focus specifically on the open science methods and products that were created to organize, contextualize, and communicate these data, including the Piney Point environmental monitoring dashboard to rapidly deliver results for data collected in near real-time. A discussion of the technical and philosophical challenges of synthesizing data from multiple disparate sources, as well as the lessons learned, is also provided to inform future response-based monitoring efforts.</w:t>
+        <w:t xml:space="preserve">In response to the 2021 release from Piney Point, local resource managers coordinated a rapid-response monitoring effort to assess any potential impacts to bay resources. The influx of data from multiple monitoring groups complicated, but also enabled, the quick dissemination of results to a concerned public, in addition to informing the ongoing management response to rapidly changing conditions. This paper describes the data synthesis tools that were used by the Tampa Bay Estuary Program (TBEP) beginning in April 2021 and continuing into the fall once conditions were relatively stable. We focus specifically on the open science methods and products that were created to organize, contextualize, and communicate these data, including the Piney Point environmental monitoring dashboard to rapidly deliver data and results in near real-time. A discussion of the technical and philosophical challenges of synthesizing data from multiple disparate sources, as well as the lessons learned, is also provided to inform future response-based monitoring efforts.</w:t>
       </w:r>
     </w:p>
     <w:bookmarkEnd w:id="26"/>
@@ -2527,7 +2527,7 @@
         <w:pStyle w:val="FirstParagraph"/>
       </w:pPr>
       <w:r>
-        <w:t xml:space="preserve">Monitoring of bay resources in response to release from Piney Point began in late March of 2021 and continued through the summer and early fall. Several partners from public, private, and academic institutions conducted monitoring of water quality, phytoplankton (including the red tide organism</w:t>
+        <w:t xml:space="preserve">Additional monitoring of bay resources in response to the recent Piney Point event began in late March of 2021 and continued through the summer and early fall. Several partners from public, private, and academic institutions conducted monitoring of water quality, phytoplankton (including the red tide organism</w:t>
       </w:r>
       <w:r>
         <w:t xml:space="preserve"> </w:t>
@@ -2558,7 +2558,7 @@
         <w:t xml:space="preserve">1</w:t>
       </w:r>
       <w:r>
-        <w:t xml:space="preserve">a). Coordination among monitoring agencies was facilitated by the TBEP under guidance of a plume simulation model run by the Ocean Circulation Lab at the University of South Florida (USF), College of Marine Science</w:t>
+        <w:t xml:space="preserve">a). Coordination among monitoring agencies was facilitated by the TBEP under guidance of a plume simulation model developed by the Ocean Circulation Lab at the University of South Florida (USF), College of Marine Science</w:t>
       </w:r>
       <w:r>
         <w:t xml:space="preserve"> </w:t>
@@ -2601,7 +2601,7 @@
         <w:t xml:space="preserve">1</w:t>
       </w:r>
       <w:r>
-        <w:t xml:space="preserve">), but later expanded throughout middle and lower Tampa Bay, Boca Ciega Bay, Manatee River, and Sarasota Bay, as the simulation model predicted dispersal of the plume away from Piney Point</w:t>
+        <w:t xml:space="preserve">), but later expanded throughout middle and lower Tampa Bay, Boca Ciega Bay, Manatee River, and Sarasota Bay, as the simulation model predicted dispersal of the plume away from lower Tampa Bay</w:t>
       </w:r>
       <w:r>
         <w:t xml:space="preserve"> </w:t>
@@ -2638,7 +2638,7 @@
         <w:pStyle w:val="BodyText"/>
       </w:pPr>
       <w:r>
-        <w:t xml:space="preserve">Water quality monitoring focused on parameters that were expected to indicate a response to elevated nutrient loads from the Piney Point release. Because Tampa Bay is a nitrogen-limited estuary</w:t>
+        <w:t xml:space="preserve">Water quality monitoring focused on parameters indicative of elevated nutrient loads from the Piney Point release. Because Tampa Bay is a nitrogen-limited estuary</w:t>
       </w:r>
       <w:r>
         <w:t xml:space="preserve"> </w:t>
@@ -2686,7 +2686,7 @@
         <w:t xml:space="preserve">)</w:t>
       </w:r>
       <w:r>
-        <w:t xml:space="preserve">, water quality monitoring focused primarily total nitrogen and inorganic forms (i.e., total ammonia nitrogen, nitrate/nitrite), chlorophyll-a as an indication of phytoplankton growth, and additional parameters expected to respond to nutrient loading (e.g., secchi depth, dissolved oxygen). Phytoplankton monitoring included both qualitative (presence/absence) and quantitative (cells/L) summaries of taxa enumerated by microscopy from water samples taken at similar frequency and distribution as the water quality sites. Phytoplankton data also included event-based sampling for</w:t>
+        <w:t xml:space="preserve">, water quality monitoring focused primarily on total nitrogen and inorganic forms (i.e., total ammonia nitrogen, nitrate/nitrite), chlorophyll-a as an indication of phytoplankton production, and additional parameters expected to respond to nutrient loading (e.g., secchi depth, dissolved oxygen). Phytoplankton monitoring included both qualitative (presence/absence) and quantitative (cells/L) summaries of taxa enumerated by microscopy from water samples taken at similar frequency and distribution as the water quality sites. Phytoplankton data also included event-based sampling for</w:t>
       </w:r>
       <w:r>
         <w:t xml:space="preserve"> </w:t>
@@ -2699,7 +2699,7 @@
         <w:t xml:space="preserve">Karenia brevis</w:t>
       </w:r>
       <w:r>
-        <w:t xml:space="preserve">. Finally, seagrass and macroalgae data were collected by transect sampling at locations covering the shoreline north of Piney Point and extending to the south into northern Sarasota Bay. Transect sampling included identification of seagrass species and macroalgae, typically to genus, and Braun-Blanquet abundance estimates at 10 m distances along each 50 m transect. Details on all sampling methods are provided in</w:t>
+        <w:t xml:space="preserve">. Finally, seagrass and macroalgae data were collected at transect locations covering the shoreline north of Piney Point and extending to the south into northern Sarasota Bay. Transect sampling included identification of seagrass species and macroalgae, typically to genus, and Braun-Blanquet cover-abundance estimates at 10 m distances along each 50 m transect. Details on all sampling methods are provided in</w:t>
       </w:r>
       <w:r>
         <w:t xml:space="preserve"> </w:t>
@@ -2760,7 +2760,7 @@
         </w:r>
       </w:hyperlink>
       <w:r>
-        <w:t xml:space="preserve">) and uploaded to the Google Drive. Using more formal data hosting services that included full metadata documentation was not possible while monitoring was ongoing given the volume and variety of data collected by partners. As such, Google Drive was a useful interim solution that provided 1) online sharing of data in different formats in a familiar file-based organization that was easy to navigate by partner agencies, and 2) an entry point for downstream data synthesis products created by TBEP. Changing user permissions also allowed read/write access to only those necessary (i.e., for data upload), while allowing a read only option for all files so that source data were publicly available to view as needed.</w:t>
+        <w:t xml:space="preserve">) and uploaded to the Google Drive. Using more formal data hosting services that included full metadata documentation was not possible while monitoring was ongoing given the volume and variety of data collected by partners. As such, Google Drive was a useful interim solution that provided 1) online sharing of data in different formats in a familiar file-based organization that was easy to navigate by partner agencies, and 2) an entry point for downstream data synthesis products created by TBEP. Changing user permissions also allowed read/write access to only those necessary (i.e., for data upload), while allowing a read only option for all files so that source data were publicly available for viewing, as needed.</w:t>
       </w:r>
     </w:p>
     <w:p>
@@ -2850,7 +2850,7 @@
         <w:t xml:space="preserve">dat_proc.R</w:t>
       </w:r>
       <w:r>
-        <w:t xml:space="preserve">, that imported and processed all files from Google Drive into individual binary .RData files for use with the dashboard (i.e., individual file for water quality, phytoplankton, etc.). Several R packages were indispensable in the data synthesis effort and these included the 1) googlesheets4</w:t>
+        <w:t xml:space="preserve">, that imported and processed all files from Google Drive into individual binary .RData files (i.e., individual file for water quality, phytoplankton, etc.). These discrete files were later used to develop a subsequent results dashboard . Several R packages were indispensable in the data synthesis effort and these included the 1) googlesheets4</w:t>
       </w:r>
       <w:r>
         <w:t xml:space="preserve"> </w:t>
@@ -2927,7 +2927,7 @@
         <w:pStyle w:val="BodyText"/>
       </w:pPr>
       <w:r>
-        <w:t xml:space="preserve">Combining the source files on Google Drive into a synthesized format in R also required a consistent set of variables and naming convention that were applied to each file. For example, parameters included in each water quality file were converted to a common set of names and all units were standardized (e.g., total nitrogen as</w:t>
+        <w:t xml:space="preserve">Combining the source files on Google Drive into a synthesized format in R also required a consistent set of variables and naming conventions that were applied to each file. For example, parameters included in each water quality file were converted to a common set of names and all units were standardized (e.g., total nitrogen as</w:t>
       </w:r>
       <w:r>
         <w:t xml:space="preserve"> </w:t>
@@ -3012,7 +3012,7 @@
         <w:t xml:space="preserve">)</w:t>
       </w:r>
       <w:r>
-        <w:t xml:space="preserve">. This allowed for easily filtering observations of interest (as required with the dashboard) using the standardized naming conventions applied to each source file. More importantly, the developed workflow was used iteratively, often several times each week as new data files were uploaded to the Drive folders. This required executing the synthesis code locally (i.e., on a personal computer) before pushing data to the dashboard and constantly revising the code to address new data formats or issues encountered when new files were uploaded.</w:t>
+        <w:t xml:space="preserve">. This allowed easier filtering of observations of interest (as required with the dashboard) using the standardized naming conventions applied to each source file. More importantly, the developed workflow was used iteratively, often several times each week, as new data files were uploaded to the Drive folders. This required executing the synthesis code locally (i.e., on a personal computer) before pushing data to the dashboard and constantly revising the code to address new data formats or other issues encountered when new files were uploaded.</w:t>
       </w:r>
     </w:p>
     <w:p>
@@ -3066,7 +3066,7 @@
         <w:t xml:space="preserve">2</w:t>
       </w:r>
       <w:r>
-        <w:t xml:space="preserve">, testing and sharing). Hosting the RStudio project on GitHub served multiple purposes of 1) using version control to document and track changes using Git software, 2) making the code publicly accessible for transparency with the larger research and management community, 3) allowing automated testing of repository content, and 4) serving as an access point for deploying the dashboard on Shiny Server (see below). The use of automated testing was an important service to identify potential errors or mistakes in the synthesized datasets. The testthat R package</w:t>
+        <w:t xml:space="preserve">, testing and sharing). Hosting the RStudio project on GitHub served multiple purposes, including: 1) using version control to document and track changes using Git software, 2) making the code publicly accessible for transparency with the larger research and management community, 3) allowing automated testing of repository content, and 4) serving as an access point for deploying the dashboard on an internet-facing Shiny Server (see below). Cloud-based, automated testing was an important service to identify potential errors or mistakes in the synthesized datasets. The testthat R package</w:t>
       </w:r>
       <w:r>
         <w:t xml:space="preserve"> </w:t>
@@ -3089,7 +3089,7 @@
         <w:t xml:space="preserve"> </w:t>
       </w:r>
       <w:r>
-        <w:t xml:space="preserve">was used to write several checks for each dataset that were considered essential for maintaining integrity of the information. Each time local changes were made to the workflow and pushed to the GitHub repository, tests were run automatically with GitHub Actions to verify each dataset included appropriate and accurate results. For example, a test was used to verify that all water quality parameters were appropriately named and did not include any missing values. An automated notification was sent via email to TBEP staff if an error was encountered. This service reduced the amount of time required to manually check the data and provided assurance that the reported results in the dashboard were correct.</w:t>
+        <w:t xml:space="preserve">was used to write several checks for each dataset that were considered essential for maintaining integrity of the information. Each time local changes were made to the workflow and pushed to the GitHub repository, tests were run automatically with GitHub Actions to verify each dataset included appropriate and accurate results. For example, a test was used to verify that all water quality parameters were appropriately named and did not include any missing values. An automated notification was sent via email to TBEP staff if an error was encountered. This service reduced the amount of time required to manually check the data and provided additional quality assurance for data feeds into the dashboard.</w:t>
       </w:r>
     </w:p>
     <w:bookmarkEnd w:id="30"/>
@@ -3166,7 +3166,7 @@
         <w:t xml:space="preserve"> </w:t>
       </w:r>
       <w:r>
-        <w:t xml:space="preserve">as data became available and the synthesis workflow described in the previous section was used to update input datasets during the course of the 2021 monitoring effort. All code used to synthesize the datasets from Google Drive and the code used to create the dashboard were contained in the same repository, allowing the workflow in Figure</w:t>
+        <w:t xml:space="preserve">as data became available and the synthesis workflow described in the previous section was developed to update input datasets during the course of the 2021 monitoring effort. All code used to synthesize the datasets from Google Drive and the code used to create the dashboard were contained in the same GitHub repository, allowing the workflow in Figure</w:t>
       </w:r>
       <w:r>
         <w:t xml:space="preserve"> </w:t>
@@ -3233,7 +3233,7 @@
         <w:t xml:space="preserve">2</w:t>
       </w:r>
       <w:r>
-        <w:t xml:space="preserve">, app deployment). This enabled public access to the dashboard through</w:t>
+        <w:t xml:space="preserve">, app deployment). This enabled public access to the dashboard through a common url:</w:t>
       </w:r>
       <w:r>
         <w:t xml:space="preserve"> </w:t>
@@ -3296,7 +3296,7 @@
         <w:t xml:space="preserve"> </w:t>
       </w:r>
       <w:r>
-        <w:t xml:space="preserve">objects used in other parts of the dashboard that did not depend on user inputs. The rest of the server included thirty-one reactive objects (1319 lines, 56% of the total) that received different user inputs and returned a shiny data object sent back to the user interface. The imported log files were created during the data synthesis steps external to the dashboard and were specific to each data type (e.g., water quality, phytoplankton, etc.). Each log file was used to display on the dashboard when a data type was last modified, to inform users when updates were made to the input data.</w:t>
+        <w:t xml:space="preserve">objects used in other parts of the dashboard that did not depend on user inputs. The rest of the server included thirty-one reactive objects (1319 lines, 56% of the total) that received different user inputs and returned a shiny data object sent back to the user interface. The imported log files were created during the data synthesis steps external to the dashboard and were specific to each data type (e.g., water quality, phytoplankton, etc.). Each log file was used to display on the dashboard when a data type was last modified, to inform users when updates were made to the input datasets.</w:t>
       </w:r>
     </w:p>
     <w:p>
@@ -3304,7 +3304,7 @@
         <w:pStyle w:val="BodyText"/>
       </w:pPr>
       <w:r>
-        <w:t xml:space="preserve">The remainder of the R Markdown file was used to create the dashboard UI (681 lines, 29% of total). The flexdashboard package rendered with R Markdown was used to place shiny content in specific CSS elements for easily navigable content, such as boxes or tabs that are scaled automatically to a user’s browser. Specifically, the UI code organized the dashboard content (Figure</w:t>
+        <w:t xml:space="preserve">The remainder of the R Markdown file was used to create the dashboard UI (681 lines, 29% of total). The flexdashboard package rendered with R Markdown was used to place shiny content in specific CSS elements for easier content navigation, such as boxes or tabs that are scaled automatically to a user’s browser. Specifically, the UI code organized the dashboard content (Figure</w:t>
       </w:r>
       <w:r>
         <w:t xml:space="preserve"> </w:t>
@@ -3313,7 +3313,7 @@
         <w:t xml:space="preserve">3</w:t>
       </w:r>
       <w:r>
-        <w:t xml:space="preserve">) into 1) a landing page when a user first accesses the website, 2) tabs for navigating to current results for data from a specific monitoring type, and 3) tabs for viewing historical baseline data for comparison with the response-based monitoring data. The landing page included a text overview of the dashboard, a map showing the monitoring locations, and several summary boxes at the bottom showing current effort to date (e.g., number of sites sampled, total days sampling, etc., Figure</w:t>
+        <w:t xml:space="preserve">) into 1) a landing page when a user first accesses the website, 2) tabs for navigating to current results for data from a specific monitoring type, and 3) tabs for viewing historical baseline data for comparison with the response-based monitoring data. The landing page included a text overview of the dashboard, a map showing the monitoring locations, and several summary boxes at the bottom showing current effort to date (e.g., number of sites, total days sampled, etc., Figure</w:t>
       </w:r>
       <w:r>
         <w:t xml:space="preserve"> </w:t>
@@ -3322,7 +3322,25 @@
         <w:t xml:space="preserve">3</w:t>
       </w:r>
       <w:r>
-        <w:t xml:space="preserve">). Each tab for the current data was organized specifically for each monitoring data type, although common elements included maps and tabular summaries where the displayed data could be chosen by date ranges or selected parameters from the user. Finally, the baseline data tab displayed multi-decadal monitoring data for water quality and seagrasses to provide a comparison with the response-based monitoring data.</w:t>
+        <w:t xml:space="preserve">). Each</w:t>
+      </w:r>
+      <w:r>
+        <w:t xml:space="preserve"> </w:t>
+      </w:r>
+      <w:r>
+        <w:t xml:space="preserve">‘</w:t>
+      </w:r>
+      <w:r>
+        <w:t xml:space="preserve">current data</w:t>
+      </w:r>
+      <w:r>
+        <w:t xml:space="preserve">’</w:t>
+      </w:r>
+      <w:r>
+        <w:t xml:space="preserve"> </w:t>
+      </w:r>
+      <w:r>
+        <w:t xml:space="preserve">tab was organized specifically for each monitoring data type. Although, common elements included maps and tabular summaries where the displayed data could be chosen by date ranges or selected parameters by the user. Finally, the baseline data tab displayed multi-decadal monitoring data for water quality and seagrasses to provide additional context and comparison with the response-based monitoring data.</w:t>
       </w:r>
     </w:p>
     <w:p>
@@ -3330,7 +3348,7 @@
         <w:pStyle w:val="BodyText"/>
       </w:pPr>
       <w:r>
-        <w:t xml:space="preserve">An important service provided by the dashboard was creating context for the response-based monitoring relative to baseline conditions in Tampa Bay. This allowed dashboard users to quickly assess if the 2021 conditions were abnormal relative to typical seasonal patterns observed in the bay. In addition to the baseline data tabs, all water quality data from the response-based monitoring were compared to the long-term monthly averages for data at the nearest ambient monitoring station</w:t>
+        <w:t xml:space="preserve">This was an important service provided by the dashboard, allowing dashboard users to quickly assess if the 2021 conditions were abnormal relative to historical, seasonal patterns observed in the bay. In addition to the baseline data tabs, all water quality data from the response-based monitoring were compared to the long-term monthly averages for data at the nearest ambient monitoring station</w:t>
       </w:r>
       <w:r>
         <w:t xml:space="preserve"> </w:t>
@@ -3350,7 +3368,7 @@
         <w:t xml:space="preserve">)</w:t>
       </w:r>
       <w:r>
-        <w:t xml:space="preserve">. Elements of the UI and summary plots allowed a user to quickly determine if the results were outside of the expected seasonal range. Map points for a sampling event were displayed with a solid outline if results were out of range and without an outline if within the normal range. A user could also click on an individual map point to view a time series of the 2021 data for the selected location that included upper and lower limits for the long-term monthly averages. This functionality required additional modifications to the UI, in addition to developing custom code in the synthesis workflow that summarized the normal ranges prior to uploading data to the dashboard. Ultimately, these changes improved the quality of information provided by the response-based monitoring by leveraging the decades of long-term monitoring data available for Tampa Bay.</w:t>
+        <w:t xml:space="preserve">. Elements of the UI and summary plots allowed a user to quickly determine if the results were outside of an expected seasonal range in comparison to nearby, long-term ambient monitoring stations. Map points for a sampling event were displayed with a solid outline if results were out of range and without an outline if within the normal range. A user could also click on an individual map point to view a time series of the 2021 data for the selected location that included upper and lower limits for the long-term monthly averages. This functionality required additional modifications to the UI, in addition to developing custom code in the synthesis workflow that summarized the normal ranges prior to uploading data to the dashboard. Ultimately, these changes improved the quality of information provided by the response-based monitoring effort by leveraging and comparing results to the decades of long-term monitoring data available for Tampa Bay.</w:t>
       </w:r>
     </w:p>
     <w:bookmarkEnd w:id="32"/>
@@ -3368,7 +3386,7 @@
         <w:pStyle w:val="FirstParagraph"/>
       </w:pPr>
       <w:r>
-        <w:t xml:space="preserve">In addition to providing a centralized location for viewing results of the 2021 monitoring, the TBEP also had a need to understand how the broader community was engaging with the dashboard content. The Google Analytics service was used to track the number of users over time, their approximate location, how long a user engaged with the dashboard, and how the dashboard was accessed. From May 13th when the analytics were added to September, 2,856 users visited the dashboard, with about an even split of users accessing through a mobile device or a web browser on a personal computer. Users were documented from 654 cities, 70 states, and 19 countries (Table</w:t>
+        <w:t xml:space="preserve">In addition to providing a centralized location for viewing results of the 2021 monitoring, the TBEP also had a need to understand how the broader community was engaging with the dashboard content. The Google Analytics service was used to track the number of users over time, their approximate location, how long a user engaged with the dashboard, and how the dashboard was accessed. From May 13th (when the analytics were added) to September, 2,856 users visited the dashboard, with about an even split of users accessing through a mobile device or a web browser on a personal computer. Users were documented from 654 cities, 70 states, and 19 countries (Table</w:t>
       </w:r>
       <w:r>
         <w:t xml:space="preserve"> </w:t>
@@ -3377,7 +3395,7 @@
         <w:t xml:space="preserve">2</w:t>
       </w:r>
       <w:r>
-        <w:t xml:space="preserve">). Understandably, users from the state of Florida accounted for a majority of site visits An average of one minute and 21 seconds was spent on the dashboard by each user, although this time varied throughout the summer. The number of users also varied over time (Figure</w:t>
+        <w:t xml:space="preserve">). Understandably, users from the state of Florida accounted for a majority of site visits. An average of one minute and 21 seconds was spent on the dashboard by each user, although this time varied throughout the summer. The number of users also varied over time (Figure</w:t>
       </w:r>
       <w:r>
         <w:t xml:space="preserve"> </w:t>
@@ -3386,7 +3404,7 @@
         <w:t xml:space="preserve">4</w:t>
       </w:r>
       <w:r>
-        <w:t xml:space="preserve">a), with the highest number of visits in July, which corresponded to severe red tide conditions, peak cell counts for</w:t>
+        <w:t xml:space="preserve">a), with the highest number of visits in July, which corresponded to severe red tide conditions within Tampa Bay proper, peak cell counts for</w:t>
       </w:r>
       <w:r>
         <w:t xml:space="preserve"> </w:t>
@@ -3467,7 +3485,7 @@
         <w:t xml:space="preserve">)</w:t>
       </w:r>
       <w:r>
-        <w:t xml:space="preserve">. The TBEP has a commitment to open science defined in the Strategic Management Plan</w:t>
+        <w:t xml:space="preserve">. The TBEP has a commitment to open science, as defined in a recent Strategic Plan</w:t>
       </w:r>
       <w:r>
         <w:t xml:space="preserve"> </w:t>
@@ -3487,10 +3505,7 @@
         <w:t xml:space="preserve">)</w:t>
       </w:r>
       <w:r>
-        <w:t xml:space="preserve"> </w:t>
-      </w:r>
-      <w:r>
-        <w:t xml:space="preserve">and an essential part of this effort is ensuring that data are available and documented appropriately for reuse by others. Notably, documentation and data describing past spill and release events from Piney Point are lacking. Making the data available from the 2021 event, in addition to publishing an open access journal article describing the results</w:t>
+        <w:t xml:space="preserve">. An essential part of this effort was to ensure that event response data are available and documented appropriately for reuse by others. Notably, full documentation, data archives and ecosystem monitoring results describing prior spill and release events in Tampa Bay are lacking. Making these data available from the 2021 event, in addition to publishing initial data syntheses in an open access journal article</w:t>
       </w:r>
       <w:r>
         <w:t xml:space="preserve"> </w:t>
@@ -3513,7 +3528,7 @@
         <w:t xml:space="preserve">)</w:t>
       </w:r>
       <w:r>
-        <w:t xml:space="preserve">, ensured that the broader community can learn from this event, both to inform research of estuarine impacts from inorganic nutrient inputs from phosphate mining and efforts in response-based monitoring conducted by the management community.</w:t>
+        <w:t xml:space="preserve">, ensured that the broader scientific and resource management community can learn from this event. Products developed under this effort will inform future research on estuarine responses to inorganic nutrient inputs from phosphate mining and other sources, as well as any future efforts towards response-based monitoring conducted by the Tampa Bay resource management community.</w:t>
       </w:r>
     </w:p>
     <w:p>
@@ -3521,7 +3536,7 @@
         <w:pStyle w:val="BodyText"/>
       </w:pPr>
       <w:r>
-        <w:t xml:space="preserve">The synthesized datasets were uploaded to the Knowledge Network for Biocomplexity (KNB) data repository with metadata created using the Ecological Metadata Language (EML). The KNB repository is part of the broader DataOne network of federated data repositories that includes domain-, industry-, and regionally-specific datasets that are archived in perpetuity and easily findable through permanent Digital Object Identifiers (DOIs). This allows access by anyone to download the Piney Point data for additional analysis and research, which can also be tracked using the DOI to determine how others are engaging with the data. The metadata created with the EML standard allowed us to document both the narrative context of the data (e.g., who, what, when, where, why) and specific details about each dataset included in the repository (column names, units, coordinate reference systems, etc.). This necessary context ensures that future use of the data is done responsibly by allowing other analysts to determine if the data are appropriate for their needs and they are conducting the analysis within the limits of the data. An additional repository on GitHub (</w:t>
+        <w:t xml:space="preserve">The synthesized datasets were uploaded to the Knowledge Network for Biocomplexity (KNB) data repository with metadata created using the Ecological Metadata Language (EML). The KNB repository is part of the broader DataOne network of federated data repositories that includes domain-, industry-, and regionally-specific datasets that are archived in perpetuity and easily findable through permanent Digital Object Identifiers (DOIs). This allows access by anyone to download the Piney Point datasets for additional analysis and research, which can also be tracked using the DOI to determine how others are engaging with the data. The metadata created with the EML standard allowed us to document both the narrative context of the data (e.g., who, what, when, where, why) and specific details about each dataset included in the repository (column names, units, coordinate reference systems, etc.). This necessary context ensures that future data assessments are responsibly conducted by allowing other analysts to determine if the data are appropriate for their needs and that analyses are performed within the limits of the data. An additional repository on GitHub (</w:t>
       </w:r>
       <w:hyperlink r:id="rId35">
         <w:r>
@@ -3532,7 +3547,7 @@
         </w:r>
       </w:hyperlink>
       <w:r>
-        <w:t xml:space="preserve">) was created with a workflow for documenting the metadata with EML and pushing the contents to KNB. This repository included additional R-based tools</w:t>
+        <w:t xml:space="preserve">) was created with a workflow for documenting the metadata with EML and pushing the content to KNB. This repository included additional R-based tools</w:t>
       </w:r>
       <w:r>
         <w:t xml:space="preserve"> </w:t>
@@ -3569,7 +3584,7 @@
         <w:t xml:space="preserve"> </w:t>
       </w:r>
       <w:r>
-        <w:t xml:space="preserve">that will be further leveraged by the TBEP to archive other data in the future.</w:t>
+        <w:t xml:space="preserve">that will be further leveraged by the TBEP’s open science initiatives to archive other datasets in the future.</w:t>
       </w:r>
     </w:p>
     <w:bookmarkEnd w:id="36"/>
@@ -3587,7 +3602,7 @@
         <w:pStyle w:val="FirstParagraph"/>
       </w:pPr>
       <w:r>
-        <w:t xml:space="preserve">The release of wastewater from Piney Point in the spring of 2021 mobilized dozens of local resource managers and stakeholders to track the potential impacts to Tampa Bay. The communication tools and workflows used to synthesize the data collected in this effort were useful for informing the management response and the analytics of our dashboard suggested that the products created by TBEP were valuable resources in 2021. However, dashboard analytics are not the only metric of success and additional information can help assess the effectiveness of these tools to efficiently and transparently communicate science for decision-making. Area researchers and managers were able to use screenshots from the dashboard to communicate results in real time, although there was no formal metric for these applications. More holistically assessing the value of open science tools is needed, such as how they may be used to inform policy or regulatory changes aimed at minimizing environmental impacts.</w:t>
+        <w:t xml:space="preserve">The release of wastewater from Piney Point in the spring of 2021 mobilized resource managers and stakeholders across a variety of institutions in an effort to track and document the potential impacts to Tampa Bay. The communication tools and workflows used to synthesize the data collected in this effort were useful for informing the proactive management response and the analytics of our dashboard suggested that the products created by TBEP were valuable resources that were actively consumed and disseminated in 2021. However, dashboard analytics are not the only metric of success and additional information can help assess the effectiveness of these tools to efficiently and transparently communicate science for decision-making. For example, area researchers and managers were able to use screenshots from the dashboard to communicate results in real time, although there was no formal metric for identifying and documenting these applications. More holistically assessing the value of open science tools is needed, such as how they may be used to inform policy or regulatory changes aimed at minimizing environmental impacts. However, it should be noted that subsequent final closure plans for Piney Point were developed in 2022 following the response-monitoring and open data documentation stemming from this most recent event.</w:t>
       </w:r>
     </w:p>
     <w:p>
@@ -3613,7 +3628,7 @@
         <w:t xml:space="preserve"> </w:t>
       </w:r>
       <w:r>
-        <w:t xml:space="preserve">data principles would significantly decrease the processing time required to create data in a usable format for analysis. Data entry sheets or digital platforms for sharing data should be structured to more easily transform the the results into tidy format (i.e., one observation per row, one variable in a column, one value per cell). However, this requires coordination among multiple entities as to which standards are acceptable for use in digital information storage and even additional training activities to bridge communication gaps between field staff and analysts. Data wrangling will always be a component of analysis, but the time spent doing so could be reduced by communication between institutions to adopt similar data standards. Finding solutions for sharing data was also problematic. Although Google Drive was useful, not everyone was able to access the information given IT limitations that were agency-specific. Moreover, hosting data on Google Drive was contingent on trust and willingness to share data with TBEP. The TBEP did not have access to all data collected for Piney Point, despite the dozens of partners that did share data with the organization. Building and sustaining partnerships is a fundamental mission of the National Estuary Program. Past successes of TBEP have helped build this trust and the continued success of the organization is dependent on sustaining and growing partnerships in the future.</w:t>
+        <w:t xml:space="preserve">data principles would significantly decrease the processing time required to create data in a usable format for analysis. Data entry sheets or digital platforms for sharing data should be structured to more easily transform results into a tidy format (i.e., one observation per row, one variable in a column, one value per cell). However, this requires coordination among multiple entities as to which standards are acceptable for use in digital information storage and even additional training activities to bridge communication gaps between field staff and analysts. Data wrangling will always be a component of analysis, but the time spent doing so could be reduced through routine communication between institutions by adopting similar data standards. Finding uniform, acceptable solutions for sharing data was also problematic. Although Google Drive was useful, not every partner was able to access the information given IT limitations that were agency-specific. Moreover, hosting data on Google Drive was contingent on trust and willingness to share data with TBEP. The TBEP did not have access to all data collected in response to the 2021 Piney Point event, despite the dozens of partners that did share data with our organization. Building and sustaining partnerships is a fundamental mission of the National Estuary Programs. Past successes of TBEP have helped build this trust and the continued success of the organization is dependent on sustaining and growing similar partnerships in the future.</w:t>
       </w:r>
     </w:p>
     <w:p>
@@ -3621,7 +3636,7 @@
         <w:pStyle w:val="BodyText"/>
       </w:pPr>
       <w:r>
-        <w:t xml:space="preserve">The permanent closure of Piney Point in an environmentally responsible manner remains the ultimate goal of regional resource managers and policy-makers. The open science tools created by the TBEP in 2021 were effective based on the limited means of assessing their impact, yet it is hoped that the tools can facilitate conversations towards broader goals. In addition to Piney Point, mining activities in Florida and elsewhere continue to impose external costs on human health and the environment. The role of science in documenting these impacts is important, but even more so, research priorities should focus on understanding societal and political mechanisms that enable these preventable impacts to occur. Combining traditional science with open science technologies is one path to effectively enable positive change through better science communication.</w:t>
+        <w:t xml:space="preserve">Permanent closure of Piney Point in an environmentally responsible manner remains the ultimate goal of regional resource managers and policy-makers. The open science tools created by the TBEP in 2021 were effective based on the limited means of assessing their impact, yet it is hoped that the tools developed can continue to facilitate conversations towards broader goals of effectively restoring and protecting Tampa Bay. In addition to Piney Point, ongoing mining and land development activities in Florida and elsewhere continue to impose external costs on human health and the environment. The role of science in documenting these impacts is important, but even more so, research priorities should focus on understanding societal and political mechanisms that enable these preventable impacts to occur. Combining traditional science with open science technologies is one path to effectively enable positive change through better science communication.</w:t>
       </w:r>
     </w:p>
     <w:p>

</xml_diff>